<commit_message>
saved latest paper comparison summary
</commit_message>
<xml_diff>
--- a/output/papers/Cognition-Round2/paper_comparison.docx
+++ b/output/papers/Cognition-Round2/paper_comparison.docx
@@ -9,13 +9,17 @@
         <w:tblLook w:val="04A0" w:firstRow="1" w:lastRow="0" w:firstColumn="1" w:lastColumn="0" w:noHBand="0" w:noVBand="1"/>
       </w:tblPr>
       <w:tblGrid>
-        <w:gridCol w:w="1064"/>
+        <w:gridCol w:w="1237"/>
         <w:gridCol w:w="1290"/>
-        <w:gridCol w:w="1399"/>
-        <w:gridCol w:w="2654"/>
-        <w:gridCol w:w="2609"/>
+        <w:gridCol w:w="1389"/>
+        <w:gridCol w:w="10"/>
+        <w:gridCol w:w="2543"/>
+        <w:gridCol w:w="2547"/>
       </w:tblGrid>
       <w:tr>
+        <w:trPr>
+          <w:tblHeader/>
+        </w:trPr>
         <w:tc>
           <w:tcPr>
             <w:tcW w:w="0" w:type="auto"/>
@@ -70,7 +74,7 @@
         </w:tc>
         <w:tc>
           <w:tcPr>
-            <w:tcW w:w="1403" w:type="dxa"/>
+            <w:tcW w:w="1396" w:type="dxa"/>
           </w:tcPr>
           <w:p>
             <w:pPr>
@@ -92,7 +96,8 @@
         </w:tc>
         <w:tc>
           <w:tcPr>
-            <w:tcW w:w="2693" w:type="dxa"/>
+            <w:tcW w:w="2622" w:type="dxa"/>
+            <w:gridSpan w:val="2"/>
           </w:tcPr>
           <w:p>
             <w:pPr>
@@ -114,7 +119,7 @@
         </w:tc>
         <w:tc>
           <w:tcPr>
-            <w:tcW w:w="2642" w:type="dxa"/>
+            <w:tcW w:w="2581" w:type="dxa"/>
           </w:tcPr>
           <w:p>
             <w:pPr>
@@ -182,7 +187,7 @@
         </w:tc>
         <w:tc>
           <w:tcPr>
-            <w:tcW w:w="1403" w:type="dxa"/>
+            <w:tcW w:w="1396" w:type="dxa"/>
           </w:tcPr>
           <w:p>
             <w:pPr>
@@ -204,7 +209,8 @@
         </w:tc>
         <w:tc>
           <w:tcPr>
-            <w:tcW w:w="2693" w:type="dxa"/>
+            <w:tcW w:w="2622" w:type="dxa"/>
+            <w:gridSpan w:val="2"/>
           </w:tcPr>
           <w:p>
             <w:pPr>
@@ -404,7 +410,23 @@
                 <w:sz w:val="18"/>
                 <w:szCs w:val="18"/>
               </w:rPr>
-              <w:t xml:space="preserve">The group who heard the hints delivered in Southern voice </w:t>
+              <w:t xml:space="preserve">The group who heard the hints delivered in </w:t>
+            </w:r>
+            <w:r>
+              <w:rPr>
+                <w:rFonts w:ascii="Helvetica Neue" w:hAnsi="Helvetica Neue"/>
+                <w:sz w:val="18"/>
+                <w:szCs w:val="18"/>
+              </w:rPr>
+              <w:t xml:space="preserve">a </w:t>
+            </w:r>
+            <w:r>
+              <w:rPr>
+                <w:rFonts w:ascii="Helvetica Neue" w:hAnsi="Helvetica Neue"/>
+                <w:sz w:val="18"/>
+                <w:szCs w:val="18"/>
+              </w:rPr>
+              <w:t xml:space="preserve">Southern voice </w:t>
             </w:r>
             <w:r>
               <w:rPr>
@@ -491,7 +513,7 @@
         </w:tc>
         <w:tc>
           <w:tcPr>
-            <w:tcW w:w="2642" w:type="dxa"/>
+            <w:tcW w:w="2581" w:type="dxa"/>
           </w:tcPr>
           <w:p>
             <w:pPr>
@@ -585,7 +607,23 @@
                 <w:sz w:val="18"/>
                 <w:szCs w:val="18"/>
               </w:rPr>
-              <w:t xml:space="preserve">If this is so, it would mean that listeners match the exposure talker to a </w:t>
+              <w:t>If this is so,</w:t>
+            </w:r>
+            <w:r>
+              <w:rPr>
+                <w:rFonts w:ascii="Helvetica Neue" w:hAnsi="Helvetica Neue"/>
+                <w:sz w:val="18"/>
+                <w:szCs w:val="18"/>
+              </w:rPr>
+              <w:t xml:space="preserve"> applying to our data,</w:t>
+            </w:r>
+            <w:r>
+              <w:rPr>
+                <w:rFonts w:ascii="Helvetica Neue" w:hAnsi="Helvetica Neue"/>
+                <w:sz w:val="18"/>
+                <w:szCs w:val="18"/>
+              </w:rPr>
+              <w:t xml:space="preserve"> it would mean that listeners match the exposure talker to a </w:t>
             </w:r>
             <w:r>
               <w:rPr>
@@ -669,7 +707,7 @@
         </w:tc>
         <w:tc>
           <w:tcPr>
-            <w:tcW w:w="1403" w:type="dxa"/>
+            <w:tcW w:w="1396" w:type="dxa"/>
           </w:tcPr>
           <w:p>
             <w:pPr>
@@ -691,7 +729,8 @@
         </w:tc>
         <w:tc>
           <w:tcPr>
-            <w:tcW w:w="2693" w:type="dxa"/>
+            <w:tcW w:w="2622" w:type="dxa"/>
+            <w:gridSpan w:val="2"/>
           </w:tcPr>
           <w:p>
             <w:pPr>
@@ -748,7 +787,25 @@
                 <w:sz w:val="18"/>
                 <w:szCs w:val="18"/>
               </w:rPr>
-              <w:t>Test tokens are natural stimuli from various talkers, with F1, F2 and durational cues. Training tokens were synthesised, duration held constant.</w:t>
+              <w:t xml:space="preserve">Test tokens are natural stimuli from various talkers, with F1, F2 and </w:t>
+            </w:r>
+            <w:r>
+              <w:rPr>
+                <w:rFonts w:ascii="Helvetica Neue" w:hAnsi="Helvetica Neue"/>
+                <w:i/>
+                <w:iCs/>
+                <w:sz w:val="18"/>
+                <w:szCs w:val="18"/>
+              </w:rPr>
+              <w:t>durational</w:t>
+            </w:r>
+            <w:r>
+              <w:rPr>
+                <w:rFonts w:ascii="Helvetica Neue" w:hAnsi="Helvetica Neue"/>
+                <w:sz w:val="18"/>
+                <w:szCs w:val="18"/>
+              </w:rPr>
+              <w:t xml:space="preserve"> cues. Training tokens were synthesised, duration held constant.</w:t>
             </w:r>
           </w:p>
           <w:p>
@@ -790,6 +847,7 @@
                 <w:sz w:val="18"/>
                 <w:szCs w:val="18"/>
               </w:rPr>
+              <w:lastRenderedPageBreak/>
               <w:t>Performance was assessed on number of correct responses</w:t>
             </w:r>
             <w:r>
@@ -832,14 +890,13 @@
                 <w:sz w:val="18"/>
                 <w:szCs w:val="18"/>
               </w:rPr>
-              <w:lastRenderedPageBreak/>
               <w:t xml:space="preserve">While they found some evidence of LT training effects, it was only for the narrow bimodal group and not for the enhanced. This raises questions because they started from the position that wide variance training was superior to narrow variance training. </w:t>
             </w:r>
           </w:p>
         </w:tc>
         <w:tc>
           <w:tcPr>
-            <w:tcW w:w="2642" w:type="dxa"/>
+            <w:tcW w:w="2581" w:type="dxa"/>
           </w:tcPr>
           <w:p>
             <w:pPr>
@@ -872,7 +929,7 @@
                 <w:sz w:val="18"/>
                 <w:szCs w:val="18"/>
               </w:rPr>
-              <w:t xml:space="preserve"> there isn’t an estimation of their categorization boundary along the relavant cue dimensions. Their concern was with improvement in categorisation. We are systematically tracking the shifts in perceptions as a consequence of their hypothesised learning of the phonetic distributions of the talker. In this study the test tokens are not plotted </w:t>
+              <w:t xml:space="preserve"> there isn’t an estimation of their categorization boundary along the relavant cue dimensions. Their concern was with improvement in categorisation. We are systematically tracking the shifts in perceptions as a consequence of their hypothesised learning of the phonetic distributions of the </w:t>
             </w:r>
             <w:r>
               <w:rPr>
@@ -881,7 +938,7 @@
                 <w:szCs w:val="18"/>
               </w:rPr>
               <w:lastRenderedPageBreak/>
-              <w:t>against training tokens to</w:t>
+              <w:t>talker. In this study the test tokens are not plotted against training tokens to</w:t>
             </w:r>
             <w:r>
               <w:rPr>
@@ -913,6 +970,7 @@
                 <w:sz w:val="18"/>
                 <w:szCs w:val="18"/>
               </w:rPr>
+              <w:lastRenderedPageBreak/>
               <w:t xml:space="preserve">Escudero et al., </w:t>
             </w:r>
             <w:r>
@@ -940,6 +998,40 @@
               <w:t>)</w:t>
             </w:r>
           </w:p>
+          <w:p>
+            <w:pPr>
+              <w:rPr>
+                <w:rFonts w:ascii="Helvetica Neue" w:hAnsi="Helvetica Neue"/>
+                <w:sz w:val="12"/>
+                <w:szCs w:val="12"/>
+              </w:rPr>
+            </w:pPr>
+            <w:r>
+              <w:rPr>
+                <w:rFonts w:ascii="Helvetica Neue" w:hAnsi="Helvetica Neue"/>
+                <w:sz w:val="12"/>
+                <w:szCs w:val="12"/>
+              </w:rPr>
+              <w:t>N.B.</w:t>
+            </w:r>
+          </w:p>
+          <w:p>
+            <w:pPr>
+              <w:rPr>
+                <w:rFonts w:ascii="Helvetica Neue" w:hAnsi="Helvetica Neue"/>
+                <w:sz w:val="18"/>
+                <w:szCs w:val="18"/>
+              </w:rPr>
+            </w:pPr>
+            <w:r>
+              <w:rPr>
+                <w:rFonts w:ascii="Helvetica Neue" w:hAnsi="Helvetica Neue"/>
+                <w:sz w:val="12"/>
+                <w:szCs w:val="12"/>
+              </w:rPr>
+              <w:t>Both R2 and R3 cited this paper</w:t>
+            </w:r>
+          </w:p>
         </w:tc>
         <w:tc>
           <w:tcPr>
@@ -981,7 +1073,7 @@
         </w:tc>
         <w:tc>
           <w:tcPr>
-            <w:tcW w:w="1403" w:type="dxa"/>
+            <w:tcW w:w="1396" w:type="dxa"/>
           </w:tcPr>
           <w:p>
             <w:pPr>
@@ -1003,7 +1095,8 @@
         </w:tc>
         <w:tc>
           <w:tcPr>
-            <w:tcW w:w="2693" w:type="dxa"/>
+            <w:tcW w:w="2622" w:type="dxa"/>
+            <w:gridSpan w:val="2"/>
           </w:tcPr>
           <w:p>
             <w:pPr>
@@ -1113,7 +1206,7 @@
         </w:tc>
         <w:tc>
           <w:tcPr>
-            <w:tcW w:w="2642" w:type="dxa"/>
+            <w:tcW w:w="2581" w:type="dxa"/>
           </w:tcPr>
           <w:p>
             <w:pPr>
@@ -1224,7 +1317,7 @@
         </w:tc>
         <w:tc>
           <w:tcPr>
-            <w:tcW w:w="1403" w:type="dxa"/>
+            <w:tcW w:w="1396" w:type="dxa"/>
           </w:tcPr>
           <w:p>
             <w:pPr>
@@ -1246,7 +1339,8 @@
         </w:tc>
         <w:tc>
           <w:tcPr>
-            <w:tcW w:w="2693" w:type="dxa"/>
+            <w:tcW w:w="2622" w:type="dxa"/>
+            <w:gridSpan w:val="2"/>
           </w:tcPr>
           <w:p>
             <w:pPr>
@@ -1268,40 +1362,64 @@
         </w:tc>
         <w:tc>
           <w:tcPr>
-            <w:tcW w:w="2642" w:type="dxa"/>
-          </w:tcPr>
-          <w:p>
-            <w:pPr>
-              <w:rPr>
-                <w:rFonts w:ascii="Helvetica Neue" w:hAnsi="Helvetica Neue"/>
-                <w:sz w:val="18"/>
-                <w:szCs w:val="18"/>
-              </w:rPr>
-            </w:pPr>
-            <w:r>
-              <w:rPr>
-                <w:rFonts w:ascii="Helvetica Neue" w:hAnsi="Helvetica Neue"/>
-                <w:sz w:val="18"/>
-                <w:szCs w:val="18"/>
-              </w:rPr>
-              <w:t xml:space="preserve">Reviewer noted this paper for the number of trials (10) required for perceptual learning. </w:t>
-            </w:r>
-          </w:p>
-          <w:p>
-            <w:pPr>
-              <w:rPr>
-                <w:rFonts w:ascii="Helvetica Neue" w:hAnsi="Helvetica Neue"/>
-                <w:sz w:val="18"/>
-                <w:szCs w:val="18"/>
-              </w:rPr>
-            </w:pPr>
-            <w:r>
-              <w:rPr>
-                <w:rFonts w:ascii="Helvetica Neue" w:hAnsi="Helvetica Neue"/>
-                <w:sz w:val="18"/>
-                <w:szCs w:val="18"/>
-              </w:rPr>
-              <w:t>I think reviewer wants us to note that other studies have shown the small number of trials for adaptation. They say “several studies on the amount of exposure needed for PL to take place are not cited”. We do discuss this and cite more recent work like Cum</w:t>
+            <w:tcW w:w="2581" w:type="dxa"/>
+          </w:tcPr>
+          <w:p>
+            <w:pPr>
+              <w:rPr>
+                <w:rFonts w:ascii="Helvetica Neue" w:hAnsi="Helvetica Neue"/>
+                <w:sz w:val="18"/>
+                <w:szCs w:val="18"/>
+              </w:rPr>
+            </w:pPr>
+            <w:r>
+              <w:rPr>
+                <w:rFonts w:ascii="Helvetica Neue" w:hAnsi="Helvetica Neue"/>
+                <w:sz w:val="18"/>
+                <w:szCs w:val="18"/>
+              </w:rPr>
+              <w:t>R2</w:t>
+            </w:r>
+            <w:r>
+              <w:rPr>
+                <w:rFonts w:ascii="Helvetica Neue" w:hAnsi="Helvetica Neue"/>
+                <w:sz w:val="18"/>
+                <w:szCs w:val="18"/>
+              </w:rPr>
+              <w:t xml:space="preserve"> noted this paper for the number of trials (10) required for perceptual learning. </w:t>
+            </w:r>
+          </w:p>
+          <w:p>
+            <w:pPr>
+              <w:rPr>
+                <w:rFonts w:ascii="Helvetica Neue" w:hAnsi="Helvetica Neue"/>
+                <w:sz w:val="18"/>
+                <w:szCs w:val="18"/>
+              </w:rPr>
+            </w:pPr>
+            <w:r>
+              <w:rPr>
+                <w:rFonts w:ascii="Helvetica Neue" w:hAnsi="Helvetica Neue"/>
+                <w:sz w:val="18"/>
+                <w:szCs w:val="18"/>
+              </w:rPr>
+              <w:t xml:space="preserve">I think </w:t>
+            </w:r>
+            <w:r>
+              <w:rPr>
+                <w:rFonts w:ascii="Helvetica Neue" w:hAnsi="Helvetica Neue"/>
+                <w:sz w:val="18"/>
+                <w:szCs w:val="18"/>
+              </w:rPr>
+              <w:t>R2</w:t>
+            </w:r>
+            <w:r>
+              <w:rPr>
+                <w:rFonts w:ascii="Helvetica Neue" w:hAnsi="Helvetica Neue"/>
+                <w:sz w:val="18"/>
+                <w:szCs w:val="18"/>
+              </w:rPr>
+              <w:t xml:space="preserve"> wants us to note that other studies have shown the small number of trials for adaptation. They say “several studies on the amount of exposure needed for PL to take place are not cited”. We do discuss this and cite more recent work like Cum</w:t>
             </w:r>
             <w:r>
               <w:rPr>
@@ -1325,7 +1443,16 @@
                 <w:sz w:val="18"/>
                 <w:szCs w:val="18"/>
               </w:rPr>
-              <w:t>, which I believe is more specified than those before it</w:t>
+              <w:t xml:space="preserve">, which I believe is more specified than those before </w:t>
+            </w:r>
+            <w:r>
+              <w:rPr>
+                <w:rFonts w:ascii="Helvetica Neue" w:hAnsi="Helvetica Neue"/>
+                <w:sz w:val="18"/>
+                <w:szCs w:val="18"/>
+              </w:rPr>
+              <w:lastRenderedPageBreak/>
+              <w:t>it</w:t>
             </w:r>
             <w:r>
               <w:rPr>
@@ -1410,7 +1537,7 @@
         </w:tc>
         <w:tc>
           <w:tcPr>
-            <w:tcW w:w="1403" w:type="dxa"/>
+            <w:tcW w:w="1396" w:type="dxa"/>
           </w:tcPr>
           <w:p>
             <w:pPr>
@@ -1456,7 +1583,8 @@
         </w:tc>
         <w:tc>
           <w:tcPr>
-            <w:tcW w:w="2693" w:type="dxa"/>
+            <w:tcW w:w="2622" w:type="dxa"/>
+            <w:gridSpan w:val="2"/>
           </w:tcPr>
           <w:p>
             <w:pPr>
@@ -1707,7 +1835,7 @@
         </w:tc>
         <w:tc>
           <w:tcPr>
-            <w:tcW w:w="2642" w:type="dxa"/>
+            <w:tcW w:w="2581" w:type="dxa"/>
           </w:tcPr>
           <w:p>
             <w:pPr>
@@ -1897,8 +2025,2205 @@
                 <w:sz w:val="18"/>
                 <w:szCs w:val="18"/>
               </w:rPr>
-              <w:t>We could cite this study as one interesting attempt to specify perceptual learning in a more fine-grained manner.</w:t>
-            </w:r>
+              <w:t xml:space="preserve">We could cite this study as one </w:t>
+            </w:r>
+            <w:r>
+              <w:rPr>
+                <w:rFonts w:ascii="Helvetica Neue" w:hAnsi="Helvetica Neue"/>
+                <w:sz w:val="18"/>
+                <w:szCs w:val="18"/>
+              </w:rPr>
+              <w:t>early</w:t>
+            </w:r>
+            <w:r>
+              <w:rPr>
+                <w:rFonts w:ascii="Helvetica Neue" w:hAnsi="Helvetica Neue"/>
+                <w:sz w:val="18"/>
+                <w:szCs w:val="18"/>
+              </w:rPr>
+              <w:t xml:space="preserve"> attempt to </w:t>
+            </w:r>
+            <w:r>
+              <w:rPr>
+                <w:rFonts w:ascii="Helvetica Neue" w:hAnsi="Helvetica Neue"/>
+                <w:sz w:val="18"/>
+                <w:szCs w:val="18"/>
+              </w:rPr>
+              <w:t>detect the gradation of</w:t>
+            </w:r>
+            <w:r>
+              <w:rPr>
+                <w:rFonts w:ascii="Helvetica Neue" w:hAnsi="Helvetica Neue"/>
+                <w:sz w:val="18"/>
+                <w:szCs w:val="18"/>
+              </w:rPr>
+              <w:t xml:space="preserve"> perceptual learning.</w:t>
+            </w:r>
+          </w:p>
+        </w:tc>
+      </w:tr>
+      <w:tr>
+        <w:tc>
+          <w:tcPr>
+            <w:tcW w:w="0" w:type="auto"/>
+          </w:tcPr>
+          <w:p>
+            <w:pPr>
+              <w:rPr>
+                <w:rFonts w:ascii="Helvetica Neue" w:hAnsi="Helvetica Neue"/>
+                <w:sz w:val="18"/>
+                <w:szCs w:val="18"/>
+              </w:rPr>
+            </w:pPr>
+            <w:r>
+              <w:rPr>
+                <w:rFonts w:ascii="Helvetica Neue" w:hAnsi="Helvetica Neue"/>
+                <w:sz w:val="18"/>
+                <w:szCs w:val="18"/>
+              </w:rPr>
+              <w:t>Witteman et al., 2013</w:t>
+            </w:r>
+          </w:p>
+        </w:tc>
+        <w:tc>
+          <w:tcPr>
+            <w:tcW w:w="0" w:type="auto"/>
+          </w:tcPr>
+          <w:p>
+            <w:pPr>
+              <w:rPr>
+                <w:rFonts w:ascii="Helvetica Neue" w:hAnsi="Helvetica Neue"/>
+                <w:sz w:val="18"/>
+                <w:szCs w:val="18"/>
+              </w:rPr>
+            </w:pPr>
+            <w:r>
+              <w:rPr>
+                <w:rFonts w:ascii="Helvetica Neue" w:hAnsi="Helvetica Neue"/>
+                <w:sz w:val="18"/>
+                <w:szCs w:val="18"/>
+              </w:rPr>
+              <w:t>Accent adaptation</w:t>
+            </w:r>
+          </w:p>
+        </w:tc>
+        <w:tc>
+          <w:tcPr>
+            <w:tcW w:w="1396" w:type="dxa"/>
+          </w:tcPr>
+          <w:p>
+            <w:pPr>
+              <w:rPr>
+                <w:rFonts w:ascii="Helvetica Neue" w:hAnsi="Helvetica Neue"/>
+                <w:sz w:val="18"/>
+                <w:szCs w:val="18"/>
+              </w:rPr>
+            </w:pPr>
+            <w:r>
+              <w:rPr>
+                <w:rFonts w:ascii="Helvetica Neue" w:hAnsi="Helvetica Neue"/>
+                <w:sz w:val="18"/>
+                <w:szCs w:val="18"/>
+              </w:rPr>
+              <w:t>Cross-modal priming of German accented Dutch</w:t>
+            </w:r>
+          </w:p>
+        </w:tc>
+        <w:tc>
+          <w:tcPr>
+            <w:tcW w:w="2622" w:type="dxa"/>
+            <w:gridSpan w:val="2"/>
+          </w:tcPr>
+          <w:p>
+            <w:pPr>
+              <w:rPr>
+                <w:rFonts w:ascii="Helvetica Neue" w:hAnsi="Helvetica Neue"/>
+                <w:sz w:val="18"/>
+                <w:szCs w:val="18"/>
+              </w:rPr>
+            </w:pPr>
+            <w:r>
+              <w:rPr>
+                <w:rFonts w:ascii="Helvetica Neue" w:hAnsi="Helvetica Neue"/>
+                <w:sz w:val="18"/>
+                <w:szCs w:val="18"/>
+              </w:rPr>
+              <w:t>Dutch listeners with greater or lesser experience with German accents respond to primes of strongly, medium, and weakly-accented primes.</w:t>
+            </w:r>
+          </w:p>
+          <w:p>
+            <w:pPr>
+              <w:rPr>
+                <w:rFonts w:ascii="Helvetica Neue" w:hAnsi="Helvetica Neue"/>
+                <w:sz w:val="18"/>
+                <w:szCs w:val="18"/>
+              </w:rPr>
+            </w:pPr>
+          </w:p>
+          <w:p>
+            <w:pPr>
+              <w:rPr>
+                <w:rFonts w:ascii="Helvetica Neue" w:hAnsi="Helvetica Neue"/>
+                <w:sz w:val="18"/>
+                <w:szCs w:val="18"/>
+              </w:rPr>
+            </w:pPr>
+            <w:r>
+              <w:rPr>
+                <w:rFonts w:ascii="Helvetica Neue" w:hAnsi="Helvetica Neue"/>
+                <w:sz w:val="18"/>
+                <w:szCs w:val="18"/>
+              </w:rPr>
+              <w:t xml:space="preserve">Experiments tested listeners’ ability to generalise learning </w:t>
+            </w:r>
+            <w:r>
+              <w:rPr>
+                <w:rFonts w:ascii="Helvetica Neue" w:hAnsi="Helvetica Neue"/>
+                <w:sz w:val="18"/>
+                <w:szCs w:val="18"/>
+              </w:rPr>
+              <w:lastRenderedPageBreak/>
+              <w:t>an accent from 1 talker to another.</w:t>
+            </w:r>
+          </w:p>
+        </w:tc>
+        <w:tc>
+          <w:tcPr>
+            <w:tcW w:w="2581" w:type="dxa"/>
+          </w:tcPr>
+          <w:p>
+            <w:pPr>
+              <w:rPr>
+                <w:rFonts w:ascii="Helvetica Neue" w:hAnsi="Helvetica Neue"/>
+                <w:sz w:val="18"/>
+                <w:szCs w:val="18"/>
+              </w:rPr>
+            </w:pPr>
+            <w:r>
+              <w:rPr>
+                <w:rFonts w:ascii="Helvetica Neue" w:hAnsi="Helvetica Neue"/>
+                <w:sz w:val="18"/>
+                <w:szCs w:val="18"/>
+              </w:rPr>
+              <w:lastRenderedPageBreak/>
+              <w:t>This study discusses how prior experience/exposure affects how quickly one adapts to accented speech.</w:t>
+            </w:r>
+          </w:p>
+          <w:p>
+            <w:pPr>
+              <w:rPr>
+                <w:rFonts w:ascii="Helvetica Neue" w:hAnsi="Helvetica Neue"/>
+                <w:sz w:val="18"/>
+                <w:szCs w:val="18"/>
+              </w:rPr>
+            </w:pPr>
+          </w:p>
+          <w:p>
+            <w:pPr>
+              <w:rPr>
+                <w:rFonts w:ascii="Helvetica Neue" w:hAnsi="Helvetica Neue"/>
+                <w:sz w:val="18"/>
+                <w:szCs w:val="18"/>
+              </w:rPr>
+            </w:pPr>
+            <w:r>
+              <w:rPr>
+                <w:rFonts w:ascii="Helvetica Neue" w:hAnsi="Helvetica Neue"/>
+                <w:sz w:val="18"/>
+                <w:szCs w:val="18"/>
+              </w:rPr>
+              <w:t>They note the speaker-dependent nature of ST adaptation because naïve listeners</w:t>
+            </w:r>
+            <w:r>
+              <w:rPr>
+                <w:rFonts w:ascii="Helvetica Neue" w:hAnsi="Helvetica Neue"/>
+                <w:sz w:val="18"/>
+                <w:szCs w:val="18"/>
+              </w:rPr>
+              <w:t xml:space="preserve"> exposed to a German accented talker did </w:t>
+            </w:r>
+            <w:r>
+              <w:rPr>
+                <w:rFonts w:ascii="Helvetica Neue" w:hAnsi="Helvetica Neue"/>
+                <w:sz w:val="18"/>
+                <w:szCs w:val="18"/>
+              </w:rPr>
+              <w:lastRenderedPageBreak/>
+              <w:t>not give much advantage in a later test phase which had a different talker.</w:t>
+            </w:r>
+          </w:p>
+          <w:p>
+            <w:pPr>
+              <w:rPr>
+                <w:rFonts w:ascii="Helvetica Neue" w:hAnsi="Helvetica Neue"/>
+                <w:sz w:val="18"/>
+                <w:szCs w:val="18"/>
+              </w:rPr>
+            </w:pPr>
+          </w:p>
+          <w:p>
+            <w:pPr>
+              <w:rPr>
+                <w:rFonts w:ascii="Helvetica Neue" w:hAnsi="Helvetica Neue"/>
+                <w:sz w:val="18"/>
+                <w:szCs w:val="18"/>
+              </w:rPr>
+            </w:pPr>
+            <w:r>
+              <w:rPr>
+                <w:rFonts w:ascii="Helvetica Neue" w:hAnsi="Helvetica Neue"/>
+                <w:sz w:val="18"/>
+                <w:szCs w:val="18"/>
+              </w:rPr>
+              <w:t xml:space="preserve">However, this conclusion contradicts the finding that experienced listeners showed stronger priming. </w:t>
+            </w:r>
+          </w:p>
+          <w:p>
+            <w:pPr>
+              <w:rPr>
+                <w:rFonts w:ascii="Helvetica Neue" w:hAnsi="Helvetica Neue"/>
+                <w:sz w:val="18"/>
+                <w:szCs w:val="18"/>
+              </w:rPr>
+            </w:pPr>
+          </w:p>
+          <w:p>
+            <w:pPr>
+              <w:rPr>
+                <w:rFonts w:ascii="Helvetica Neue" w:hAnsi="Helvetica Neue"/>
+                <w:sz w:val="18"/>
+                <w:szCs w:val="18"/>
+              </w:rPr>
+            </w:pPr>
+            <w:r>
+              <w:rPr>
+                <w:rFonts w:ascii="Helvetica Neue" w:hAnsi="Helvetica Neue"/>
+                <w:sz w:val="18"/>
+                <w:szCs w:val="18"/>
+              </w:rPr>
+              <w:t>I think this study is distantly related to our paper because of its research questions. R2 mentioned this paper as an e.g. of studies that looked into prior knowledge</w:t>
+            </w:r>
+            <w:r>
+              <w:rPr>
+                <w:rFonts w:ascii="Helvetica Neue" w:hAnsi="Helvetica Neue"/>
+                <w:sz w:val="18"/>
+                <w:szCs w:val="18"/>
+              </w:rPr>
+              <w:t>, which they criticise us for not acknowledging.</w:t>
+            </w:r>
+          </w:p>
+          <w:p>
+            <w:pPr>
+              <w:rPr>
+                <w:rFonts w:ascii="Helvetica Neue" w:hAnsi="Helvetica Neue"/>
+                <w:sz w:val="18"/>
+                <w:szCs w:val="18"/>
+              </w:rPr>
+            </w:pPr>
+          </w:p>
+          <w:p>
+            <w:pPr>
+              <w:rPr>
+                <w:rFonts w:ascii="Helvetica Neue" w:hAnsi="Helvetica Neue"/>
+                <w:sz w:val="18"/>
+                <w:szCs w:val="18"/>
+              </w:rPr>
+            </w:pPr>
+            <w:r>
+              <w:rPr>
+                <w:rFonts w:ascii="Helvetica Neue" w:hAnsi="Helvetica Neue"/>
+                <w:sz w:val="18"/>
+                <w:szCs w:val="18"/>
+              </w:rPr>
+              <w:t xml:space="preserve">That’s similar but we are estimating prior </w:t>
+            </w:r>
+            <w:r>
+              <w:rPr>
+                <w:rFonts w:ascii="Helvetica Neue" w:hAnsi="Helvetica Neue"/>
+                <w:sz w:val="18"/>
+                <w:szCs w:val="18"/>
+              </w:rPr>
+              <w:t xml:space="preserve">perception </w:t>
+            </w:r>
+            <w:r>
+              <w:rPr>
+                <w:rFonts w:ascii="Helvetica Neue" w:hAnsi="Helvetica Neue"/>
+                <w:sz w:val="18"/>
+                <w:szCs w:val="18"/>
+              </w:rPr>
+              <w:t xml:space="preserve">and tracking the direction of change due to recent exposure. </w:t>
+            </w:r>
+            <w:r>
+              <w:rPr>
+                <w:rFonts w:ascii="Helvetica Neue" w:hAnsi="Helvetica Neue"/>
+                <w:sz w:val="18"/>
+                <w:szCs w:val="18"/>
+              </w:rPr>
+              <w:t>This paper recognises the role prior experience plays and divides its participants into groups by experience. It is not</w:t>
+            </w:r>
+            <w:r>
+              <w:rPr>
+                <w:rFonts w:ascii="Helvetica Neue" w:hAnsi="Helvetica Neue"/>
+                <w:sz w:val="18"/>
+                <w:szCs w:val="18"/>
+              </w:rPr>
+              <w:t xml:space="preserve"> </w:t>
+            </w:r>
+            <w:r>
+              <w:rPr>
+                <w:rFonts w:ascii="Helvetica Neue" w:hAnsi="Helvetica Neue"/>
+                <w:sz w:val="18"/>
+                <w:szCs w:val="18"/>
+              </w:rPr>
+              <w:t>measuring the degree or direction of adaptation. We can cite/acknowledge that people have thought of accounting for prior experience before but they don’t usually try to estimate</w:t>
+            </w:r>
+            <w:r>
+              <w:rPr>
+                <w:rFonts w:ascii="Helvetica Neue" w:hAnsi="Helvetica Neue"/>
+                <w:sz w:val="18"/>
+                <w:szCs w:val="18"/>
+              </w:rPr>
+              <w:t xml:space="preserve"> the representation in terms of cue distributions.</w:t>
+            </w:r>
+          </w:p>
+        </w:tc>
+      </w:tr>
+      <w:tr>
+        <w:tc>
+          <w:tcPr>
+            <w:tcW w:w="0" w:type="auto"/>
+          </w:tcPr>
+          <w:p>
+            <w:pPr>
+              <w:rPr>
+                <w:rFonts w:ascii="Helvetica Neue" w:hAnsi="Helvetica Neue"/>
+                <w:sz w:val="18"/>
+                <w:szCs w:val="18"/>
+              </w:rPr>
+            </w:pPr>
+            <w:r>
+              <w:rPr>
+                <w:rFonts w:ascii="Helvetica Neue" w:hAnsi="Helvetica Neue"/>
+                <w:sz w:val="18"/>
+                <w:szCs w:val="18"/>
+              </w:rPr>
+              <w:t>Zhang &amp; Holt 2018</w:t>
+            </w:r>
+          </w:p>
+          <w:p>
+            <w:pPr>
+              <w:rPr>
+                <w:rFonts w:ascii="Helvetica Neue" w:hAnsi="Helvetica Neue"/>
+                <w:sz w:val="18"/>
+                <w:szCs w:val="18"/>
+              </w:rPr>
+            </w:pPr>
+            <w:r>
+              <w:rPr>
+                <w:rFonts w:ascii="Helvetica Neue" w:hAnsi="Helvetica Neue"/>
+                <w:sz w:val="18"/>
+                <w:szCs w:val="18"/>
+              </w:rPr>
+              <w:t>(experiment 1)</w:t>
+            </w:r>
+          </w:p>
+        </w:tc>
+        <w:tc>
+          <w:tcPr>
+            <w:tcW w:w="0" w:type="auto"/>
+          </w:tcPr>
+          <w:p>
+            <w:pPr>
+              <w:rPr>
+                <w:rFonts w:ascii="Helvetica Neue" w:hAnsi="Helvetica Neue"/>
+                <w:sz w:val="18"/>
+                <w:szCs w:val="18"/>
+              </w:rPr>
+            </w:pPr>
+            <w:r>
+              <w:rPr>
+                <w:rFonts w:ascii="Helvetica Neue" w:hAnsi="Helvetica Neue"/>
+                <w:sz w:val="18"/>
+                <w:szCs w:val="18"/>
+              </w:rPr>
+              <w:t xml:space="preserve">Adaptation to </w:t>
+            </w:r>
+            <w:r>
+              <w:rPr>
+                <w:rFonts w:ascii="Helvetica Neue" w:hAnsi="Helvetica Neue"/>
+                <w:sz w:val="18"/>
+                <w:szCs w:val="18"/>
+              </w:rPr>
+              <w:t xml:space="preserve">manipulated VOT-F0 correlations. </w:t>
+            </w:r>
+          </w:p>
+          <w:p>
+            <w:pPr>
+              <w:rPr>
+                <w:rFonts w:ascii="Helvetica Neue" w:hAnsi="Helvetica Neue"/>
+                <w:sz w:val="18"/>
+                <w:szCs w:val="18"/>
+              </w:rPr>
+            </w:pPr>
+            <w:r>
+              <w:rPr>
+                <w:rFonts w:ascii="Helvetica Neue" w:hAnsi="Helvetica Neue"/>
+                <w:sz w:val="18"/>
+                <w:szCs w:val="18"/>
+              </w:rPr>
+              <w:t>How do changing statistical relationships between cues affect perception.</w:t>
+            </w:r>
+          </w:p>
+        </w:tc>
+        <w:tc>
+          <w:tcPr>
+            <w:tcW w:w="1396" w:type="dxa"/>
+          </w:tcPr>
+          <w:p>
+            <w:pPr>
+              <w:rPr>
+                <w:rFonts w:ascii="Helvetica Neue" w:hAnsi="Helvetica Neue"/>
+                <w:sz w:val="18"/>
+                <w:szCs w:val="18"/>
+              </w:rPr>
+            </w:pPr>
+            <w:r>
+              <w:rPr>
+                <w:rFonts w:ascii="Helvetica Neue" w:hAnsi="Helvetica Neue"/>
+                <w:sz w:val="18"/>
+                <w:szCs w:val="18"/>
+              </w:rPr>
+              <w:t>Holt’s dimension based stat. learning</w:t>
+            </w:r>
+          </w:p>
+        </w:tc>
+        <w:tc>
+          <w:tcPr>
+            <w:tcW w:w="2622" w:type="dxa"/>
+            <w:gridSpan w:val="2"/>
+          </w:tcPr>
+          <w:p>
+            <w:pPr>
+              <w:rPr>
+                <w:rFonts w:ascii="Helvetica Neue" w:hAnsi="Helvetica Neue"/>
+                <w:sz w:val="18"/>
+                <w:szCs w:val="18"/>
+              </w:rPr>
+            </w:pPr>
+            <w:r>
+              <w:rPr>
+                <w:rFonts w:ascii="Helvetica Neue" w:hAnsi="Helvetica Neue"/>
+                <w:sz w:val="18"/>
+                <w:szCs w:val="18"/>
+              </w:rPr>
+              <w:t xml:space="preserve">Listeners given </w:t>
+            </w:r>
+            <w:r>
+              <w:rPr>
+                <w:rFonts w:ascii="Helvetica Neue" w:hAnsi="Helvetica Neue"/>
+                <w:sz w:val="18"/>
+                <w:szCs w:val="18"/>
+              </w:rPr>
+              <w:t xml:space="preserve">3 </w:t>
+            </w:r>
+            <w:r>
+              <w:rPr>
+                <w:rFonts w:ascii="Helvetica Neue" w:hAnsi="Helvetica Neue"/>
+                <w:sz w:val="18"/>
+                <w:szCs w:val="18"/>
+              </w:rPr>
+              <w:t>blocks of stimuli where VOT either correlated with F0 in the expected direction</w:t>
+            </w:r>
+            <w:r>
+              <w:rPr>
+                <w:rFonts w:ascii="Helvetica Neue" w:hAnsi="Helvetica Neue"/>
+                <w:sz w:val="18"/>
+                <w:szCs w:val="18"/>
+              </w:rPr>
+              <w:t xml:space="preserve"> (canonical)</w:t>
+            </w:r>
+            <w:r>
+              <w:rPr>
+                <w:rFonts w:ascii="Helvetica Neue" w:hAnsi="Helvetica Neue"/>
+                <w:sz w:val="18"/>
+                <w:szCs w:val="18"/>
+              </w:rPr>
+              <w:t xml:space="preserve"> or in the reverse direction. F0 ranges were manipulated to be either relatively higher (high F0 condition) or relatively lower (low F0 condition).</w:t>
+            </w:r>
+          </w:p>
+          <w:p>
+            <w:pPr>
+              <w:rPr>
+                <w:rFonts w:ascii="Helvetica Neue" w:hAnsi="Helvetica Neue"/>
+                <w:sz w:val="18"/>
+                <w:szCs w:val="18"/>
+              </w:rPr>
+            </w:pPr>
+          </w:p>
+          <w:p>
+            <w:pPr>
+              <w:rPr>
+                <w:rFonts w:ascii="Helvetica Neue" w:hAnsi="Helvetica Neue"/>
+                <w:sz w:val="18"/>
+                <w:szCs w:val="18"/>
+              </w:rPr>
+            </w:pPr>
+            <w:r>
+              <w:rPr>
+                <w:rFonts w:ascii="Helvetica Neue" w:hAnsi="Helvetica Neue"/>
+                <w:sz w:val="18"/>
+                <w:szCs w:val="18"/>
+              </w:rPr>
+              <w:t>Prior to exposure listeners in both the high F0 and low F0 group were subjected to a pre-test to check how they categorised the VOT-F0 continuua.</w:t>
+            </w:r>
+            <w:r>
+              <w:rPr>
+                <w:rFonts w:ascii="Helvetica Neue" w:hAnsi="Helvetica Neue"/>
+                <w:sz w:val="18"/>
+                <w:szCs w:val="18"/>
+              </w:rPr>
+              <w:t xml:space="preserve"> 120 total trials in pre-test</w:t>
+            </w:r>
+          </w:p>
+          <w:p>
+            <w:pPr>
+              <w:rPr>
+                <w:rFonts w:ascii="Helvetica Neue" w:hAnsi="Helvetica Neue"/>
+                <w:sz w:val="18"/>
+                <w:szCs w:val="18"/>
+              </w:rPr>
+            </w:pPr>
+          </w:p>
+          <w:p>
+            <w:pPr>
+              <w:rPr>
+                <w:rFonts w:ascii="Helvetica Neue" w:hAnsi="Helvetica Neue"/>
+                <w:sz w:val="18"/>
+                <w:szCs w:val="18"/>
+              </w:rPr>
+            </w:pPr>
+            <w:r>
+              <w:rPr>
+                <w:rFonts w:ascii="Helvetica Neue" w:hAnsi="Helvetica Neue"/>
+                <w:sz w:val="18"/>
+                <w:szCs w:val="18"/>
+              </w:rPr>
+              <w:t xml:space="preserve">The 2 groups shared one set of VOT stimuli coupled with a mid-level F0 value (210 Hz). This mid-level F0 value is treated as the low F0 (coupled with short VOTs) for the high F0 condition and the high F0 (coupled with </w:t>
+            </w:r>
+            <w:r>
+              <w:rPr>
+                <w:rFonts w:ascii="Helvetica Neue" w:hAnsi="Helvetica Neue"/>
+                <w:sz w:val="18"/>
+                <w:szCs w:val="18"/>
+              </w:rPr>
+              <w:lastRenderedPageBreak/>
+              <w:t>long VOTs) value in the low F0 condition.</w:t>
+            </w:r>
+          </w:p>
+          <w:p>
+            <w:pPr>
+              <w:rPr>
+                <w:rFonts w:ascii="Helvetica Neue" w:hAnsi="Helvetica Neue"/>
+                <w:sz w:val="18"/>
+                <w:szCs w:val="18"/>
+              </w:rPr>
+            </w:pPr>
+            <w:r>
+              <w:rPr>
+                <w:rFonts w:ascii="Helvetica Neue" w:hAnsi="Helvetica Neue"/>
+                <w:sz w:val="18"/>
+                <w:szCs w:val="18"/>
+              </w:rPr>
+              <w:t>Test stimuli was placed in one VOT location –10ms coupled with either mid-level F0 or high F0 in the high condition or with mid-level and low F0 for the low condition.</w:t>
+            </w:r>
+          </w:p>
+          <w:p>
+            <w:pPr>
+              <w:rPr>
+                <w:rFonts w:ascii="Helvetica Neue" w:hAnsi="Helvetica Neue"/>
+                <w:sz w:val="18"/>
+                <w:szCs w:val="18"/>
+              </w:rPr>
+            </w:pPr>
+          </w:p>
+          <w:p>
+            <w:pPr>
+              <w:rPr>
+                <w:rFonts w:ascii="Helvetica Neue" w:hAnsi="Helvetica Neue"/>
+                <w:sz w:val="18"/>
+                <w:szCs w:val="18"/>
+              </w:rPr>
+            </w:pPr>
+          </w:p>
+        </w:tc>
+        <w:tc>
+          <w:tcPr>
+            <w:tcW w:w="2581" w:type="dxa"/>
+          </w:tcPr>
+          <w:p>
+            <w:pPr>
+              <w:rPr>
+                <w:rFonts w:ascii="Helvetica Neue" w:hAnsi="Helvetica Neue"/>
+                <w:sz w:val="18"/>
+                <w:szCs w:val="18"/>
+              </w:rPr>
+            </w:pPr>
+            <w:r>
+              <w:rPr>
+                <w:rFonts w:ascii="Helvetica Neue" w:hAnsi="Helvetica Neue"/>
+                <w:sz w:val="18"/>
+                <w:szCs w:val="18"/>
+              </w:rPr>
+              <w:lastRenderedPageBreak/>
+              <w:t xml:space="preserve">Categorisation of the ambiguous stimuli showed that the respective groups adapted their perception relative to the F0 range that they were exposed to. </w:t>
+            </w:r>
+          </w:p>
+          <w:p>
+            <w:pPr>
+              <w:rPr>
+                <w:rFonts w:ascii="Helvetica Neue" w:hAnsi="Helvetica Neue"/>
+                <w:sz w:val="18"/>
+                <w:szCs w:val="18"/>
+              </w:rPr>
+            </w:pPr>
+          </w:p>
+          <w:p>
+            <w:pPr>
+              <w:rPr>
+                <w:rFonts w:ascii="Helvetica Neue" w:hAnsi="Helvetica Neue"/>
+                <w:sz w:val="18"/>
+                <w:szCs w:val="18"/>
+              </w:rPr>
+            </w:pPr>
+            <w:r>
+              <w:rPr>
+                <w:rFonts w:ascii="Helvetica Neue" w:hAnsi="Helvetica Neue"/>
+                <w:sz w:val="18"/>
+                <w:szCs w:val="18"/>
+              </w:rPr>
+              <w:t>Crucially, in the ambiguous test stimuli, mid-level F0 was categorised more as /b/ in the high F0 group and more as /p/ in the low F0 group. This suggests that listeners normalised the F0 to reflect the exposure distribution.</w:t>
+            </w:r>
+            <w:r>
+              <w:rPr>
+                <w:rFonts w:ascii="Helvetica Neue" w:hAnsi="Helvetica Neue"/>
+                <w:sz w:val="18"/>
+                <w:szCs w:val="18"/>
+              </w:rPr>
+              <w:t xml:space="preserve"> I thought this was the more interesting part of the experiment. </w:t>
+            </w:r>
+          </w:p>
+          <w:p>
+            <w:pPr>
+              <w:rPr>
+                <w:rFonts w:ascii="Helvetica Neue" w:hAnsi="Helvetica Neue"/>
+                <w:sz w:val="18"/>
+                <w:szCs w:val="18"/>
+              </w:rPr>
+            </w:pPr>
+          </w:p>
+          <w:p>
+            <w:pPr>
+              <w:rPr>
+                <w:rFonts w:ascii="Helvetica Neue" w:hAnsi="Helvetica Neue"/>
+                <w:sz w:val="18"/>
+                <w:szCs w:val="18"/>
+              </w:rPr>
+            </w:pPr>
+            <w:r>
+              <w:rPr>
+                <w:rFonts w:ascii="Helvetica Neue" w:hAnsi="Helvetica Neue"/>
+                <w:sz w:val="18"/>
+                <w:szCs w:val="18"/>
+              </w:rPr>
+              <w:t xml:space="preserve">The pre-testing was done to determine how F0 affected the categorisation of stimuli in the absence of correlational statistics. Listeners in respective groups were given two uniform VOT continuaa </w:t>
+            </w:r>
+            <w:r>
+              <w:rPr>
+                <w:rFonts w:ascii="Helvetica Neue" w:hAnsi="Helvetica Neue"/>
+                <w:sz w:val="18"/>
+                <w:szCs w:val="18"/>
+              </w:rPr>
+              <w:lastRenderedPageBreak/>
+              <w:t xml:space="preserve">paired with the 2 F0 levels. </w:t>
+            </w:r>
+            <w:r>
+              <w:rPr>
+                <w:rFonts w:ascii="Helvetica Neue" w:hAnsi="Helvetica Neue"/>
+                <w:sz w:val="18"/>
+                <w:szCs w:val="18"/>
+              </w:rPr>
+              <w:t xml:space="preserve">This could be taken as their prior expectations of the stimuli. </w:t>
+            </w:r>
+          </w:p>
+          <w:p>
+            <w:pPr>
+              <w:rPr>
+                <w:rFonts w:ascii="Helvetica Neue" w:hAnsi="Helvetica Neue"/>
+                <w:sz w:val="18"/>
+                <w:szCs w:val="18"/>
+              </w:rPr>
+            </w:pPr>
+          </w:p>
+          <w:p>
+            <w:pPr>
+              <w:rPr>
+                <w:rFonts w:ascii="Helvetica Neue" w:hAnsi="Helvetica Neue"/>
+                <w:sz w:val="18"/>
+                <w:szCs w:val="18"/>
+              </w:rPr>
+            </w:pPr>
+            <w:r>
+              <w:rPr>
+                <w:rFonts w:ascii="Helvetica Neue" w:hAnsi="Helvetica Neue"/>
+                <w:sz w:val="18"/>
+                <w:szCs w:val="18"/>
+              </w:rPr>
+              <w:t>The results show that</w:t>
+            </w:r>
+            <w:r>
+              <w:rPr>
+                <w:rFonts w:ascii="Helvetica Neue" w:hAnsi="Helvetica Neue"/>
+                <w:sz w:val="18"/>
+                <w:szCs w:val="18"/>
+              </w:rPr>
+              <w:t xml:space="preserve"> listeners can change the way they categorise ambiguous stimuli according to correlations of recent exposure. </w:t>
+            </w:r>
+          </w:p>
+          <w:p>
+            <w:pPr>
+              <w:rPr>
+                <w:rFonts w:ascii="Helvetica Neue" w:hAnsi="Helvetica Neue"/>
+                <w:sz w:val="18"/>
+                <w:szCs w:val="18"/>
+              </w:rPr>
+            </w:pPr>
+            <w:r>
+              <w:rPr>
+                <w:rFonts w:ascii="Helvetica Neue" w:hAnsi="Helvetica Neue"/>
+                <w:sz w:val="18"/>
+                <w:szCs w:val="18"/>
+              </w:rPr>
+              <w:t>Because there isn’t much distributional manipulation  other than the correlation of VOT and F0</w:t>
+            </w:r>
+            <w:r>
+              <w:rPr>
+                <w:rFonts w:ascii="Helvetica Neue" w:hAnsi="Helvetica Neue"/>
+                <w:sz w:val="18"/>
+                <w:szCs w:val="18"/>
+              </w:rPr>
+              <w:t>,</w:t>
+            </w:r>
+            <w:r>
+              <w:rPr>
+                <w:rFonts w:ascii="Helvetica Neue" w:hAnsi="Helvetica Neue"/>
+                <w:sz w:val="18"/>
+                <w:szCs w:val="18"/>
+              </w:rPr>
+              <w:t xml:space="preserve"> this study is quite different to ours. They do have tests </w:t>
+            </w:r>
+            <w:r>
+              <w:rPr>
+                <w:rFonts w:ascii="Helvetica Neue" w:hAnsi="Helvetica Neue"/>
+                <w:sz w:val="18"/>
+                <w:szCs w:val="18"/>
+              </w:rPr>
+              <w:t xml:space="preserve">mixed up </w:t>
+            </w:r>
+            <w:r>
+              <w:rPr>
+                <w:rFonts w:ascii="Helvetica Neue" w:hAnsi="Helvetica Neue"/>
+                <w:sz w:val="18"/>
+                <w:szCs w:val="18"/>
+              </w:rPr>
+              <w:t>in each</w:t>
+            </w:r>
+            <w:r>
+              <w:rPr>
+                <w:rFonts w:ascii="Helvetica Neue" w:hAnsi="Helvetica Neue"/>
+                <w:sz w:val="18"/>
+                <w:szCs w:val="18"/>
+              </w:rPr>
+              <w:t xml:space="preserve"> exposure </w:t>
+            </w:r>
+            <w:r>
+              <w:rPr>
+                <w:rFonts w:ascii="Helvetica Neue" w:hAnsi="Helvetica Neue"/>
+                <w:sz w:val="18"/>
+                <w:szCs w:val="18"/>
+              </w:rPr>
+              <w:t xml:space="preserve">block </w:t>
+            </w:r>
+            <w:r>
+              <w:rPr>
+                <w:rFonts w:ascii="Helvetica Neue" w:hAnsi="Helvetica Neue"/>
+                <w:sz w:val="18"/>
+                <w:szCs w:val="18"/>
+              </w:rPr>
+              <w:t xml:space="preserve">but </w:t>
+            </w:r>
+            <w:r>
+              <w:rPr>
+                <w:rFonts w:ascii="Helvetica Neue" w:hAnsi="Helvetica Neue"/>
+                <w:sz w:val="18"/>
+                <w:szCs w:val="18"/>
+              </w:rPr>
+              <w:t xml:space="preserve">they </w:t>
+            </w:r>
+            <w:r>
+              <w:rPr>
+                <w:rFonts w:ascii="Helvetica Neue" w:hAnsi="Helvetica Neue"/>
+                <w:sz w:val="18"/>
+                <w:szCs w:val="18"/>
+              </w:rPr>
+              <w:t xml:space="preserve">do not test for intermittent changes. </w:t>
+            </w:r>
+          </w:p>
+          <w:p>
+            <w:pPr>
+              <w:rPr>
+                <w:rFonts w:ascii="Helvetica Neue" w:hAnsi="Helvetica Neue"/>
+                <w:sz w:val="18"/>
+                <w:szCs w:val="18"/>
+              </w:rPr>
+            </w:pPr>
+          </w:p>
+          <w:p>
+            <w:pPr>
+              <w:rPr>
+                <w:rFonts w:ascii="Helvetica Neue" w:hAnsi="Helvetica Neue"/>
+                <w:sz w:val="18"/>
+                <w:szCs w:val="18"/>
+              </w:rPr>
+            </w:pPr>
+            <w:r>
+              <w:rPr>
+                <w:rFonts w:ascii="Helvetica Neue" w:hAnsi="Helvetica Neue"/>
+                <w:sz w:val="18"/>
+                <w:szCs w:val="18"/>
+              </w:rPr>
+              <w:t>They do not test predictions of DL.</w:t>
+            </w:r>
+          </w:p>
+        </w:tc>
+      </w:tr>
+      <w:tr>
+        <w:tc>
+          <w:tcPr>
+            <w:tcW w:w="0" w:type="auto"/>
+          </w:tcPr>
+          <w:p>
+            <w:pPr>
+              <w:rPr>
+                <w:rFonts w:ascii="Helvetica Neue" w:hAnsi="Helvetica Neue"/>
+                <w:sz w:val="18"/>
+                <w:szCs w:val="18"/>
+              </w:rPr>
+            </w:pPr>
+            <w:r>
+              <w:rPr>
+                <w:rFonts w:ascii="Helvetica Neue" w:hAnsi="Helvetica Neue"/>
+                <w:sz w:val="18"/>
+                <w:szCs w:val="18"/>
+              </w:rPr>
+              <w:t>Logan et al., 1991</w:t>
+            </w:r>
+          </w:p>
+        </w:tc>
+        <w:tc>
+          <w:tcPr>
+            <w:tcW w:w="0" w:type="auto"/>
+          </w:tcPr>
+          <w:p>
+            <w:pPr>
+              <w:rPr>
+                <w:rFonts w:ascii="Helvetica Neue" w:hAnsi="Helvetica Neue"/>
+                <w:sz w:val="18"/>
+                <w:szCs w:val="18"/>
+              </w:rPr>
+            </w:pPr>
+          </w:p>
+        </w:tc>
+        <w:tc>
+          <w:tcPr>
+            <w:tcW w:w="1396" w:type="dxa"/>
+          </w:tcPr>
+          <w:p>
+            <w:pPr>
+              <w:rPr>
+                <w:rFonts w:ascii="Helvetica Neue" w:hAnsi="Helvetica Neue"/>
+                <w:sz w:val="18"/>
+                <w:szCs w:val="18"/>
+              </w:rPr>
+            </w:pPr>
+          </w:p>
+        </w:tc>
+        <w:tc>
+          <w:tcPr>
+            <w:tcW w:w="2622" w:type="dxa"/>
+            <w:gridSpan w:val="2"/>
+          </w:tcPr>
+          <w:p>
+            <w:pPr>
+              <w:rPr>
+                <w:rFonts w:ascii="Helvetica Neue" w:hAnsi="Helvetica Neue"/>
+                <w:sz w:val="18"/>
+                <w:szCs w:val="18"/>
+              </w:rPr>
+            </w:pPr>
+          </w:p>
+        </w:tc>
+        <w:tc>
+          <w:tcPr>
+            <w:tcW w:w="2581" w:type="dxa"/>
+          </w:tcPr>
+          <w:p>
+            <w:pPr>
+              <w:rPr>
+                <w:rFonts w:ascii="Helvetica Neue" w:hAnsi="Helvetica Neue"/>
+                <w:sz w:val="18"/>
+                <w:szCs w:val="18"/>
+              </w:rPr>
+            </w:pPr>
+          </w:p>
+        </w:tc>
+      </w:tr>
+      <w:tr>
+        <w:tc>
+          <w:tcPr>
+            <w:tcW w:w="0" w:type="auto"/>
+          </w:tcPr>
+          <w:p>
+            <w:pPr>
+              <w:rPr>
+                <w:rFonts w:ascii="Helvetica Neue" w:hAnsi="Helvetica Neue"/>
+                <w:sz w:val="18"/>
+                <w:szCs w:val="18"/>
+              </w:rPr>
+            </w:pPr>
+            <w:r>
+              <w:rPr>
+                <w:rFonts w:ascii="Helvetica Neue" w:hAnsi="Helvetica Neue"/>
+                <w:sz w:val="18"/>
+                <w:szCs w:val="18"/>
+              </w:rPr>
+              <w:t>Eisner &amp; McQueen 2006</w:t>
+            </w:r>
+          </w:p>
+        </w:tc>
+        <w:tc>
+          <w:tcPr>
+            <w:tcW w:w="0" w:type="auto"/>
+          </w:tcPr>
+          <w:p>
+            <w:pPr>
+              <w:rPr>
+                <w:rFonts w:ascii="Helvetica Neue" w:hAnsi="Helvetica Neue"/>
+                <w:sz w:val="18"/>
+                <w:szCs w:val="18"/>
+              </w:rPr>
+            </w:pPr>
+          </w:p>
+        </w:tc>
+        <w:tc>
+          <w:tcPr>
+            <w:tcW w:w="1396" w:type="dxa"/>
+          </w:tcPr>
+          <w:p>
+            <w:pPr>
+              <w:rPr>
+                <w:rFonts w:ascii="Helvetica Neue" w:hAnsi="Helvetica Neue"/>
+                <w:sz w:val="18"/>
+                <w:szCs w:val="18"/>
+              </w:rPr>
+            </w:pPr>
+          </w:p>
+        </w:tc>
+        <w:tc>
+          <w:tcPr>
+            <w:tcW w:w="2622" w:type="dxa"/>
+            <w:gridSpan w:val="2"/>
+          </w:tcPr>
+          <w:p>
+            <w:pPr>
+              <w:rPr>
+                <w:rFonts w:ascii="Helvetica Neue" w:hAnsi="Helvetica Neue"/>
+                <w:sz w:val="18"/>
+                <w:szCs w:val="18"/>
+              </w:rPr>
+            </w:pPr>
+          </w:p>
+        </w:tc>
+        <w:tc>
+          <w:tcPr>
+            <w:tcW w:w="2581" w:type="dxa"/>
+          </w:tcPr>
+          <w:p>
+            <w:pPr>
+              <w:rPr>
+                <w:rFonts w:ascii="Helvetica Neue" w:hAnsi="Helvetica Neue"/>
+                <w:sz w:val="18"/>
+                <w:szCs w:val="18"/>
+              </w:rPr>
+            </w:pPr>
+          </w:p>
+        </w:tc>
+      </w:tr>
+      <w:tr>
+        <w:tc>
+          <w:tcPr>
+            <w:tcW w:w="9016" w:type="dxa"/>
+            <w:gridSpan w:val="6"/>
+          </w:tcPr>
+          <w:p>
+            <w:pPr>
+              <w:rPr>
+                <w:rFonts w:ascii="Helvetica Neue" w:hAnsi="Helvetica Neue"/>
+                <w:sz w:val="18"/>
+                <w:szCs w:val="18"/>
+              </w:rPr>
+            </w:pPr>
+            <w:r>
+              <w:rPr>
+                <w:rFonts w:ascii="Helvetica Neue" w:hAnsi="Helvetica Neue"/>
+                <w:sz w:val="18"/>
+                <w:szCs w:val="18"/>
+              </w:rPr>
+              <w:t>Reviewer 3</w:t>
+            </w:r>
+          </w:p>
+        </w:tc>
+      </w:tr>
+      <w:tr>
+        <w:tc>
+          <w:tcPr>
+            <w:tcW w:w="1127" w:type="dxa"/>
+          </w:tcPr>
+          <w:p>
+            <w:pPr>
+              <w:rPr>
+                <w:rFonts w:ascii="Helvetica Neue" w:hAnsi="Helvetica Neue"/>
+                <w:sz w:val="18"/>
+                <w:szCs w:val="18"/>
+              </w:rPr>
+            </w:pPr>
+            <w:r>
+              <w:rPr>
+                <w:rFonts w:ascii="Helvetica Neue" w:hAnsi="Helvetica Neue"/>
+                <w:sz w:val="18"/>
+                <w:szCs w:val="18"/>
+              </w:rPr>
+              <w:t>Anderson 1982</w:t>
+            </w:r>
+          </w:p>
+        </w:tc>
+        <w:tc>
+          <w:tcPr>
+            <w:tcW w:w="1290" w:type="dxa"/>
+          </w:tcPr>
+          <w:p>
+            <w:pPr>
+              <w:rPr>
+                <w:rFonts w:ascii="Helvetica Neue" w:hAnsi="Helvetica Neue"/>
+                <w:sz w:val="18"/>
+                <w:szCs w:val="18"/>
+              </w:rPr>
+            </w:pPr>
+          </w:p>
+        </w:tc>
+        <w:tc>
+          <w:tcPr>
+            <w:tcW w:w="1406" w:type="dxa"/>
+            <w:gridSpan w:val="2"/>
+          </w:tcPr>
+          <w:p>
+            <w:pPr>
+              <w:rPr>
+                <w:rFonts w:ascii="Helvetica Neue" w:hAnsi="Helvetica Neue"/>
+                <w:sz w:val="18"/>
+                <w:szCs w:val="18"/>
+              </w:rPr>
+            </w:pPr>
+          </w:p>
+        </w:tc>
+        <w:tc>
+          <w:tcPr>
+            <w:tcW w:w="2612" w:type="dxa"/>
+          </w:tcPr>
+          <w:p>
+            <w:pPr>
+              <w:rPr>
+                <w:rFonts w:ascii="Helvetica Neue" w:hAnsi="Helvetica Neue"/>
+                <w:sz w:val="18"/>
+                <w:szCs w:val="18"/>
+              </w:rPr>
+            </w:pPr>
+          </w:p>
+        </w:tc>
+        <w:tc>
+          <w:tcPr>
+            <w:tcW w:w="2581" w:type="dxa"/>
+          </w:tcPr>
+          <w:p>
+            <w:pPr>
+              <w:rPr>
+                <w:rFonts w:ascii="Helvetica Neue" w:hAnsi="Helvetica Neue"/>
+                <w:sz w:val="18"/>
+                <w:szCs w:val="18"/>
+              </w:rPr>
+            </w:pPr>
+          </w:p>
+        </w:tc>
+      </w:tr>
+      <w:tr>
+        <w:tc>
+          <w:tcPr>
+            <w:tcW w:w="1127" w:type="dxa"/>
+          </w:tcPr>
+          <w:p>
+            <w:pPr>
+              <w:rPr>
+                <w:rFonts w:ascii="Helvetica Neue" w:hAnsi="Helvetica Neue"/>
+                <w:sz w:val="18"/>
+                <w:szCs w:val="18"/>
+              </w:rPr>
+            </w:pPr>
+            <w:r>
+              <w:rPr>
+                <w:rFonts w:ascii="Helvetica Neue" w:hAnsi="Helvetica Neue"/>
+                <w:sz w:val="18"/>
+                <w:szCs w:val="18"/>
+              </w:rPr>
+              <w:t>Gauthier et al., 2007</w:t>
+            </w:r>
+          </w:p>
+        </w:tc>
+        <w:tc>
+          <w:tcPr>
+            <w:tcW w:w="1290" w:type="dxa"/>
+          </w:tcPr>
+          <w:p>
+            <w:pPr>
+              <w:rPr>
+                <w:rFonts w:ascii="Helvetica Neue" w:hAnsi="Helvetica Neue"/>
+                <w:sz w:val="18"/>
+                <w:szCs w:val="18"/>
+              </w:rPr>
+            </w:pPr>
+          </w:p>
+        </w:tc>
+        <w:tc>
+          <w:tcPr>
+            <w:tcW w:w="1406" w:type="dxa"/>
+            <w:gridSpan w:val="2"/>
+          </w:tcPr>
+          <w:p>
+            <w:pPr>
+              <w:rPr>
+                <w:rFonts w:ascii="Helvetica Neue" w:hAnsi="Helvetica Neue"/>
+                <w:sz w:val="18"/>
+                <w:szCs w:val="18"/>
+              </w:rPr>
+            </w:pPr>
+          </w:p>
+        </w:tc>
+        <w:tc>
+          <w:tcPr>
+            <w:tcW w:w="2612" w:type="dxa"/>
+          </w:tcPr>
+          <w:p>
+            <w:pPr>
+              <w:rPr>
+                <w:rFonts w:ascii="Helvetica Neue" w:hAnsi="Helvetica Neue"/>
+                <w:sz w:val="18"/>
+                <w:szCs w:val="18"/>
+              </w:rPr>
+            </w:pPr>
+          </w:p>
+        </w:tc>
+        <w:tc>
+          <w:tcPr>
+            <w:tcW w:w="2581" w:type="dxa"/>
+          </w:tcPr>
+          <w:p>
+            <w:pPr>
+              <w:rPr>
+                <w:rFonts w:ascii="Helvetica Neue" w:hAnsi="Helvetica Neue"/>
+                <w:sz w:val="18"/>
+                <w:szCs w:val="18"/>
+              </w:rPr>
+            </w:pPr>
+          </w:p>
+        </w:tc>
+      </w:tr>
+      <w:tr>
+        <w:tc>
+          <w:tcPr>
+            <w:tcW w:w="1127" w:type="dxa"/>
+          </w:tcPr>
+          <w:p>
+            <w:pPr>
+              <w:rPr>
+                <w:rFonts w:ascii="Helvetica Neue" w:hAnsi="Helvetica Neue"/>
+                <w:sz w:val="18"/>
+                <w:szCs w:val="18"/>
+              </w:rPr>
+            </w:pPr>
+            <w:r>
+              <w:rPr>
+                <w:rFonts w:ascii="Helvetica Neue" w:hAnsi="Helvetica Neue"/>
+                <w:sz w:val="18"/>
+                <w:szCs w:val="18"/>
+              </w:rPr>
+              <w:t>Goudbeek et al., 2008</w:t>
+            </w:r>
+          </w:p>
+        </w:tc>
+        <w:tc>
+          <w:tcPr>
+            <w:tcW w:w="1290" w:type="dxa"/>
+          </w:tcPr>
+          <w:p>
+            <w:pPr>
+              <w:rPr>
+                <w:rFonts w:ascii="Helvetica Neue" w:hAnsi="Helvetica Neue"/>
+                <w:sz w:val="18"/>
+                <w:szCs w:val="18"/>
+              </w:rPr>
+            </w:pPr>
+          </w:p>
+        </w:tc>
+        <w:tc>
+          <w:tcPr>
+            <w:tcW w:w="1406" w:type="dxa"/>
+            <w:gridSpan w:val="2"/>
+          </w:tcPr>
+          <w:p>
+            <w:pPr>
+              <w:rPr>
+                <w:rFonts w:ascii="Helvetica Neue" w:hAnsi="Helvetica Neue"/>
+                <w:sz w:val="18"/>
+                <w:szCs w:val="18"/>
+              </w:rPr>
+            </w:pPr>
+          </w:p>
+        </w:tc>
+        <w:tc>
+          <w:tcPr>
+            <w:tcW w:w="2612" w:type="dxa"/>
+          </w:tcPr>
+          <w:p>
+            <w:pPr>
+              <w:rPr>
+                <w:rFonts w:ascii="Helvetica Neue" w:hAnsi="Helvetica Neue"/>
+                <w:sz w:val="18"/>
+                <w:szCs w:val="18"/>
+              </w:rPr>
+            </w:pPr>
+          </w:p>
+        </w:tc>
+        <w:tc>
+          <w:tcPr>
+            <w:tcW w:w="2581" w:type="dxa"/>
+          </w:tcPr>
+          <w:p>
+            <w:pPr>
+              <w:rPr>
+                <w:rFonts w:ascii="Helvetica Neue" w:hAnsi="Helvetica Neue"/>
+                <w:sz w:val="18"/>
+                <w:szCs w:val="18"/>
+              </w:rPr>
+            </w:pPr>
+          </w:p>
+        </w:tc>
+      </w:tr>
+      <w:tr>
+        <w:tc>
+          <w:tcPr>
+            <w:tcW w:w="1127" w:type="dxa"/>
+          </w:tcPr>
+          <w:p>
+            <w:pPr>
+              <w:rPr>
+                <w:rFonts w:ascii="Helvetica Neue" w:hAnsi="Helvetica Neue"/>
+                <w:sz w:val="18"/>
+                <w:szCs w:val="18"/>
+              </w:rPr>
+            </w:pPr>
+            <w:r>
+              <w:rPr>
+                <w:rFonts w:ascii="Helvetica Neue" w:hAnsi="Helvetica Neue"/>
+                <w:sz w:val="18"/>
+                <w:szCs w:val="18"/>
+              </w:rPr>
+              <w:t>Goudbeek et al., 2009</w:t>
+            </w:r>
+          </w:p>
+        </w:tc>
+        <w:tc>
+          <w:tcPr>
+            <w:tcW w:w="1290" w:type="dxa"/>
+          </w:tcPr>
+          <w:p>
+            <w:pPr>
+              <w:rPr>
+                <w:rFonts w:ascii="Helvetica Neue" w:hAnsi="Helvetica Neue"/>
+                <w:sz w:val="18"/>
+                <w:szCs w:val="18"/>
+              </w:rPr>
+            </w:pPr>
+          </w:p>
+        </w:tc>
+        <w:tc>
+          <w:tcPr>
+            <w:tcW w:w="1406" w:type="dxa"/>
+            <w:gridSpan w:val="2"/>
+          </w:tcPr>
+          <w:p>
+            <w:pPr>
+              <w:rPr>
+                <w:rFonts w:ascii="Helvetica Neue" w:hAnsi="Helvetica Neue"/>
+                <w:sz w:val="18"/>
+                <w:szCs w:val="18"/>
+              </w:rPr>
+            </w:pPr>
+          </w:p>
+        </w:tc>
+        <w:tc>
+          <w:tcPr>
+            <w:tcW w:w="2612" w:type="dxa"/>
+          </w:tcPr>
+          <w:p>
+            <w:pPr>
+              <w:rPr>
+                <w:rFonts w:ascii="Helvetica Neue" w:hAnsi="Helvetica Neue"/>
+                <w:sz w:val="18"/>
+                <w:szCs w:val="18"/>
+              </w:rPr>
+            </w:pPr>
+          </w:p>
+        </w:tc>
+        <w:tc>
+          <w:tcPr>
+            <w:tcW w:w="2581" w:type="dxa"/>
+          </w:tcPr>
+          <w:p>
+            <w:pPr>
+              <w:rPr>
+                <w:rFonts w:ascii="Helvetica Neue" w:hAnsi="Helvetica Neue"/>
+                <w:sz w:val="18"/>
+                <w:szCs w:val="18"/>
+              </w:rPr>
+            </w:pPr>
+          </w:p>
+        </w:tc>
+      </w:tr>
+      <w:tr>
+        <w:tc>
+          <w:tcPr>
+            <w:tcW w:w="1127" w:type="dxa"/>
+          </w:tcPr>
+          <w:p>
+            <w:pPr>
+              <w:rPr>
+                <w:rFonts w:ascii="Helvetica Neue" w:hAnsi="Helvetica Neue"/>
+                <w:sz w:val="18"/>
+                <w:szCs w:val="18"/>
+              </w:rPr>
+            </w:pPr>
+            <w:r>
+              <w:rPr>
+                <w:rFonts w:ascii="Helvetica Neue" w:hAnsi="Helvetica Neue"/>
+                <w:sz w:val="18"/>
+                <w:szCs w:val="18"/>
+              </w:rPr>
+              <w:t>Guenther &amp; Gjaja 1996</w:t>
+            </w:r>
+          </w:p>
+        </w:tc>
+        <w:tc>
+          <w:tcPr>
+            <w:tcW w:w="1290" w:type="dxa"/>
+          </w:tcPr>
+          <w:p>
+            <w:pPr>
+              <w:rPr>
+                <w:rFonts w:ascii="Helvetica Neue" w:hAnsi="Helvetica Neue"/>
+                <w:sz w:val="18"/>
+                <w:szCs w:val="18"/>
+              </w:rPr>
+            </w:pPr>
+          </w:p>
+        </w:tc>
+        <w:tc>
+          <w:tcPr>
+            <w:tcW w:w="1406" w:type="dxa"/>
+            <w:gridSpan w:val="2"/>
+          </w:tcPr>
+          <w:p>
+            <w:pPr>
+              <w:rPr>
+                <w:rFonts w:ascii="Helvetica Neue" w:hAnsi="Helvetica Neue"/>
+                <w:sz w:val="18"/>
+                <w:szCs w:val="18"/>
+              </w:rPr>
+            </w:pPr>
+          </w:p>
+        </w:tc>
+        <w:tc>
+          <w:tcPr>
+            <w:tcW w:w="2612" w:type="dxa"/>
+          </w:tcPr>
+          <w:p>
+            <w:pPr>
+              <w:rPr>
+                <w:rFonts w:ascii="Helvetica Neue" w:hAnsi="Helvetica Neue"/>
+                <w:sz w:val="18"/>
+                <w:szCs w:val="18"/>
+              </w:rPr>
+            </w:pPr>
+          </w:p>
+        </w:tc>
+        <w:tc>
+          <w:tcPr>
+            <w:tcW w:w="2581" w:type="dxa"/>
+          </w:tcPr>
+          <w:p>
+            <w:pPr>
+              <w:rPr>
+                <w:rFonts w:ascii="Helvetica Neue" w:hAnsi="Helvetica Neue"/>
+                <w:sz w:val="18"/>
+                <w:szCs w:val="18"/>
+              </w:rPr>
+            </w:pPr>
+          </w:p>
+        </w:tc>
+      </w:tr>
+      <w:tr>
+        <w:tc>
+          <w:tcPr>
+            <w:tcW w:w="1127" w:type="dxa"/>
+          </w:tcPr>
+          <w:p>
+            <w:pPr>
+              <w:rPr>
+                <w:rFonts w:ascii="Helvetica Neue" w:hAnsi="Helvetica Neue"/>
+                <w:sz w:val="18"/>
+                <w:szCs w:val="18"/>
+              </w:rPr>
+            </w:pPr>
+            <w:r>
+              <w:rPr>
+                <w:rFonts w:ascii="Helvetica Neue" w:hAnsi="Helvetica Neue"/>
+                <w:sz w:val="18"/>
+                <w:szCs w:val="18"/>
+              </w:rPr>
+              <w:t>Heathcote et al., 2000</w:t>
+            </w:r>
+          </w:p>
+        </w:tc>
+        <w:tc>
+          <w:tcPr>
+            <w:tcW w:w="1290" w:type="dxa"/>
+          </w:tcPr>
+          <w:p>
+            <w:pPr>
+              <w:rPr>
+                <w:rFonts w:ascii="Helvetica Neue" w:hAnsi="Helvetica Neue"/>
+                <w:sz w:val="18"/>
+                <w:szCs w:val="18"/>
+              </w:rPr>
+            </w:pPr>
+          </w:p>
+        </w:tc>
+        <w:tc>
+          <w:tcPr>
+            <w:tcW w:w="1406" w:type="dxa"/>
+            <w:gridSpan w:val="2"/>
+          </w:tcPr>
+          <w:p>
+            <w:pPr>
+              <w:rPr>
+                <w:rFonts w:ascii="Helvetica Neue" w:hAnsi="Helvetica Neue"/>
+                <w:sz w:val="18"/>
+                <w:szCs w:val="18"/>
+              </w:rPr>
+            </w:pPr>
+          </w:p>
+        </w:tc>
+        <w:tc>
+          <w:tcPr>
+            <w:tcW w:w="2612" w:type="dxa"/>
+          </w:tcPr>
+          <w:p>
+            <w:pPr>
+              <w:rPr>
+                <w:rFonts w:ascii="Helvetica Neue" w:hAnsi="Helvetica Neue"/>
+                <w:sz w:val="18"/>
+                <w:szCs w:val="18"/>
+              </w:rPr>
+            </w:pPr>
+          </w:p>
+        </w:tc>
+        <w:tc>
+          <w:tcPr>
+            <w:tcW w:w="2581" w:type="dxa"/>
+          </w:tcPr>
+          <w:p>
+            <w:pPr>
+              <w:rPr>
+                <w:rFonts w:ascii="Helvetica Neue" w:hAnsi="Helvetica Neue"/>
+                <w:sz w:val="18"/>
+                <w:szCs w:val="18"/>
+              </w:rPr>
+            </w:pPr>
+          </w:p>
+        </w:tc>
+      </w:tr>
+      <w:tr>
+        <w:tc>
+          <w:tcPr>
+            <w:tcW w:w="1127" w:type="dxa"/>
+          </w:tcPr>
+          <w:p>
+            <w:pPr>
+              <w:rPr>
+                <w:rFonts w:ascii="Helvetica Neue" w:hAnsi="Helvetica Neue"/>
+                <w:sz w:val="18"/>
+                <w:szCs w:val="18"/>
+              </w:rPr>
+            </w:pPr>
+            <w:r>
+              <w:rPr>
+                <w:rFonts w:ascii="Helvetica Neue" w:hAnsi="Helvetica Neue"/>
+                <w:sz w:val="18"/>
+                <w:szCs w:val="18"/>
+              </w:rPr>
+              <w:t>Logan 1988</w:t>
+            </w:r>
+          </w:p>
+        </w:tc>
+        <w:tc>
+          <w:tcPr>
+            <w:tcW w:w="1290" w:type="dxa"/>
+          </w:tcPr>
+          <w:p>
+            <w:pPr>
+              <w:rPr>
+                <w:rFonts w:ascii="Helvetica Neue" w:hAnsi="Helvetica Neue"/>
+                <w:sz w:val="18"/>
+                <w:szCs w:val="18"/>
+              </w:rPr>
+            </w:pPr>
+          </w:p>
+        </w:tc>
+        <w:tc>
+          <w:tcPr>
+            <w:tcW w:w="1406" w:type="dxa"/>
+            <w:gridSpan w:val="2"/>
+          </w:tcPr>
+          <w:p>
+            <w:pPr>
+              <w:rPr>
+                <w:rFonts w:ascii="Helvetica Neue" w:hAnsi="Helvetica Neue"/>
+                <w:sz w:val="18"/>
+                <w:szCs w:val="18"/>
+              </w:rPr>
+            </w:pPr>
+          </w:p>
+        </w:tc>
+        <w:tc>
+          <w:tcPr>
+            <w:tcW w:w="2612" w:type="dxa"/>
+          </w:tcPr>
+          <w:p>
+            <w:pPr>
+              <w:rPr>
+                <w:rFonts w:ascii="Helvetica Neue" w:hAnsi="Helvetica Neue"/>
+                <w:sz w:val="18"/>
+                <w:szCs w:val="18"/>
+              </w:rPr>
+            </w:pPr>
+          </w:p>
+        </w:tc>
+        <w:tc>
+          <w:tcPr>
+            <w:tcW w:w="2581" w:type="dxa"/>
+          </w:tcPr>
+          <w:p>
+            <w:pPr>
+              <w:rPr>
+                <w:rFonts w:ascii="Helvetica Neue" w:hAnsi="Helvetica Neue"/>
+                <w:sz w:val="18"/>
+                <w:szCs w:val="18"/>
+              </w:rPr>
+            </w:pPr>
+          </w:p>
+        </w:tc>
+      </w:tr>
+      <w:tr>
+        <w:tc>
+          <w:tcPr>
+            <w:tcW w:w="1127" w:type="dxa"/>
+          </w:tcPr>
+          <w:p>
+            <w:pPr>
+              <w:rPr>
+                <w:rFonts w:ascii="Helvetica Neue" w:hAnsi="Helvetica Neue"/>
+                <w:sz w:val="18"/>
+                <w:szCs w:val="18"/>
+              </w:rPr>
+            </w:pPr>
+            <w:r>
+              <w:rPr>
+                <w:rFonts w:ascii="Helvetica Neue" w:hAnsi="Helvetica Neue"/>
+                <w:sz w:val="18"/>
+                <w:szCs w:val="18"/>
+              </w:rPr>
+              <w:t xml:space="preserve">Maye  &amp; Gerken, 2000 </w:t>
+            </w:r>
+          </w:p>
+        </w:tc>
+        <w:tc>
+          <w:tcPr>
+            <w:tcW w:w="1290" w:type="dxa"/>
+          </w:tcPr>
+          <w:p>
+            <w:pPr>
+              <w:rPr>
+                <w:rFonts w:ascii="Helvetica Neue" w:hAnsi="Helvetica Neue"/>
+                <w:sz w:val="18"/>
+                <w:szCs w:val="18"/>
+              </w:rPr>
+            </w:pPr>
+          </w:p>
+        </w:tc>
+        <w:tc>
+          <w:tcPr>
+            <w:tcW w:w="1406" w:type="dxa"/>
+            <w:gridSpan w:val="2"/>
+          </w:tcPr>
+          <w:p>
+            <w:pPr>
+              <w:rPr>
+                <w:rFonts w:ascii="Helvetica Neue" w:hAnsi="Helvetica Neue"/>
+                <w:sz w:val="18"/>
+                <w:szCs w:val="18"/>
+              </w:rPr>
+            </w:pPr>
+          </w:p>
+        </w:tc>
+        <w:tc>
+          <w:tcPr>
+            <w:tcW w:w="2612" w:type="dxa"/>
+          </w:tcPr>
+          <w:p>
+            <w:pPr>
+              <w:rPr>
+                <w:rFonts w:ascii="Helvetica Neue" w:hAnsi="Helvetica Neue"/>
+                <w:sz w:val="18"/>
+                <w:szCs w:val="18"/>
+              </w:rPr>
+            </w:pPr>
+          </w:p>
+        </w:tc>
+        <w:tc>
+          <w:tcPr>
+            <w:tcW w:w="2581" w:type="dxa"/>
+          </w:tcPr>
+          <w:p>
+            <w:pPr>
+              <w:rPr>
+                <w:rFonts w:ascii="Helvetica Neue" w:hAnsi="Helvetica Neue"/>
+                <w:sz w:val="18"/>
+                <w:szCs w:val="18"/>
+              </w:rPr>
+            </w:pPr>
+          </w:p>
+        </w:tc>
+      </w:tr>
+      <w:tr>
+        <w:tc>
+          <w:tcPr>
+            <w:tcW w:w="1127" w:type="dxa"/>
+          </w:tcPr>
+          <w:p>
+            <w:pPr>
+              <w:rPr>
+                <w:rFonts w:ascii="Helvetica Neue" w:hAnsi="Helvetica Neue"/>
+                <w:sz w:val="18"/>
+                <w:szCs w:val="18"/>
+              </w:rPr>
+            </w:pPr>
+            <w:r>
+              <w:rPr>
+                <w:rFonts w:ascii="Helvetica Neue" w:hAnsi="Helvetica Neue"/>
+                <w:sz w:val="18"/>
+                <w:szCs w:val="18"/>
+              </w:rPr>
+              <w:t>Maye et al, 2003</w:t>
+            </w:r>
+          </w:p>
+        </w:tc>
+        <w:tc>
+          <w:tcPr>
+            <w:tcW w:w="1290" w:type="dxa"/>
+          </w:tcPr>
+          <w:p>
+            <w:pPr>
+              <w:rPr>
+                <w:rFonts w:ascii="Helvetica Neue" w:hAnsi="Helvetica Neue"/>
+                <w:sz w:val="18"/>
+                <w:szCs w:val="18"/>
+              </w:rPr>
+            </w:pPr>
+          </w:p>
+        </w:tc>
+        <w:tc>
+          <w:tcPr>
+            <w:tcW w:w="1406" w:type="dxa"/>
+            <w:gridSpan w:val="2"/>
+          </w:tcPr>
+          <w:p>
+            <w:pPr>
+              <w:rPr>
+                <w:rFonts w:ascii="Helvetica Neue" w:hAnsi="Helvetica Neue"/>
+                <w:sz w:val="18"/>
+                <w:szCs w:val="18"/>
+              </w:rPr>
+            </w:pPr>
+          </w:p>
+        </w:tc>
+        <w:tc>
+          <w:tcPr>
+            <w:tcW w:w="2612" w:type="dxa"/>
+          </w:tcPr>
+          <w:p>
+            <w:pPr>
+              <w:rPr>
+                <w:rFonts w:ascii="Helvetica Neue" w:hAnsi="Helvetica Neue"/>
+                <w:sz w:val="18"/>
+                <w:szCs w:val="18"/>
+              </w:rPr>
+            </w:pPr>
+          </w:p>
+        </w:tc>
+        <w:tc>
+          <w:tcPr>
+            <w:tcW w:w="2581" w:type="dxa"/>
+          </w:tcPr>
+          <w:p>
+            <w:pPr>
+              <w:rPr>
+                <w:rFonts w:ascii="Helvetica Neue" w:hAnsi="Helvetica Neue"/>
+                <w:sz w:val="18"/>
+                <w:szCs w:val="18"/>
+              </w:rPr>
+            </w:pPr>
+          </w:p>
+        </w:tc>
+      </w:tr>
+      <w:tr>
+        <w:tc>
+          <w:tcPr>
+            <w:tcW w:w="1127" w:type="dxa"/>
+          </w:tcPr>
+          <w:p>
+            <w:pPr>
+              <w:rPr>
+                <w:rFonts w:ascii="Helvetica Neue" w:hAnsi="Helvetica Neue"/>
+                <w:sz w:val="18"/>
+                <w:szCs w:val="18"/>
+              </w:rPr>
+            </w:pPr>
+            <w:r>
+              <w:rPr>
+                <w:rFonts w:ascii="Helvetica Neue" w:hAnsi="Helvetica Neue"/>
+                <w:sz w:val="18"/>
+                <w:szCs w:val="18"/>
+              </w:rPr>
+              <w:t>McMurray et al., 2009</w:t>
+            </w:r>
+          </w:p>
+        </w:tc>
+        <w:tc>
+          <w:tcPr>
+            <w:tcW w:w="1290" w:type="dxa"/>
+          </w:tcPr>
+          <w:p>
+            <w:pPr>
+              <w:rPr>
+                <w:rFonts w:ascii="Helvetica Neue" w:hAnsi="Helvetica Neue"/>
+                <w:sz w:val="18"/>
+                <w:szCs w:val="18"/>
+              </w:rPr>
+            </w:pPr>
+          </w:p>
+        </w:tc>
+        <w:tc>
+          <w:tcPr>
+            <w:tcW w:w="1406" w:type="dxa"/>
+            <w:gridSpan w:val="2"/>
+          </w:tcPr>
+          <w:p>
+            <w:pPr>
+              <w:rPr>
+                <w:rFonts w:ascii="Helvetica Neue" w:hAnsi="Helvetica Neue"/>
+                <w:sz w:val="18"/>
+                <w:szCs w:val="18"/>
+              </w:rPr>
+            </w:pPr>
+          </w:p>
+        </w:tc>
+        <w:tc>
+          <w:tcPr>
+            <w:tcW w:w="2612" w:type="dxa"/>
+          </w:tcPr>
+          <w:p>
+            <w:pPr>
+              <w:rPr>
+                <w:rFonts w:ascii="Helvetica Neue" w:hAnsi="Helvetica Neue"/>
+                <w:sz w:val="18"/>
+                <w:szCs w:val="18"/>
+              </w:rPr>
+            </w:pPr>
+          </w:p>
+        </w:tc>
+        <w:tc>
+          <w:tcPr>
+            <w:tcW w:w="2581" w:type="dxa"/>
+          </w:tcPr>
+          <w:p>
+            <w:pPr>
+              <w:rPr>
+                <w:rFonts w:ascii="Helvetica Neue" w:hAnsi="Helvetica Neue"/>
+                <w:sz w:val="18"/>
+                <w:szCs w:val="18"/>
+              </w:rPr>
+            </w:pPr>
+          </w:p>
+        </w:tc>
+      </w:tr>
+      <w:tr>
+        <w:tc>
+          <w:tcPr>
+            <w:tcW w:w="1127" w:type="dxa"/>
+          </w:tcPr>
+          <w:p>
+            <w:pPr>
+              <w:rPr>
+                <w:rFonts w:ascii="Helvetica Neue" w:hAnsi="Helvetica Neue"/>
+                <w:sz w:val="18"/>
+                <w:szCs w:val="18"/>
+              </w:rPr>
+            </w:pPr>
+            <w:r>
+              <w:rPr>
+                <w:rFonts w:ascii="Helvetica Neue" w:hAnsi="Helvetica Neue"/>
+                <w:sz w:val="18"/>
+                <w:szCs w:val="18"/>
+              </w:rPr>
+              <w:t>McMurray et al., 2009b</w:t>
+            </w:r>
+          </w:p>
+        </w:tc>
+        <w:tc>
+          <w:tcPr>
+            <w:tcW w:w="1290" w:type="dxa"/>
+          </w:tcPr>
+          <w:p>
+            <w:pPr>
+              <w:rPr>
+                <w:rFonts w:ascii="Helvetica Neue" w:hAnsi="Helvetica Neue"/>
+                <w:sz w:val="18"/>
+                <w:szCs w:val="18"/>
+              </w:rPr>
+            </w:pPr>
+          </w:p>
+        </w:tc>
+        <w:tc>
+          <w:tcPr>
+            <w:tcW w:w="1406" w:type="dxa"/>
+            <w:gridSpan w:val="2"/>
+          </w:tcPr>
+          <w:p>
+            <w:pPr>
+              <w:rPr>
+                <w:rFonts w:ascii="Helvetica Neue" w:hAnsi="Helvetica Neue"/>
+                <w:sz w:val="18"/>
+                <w:szCs w:val="18"/>
+              </w:rPr>
+            </w:pPr>
+          </w:p>
+        </w:tc>
+        <w:tc>
+          <w:tcPr>
+            <w:tcW w:w="2612" w:type="dxa"/>
+          </w:tcPr>
+          <w:p>
+            <w:pPr>
+              <w:rPr>
+                <w:rFonts w:ascii="Helvetica Neue" w:hAnsi="Helvetica Neue"/>
+                <w:sz w:val="18"/>
+                <w:szCs w:val="18"/>
+              </w:rPr>
+            </w:pPr>
+          </w:p>
+        </w:tc>
+        <w:tc>
+          <w:tcPr>
+            <w:tcW w:w="2581" w:type="dxa"/>
+          </w:tcPr>
+          <w:p>
+            <w:pPr>
+              <w:rPr>
+                <w:rFonts w:ascii="Helvetica Neue" w:hAnsi="Helvetica Neue"/>
+                <w:sz w:val="18"/>
+                <w:szCs w:val="18"/>
+              </w:rPr>
+            </w:pPr>
+          </w:p>
+        </w:tc>
+      </w:tr>
+      <w:tr>
+        <w:tc>
+          <w:tcPr>
+            <w:tcW w:w="1127" w:type="dxa"/>
+          </w:tcPr>
+          <w:p>
+            <w:pPr>
+              <w:rPr>
+                <w:rFonts w:ascii="Helvetica Neue" w:hAnsi="Helvetica Neue"/>
+                <w:sz w:val="18"/>
+                <w:szCs w:val="18"/>
+              </w:rPr>
+            </w:pPr>
+            <w:r>
+              <w:rPr>
+                <w:rFonts w:ascii="Helvetica Neue" w:hAnsi="Helvetica Neue"/>
+                <w:sz w:val="18"/>
+                <w:szCs w:val="18"/>
+              </w:rPr>
+              <w:t>Newell &amp; Rosenbloom 1981</w:t>
+            </w:r>
+          </w:p>
+        </w:tc>
+        <w:tc>
+          <w:tcPr>
+            <w:tcW w:w="1290" w:type="dxa"/>
+          </w:tcPr>
+          <w:p>
+            <w:pPr>
+              <w:rPr>
+                <w:rFonts w:ascii="Helvetica Neue" w:hAnsi="Helvetica Neue"/>
+                <w:sz w:val="18"/>
+                <w:szCs w:val="18"/>
+              </w:rPr>
+            </w:pPr>
+          </w:p>
+        </w:tc>
+        <w:tc>
+          <w:tcPr>
+            <w:tcW w:w="1406" w:type="dxa"/>
+            <w:gridSpan w:val="2"/>
+          </w:tcPr>
+          <w:p>
+            <w:pPr>
+              <w:rPr>
+                <w:rFonts w:ascii="Helvetica Neue" w:hAnsi="Helvetica Neue"/>
+                <w:sz w:val="18"/>
+                <w:szCs w:val="18"/>
+              </w:rPr>
+            </w:pPr>
+          </w:p>
+        </w:tc>
+        <w:tc>
+          <w:tcPr>
+            <w:tcW w:w="2612" w:type="dxa"/>
+          </w:tcPr>
+          <w:p>
+            <w:pPr>
+              <w:rPr>
+                <w:rFonts w:ascii="Helvetica Neue" w:hAnsi="Helvetica Neue"/>
+                <w:sz w:val="18"/>
+                <w:szCs w:val="18"/>
+              </w:rPr>
+            </w:pPr>
+          </w:p>
+        </w:tc>
+        <w:tc>
+          <w:tcPr>
+            <w:tcW w:w="2581" w:type="dxa"/>
+          </w:tcPr>
+          <w:p>
+            <w:pPr>
+              <w:rPr>
+                <w:rFonts w:ascii="Helvetica Neue" w:hAnsi="Helvetica Neue"/>
+                <w:sz w:val="18"/>
+                <w:szCs w:val="18"/>
+              </w:rPr>
+            </w:pPr>
+          </w:p>
+        </w:tc>
+      </w:tr>
+      <w:tr>
+        <w:tc>
+          <w:tcPr>
+            <w:tcW w:w="1127" w:type="dxa"/>
+          </w:tcPr>
+          <w:p>
+            <w:pPr>
+              <w:rPr>
+                <w:rFonts w:ascii="Helvetica Neue" w:hAnsi="Helvetica Neue"/>
+                <w:sz w:val="18"/>
+                <w:szCs w:val="18"/>
+              </w:rPr>
+            </w:pPr>
+            <w:r>
+              <w:rPr>
+                <w:rFonts w:ascii="Helvetica Neue" w:hAnsi="Helvetica Neue"/>
+                <w:sz w:val="18"/>
+                <w:szCs w:val="18"/>
+              </w:rPr>
+              <w:t>Rescorla 1988</w:t>
+            </w:r>
+          </w:p>
+        </w:tc>
+        <w:tc>
+          <w:tcPr>
+            <w:tcW w:w="1290" w:type="dxa"/>
+          </w:tcPr>
+          <w:p>
+            <w:pPr>
+              <w:rPr>
+                <w:rFonts w:ascii="Helvetica Neue" w:hAnsi="Helvetica Neue"/>
+                <w:sz w:val="18"/>
+                <w:szCs w:val="18"/>
+              </w:rPr>
+            </w:pPr>
+          </w:p>
+        </w:tc>
+        <w:tc>
+          <w:tcPr>
+            <w:tcW w:w="1406" w:type="dxa"/>
+            <w:gridSpan w:val="2"/>
+          </w:tcPr>
+          <w:p>
+            <w:pPr>
+              <w:rPr>
+                <w:rFonts w:ascii="Helvetica Neue" w:hAnsi="Helvetica Neue"/>
+                <w:sz w:val="18"/>
+                <w:szCs w:val="18"/>
+              </w:rPr>
+            </w:pPr>
+          </w:p>
+        </w:tc>
+        <w:tc>
+          <w:tcPr>
+            <w:tcW w:w="2612" w:type="dxa"/>
+          </w:tcPr>
+          <w:p>
+            <w:pPr>
+              <w:rPr>
+                <w:rFonts w:ascii="Helvetica Neue" w:hAnsi="Helvetica Neue"/>
+                <w:sz w:val="18"/>
+                <w:szCs w:val="18"/>
+              </w:rPr>
+            </w:pPr>
+          </w:p>
+        </w:tc>
+        <w:tc>
+          <w:tcPr>
+            <w:tcW w:w="2581" w:type="dxa"/>
+          </w:tcPr>
+          <w:p>
+            <w:pPr>
+              <w:rPr>
+                <w:rFonts w:ascii="Helvetica Neue" w:hAnsi="Helvetica Neue"/>
+                <w:sz w:val="18"/>
+                <w:szCs w:val="18"/>
+              </w:rPr>
+            </w:pPr>
+          </w:p>
+        </w:tc>
+      </w:tr>
+      <w:tr>
+        <w:tc>
+          <w:tcPr>
+            <w:tcW w:w="1127" w:type="dxa"/>
+          </w:tcPr>
+          <w:p>
+            <w:pPr>
+              <w:rPr>
+                <w:rFonts w:ascii="Helvetica Neue" w:hAnsi="Helvetica Neue"/>
+                <w:sz w:val="18"/>
+                <w:szCs w:val="18"/>
+              </w:rPr>
+            </w:pPr>
+            <w:r>
+              <w:rPr>
+                <w:rFonts w:ascii="Helvetica Neue" w:hAnsi="Helvetica Neue"/>
+                <w:sz w:val="18"/>
+                <w:szCs w:val="18"/>
+              </w:rPr>
+              <w:t>Toscano &amp; McMurray 2010</w:t>
+            </w:r>
+          </w:p>
+        </w:tc>
+        <w:tc>
+          <w:tcPr>
+            <w:tcW w:w="1290" w:type="dxa"/>
+          </w:tcPr>
+          <w:p>
+            <w:pPr>
+              <w:rPr>
+                <w:rFonts w:ascii="Helvetica Neue" w:hAnsi="Helvetica Neue"/>
+                <w:sz w:val="18"/>
+                <w:szCs w:val="18"/>
+              </w:rPr>
+            </w:pPr>
+          </w:p>
+        </w:tc>
+        <w:tc>
+          <w:tcPr>
+            <w:tcW w:w="1406" w:type="dxa"/>
+            <w:gridSpan w:val="2"/>
+          </w:tcPr>
+          <w:p>
+            <w:pPr>
+              <w:rPr>
+                <w:rFonts w:ascii="Helvetica Neue" w:hAnsi="Helvetica Neue"/>
+                <w:sz w:val="18"/>
+                <w:szCs w:val="18"/>
+              </w:rPr>
+            </w:pPr>
+          </w:p>
+        </w:tc>
+        <w:tc>
+          <w:tcPr>
+            <w:tcW w:w="2612" w:type="dxa"/>
+          </w:tcPr>
+          <w:p>
+            <w:pPr>
+              <w:rPr>
+                <w:rFonts w:ascii="Helvetica Neue" w:hAnsi="Helvetica Neue"/>
+                <w:sz w:val="18"/>
+                <w:szCs w:val="18"/>
+              </w:rPr>
+            </w:pPr>
+          </w:p>
+        </w:tc>
+        <w:tc>
+          <w:tcPr>
+            <w:tcW w:w="2581" w:type="dxa"/>
+          </w:tcPr>
+          <w:p>
+            <w:pPr>
+              <w:rPr>
+                <w:rFonts w:ascii="Helvetica Neue" w:hAnsi="Helvetica Neue"/>
+                <w:sz w:val="18"/>
+                <w:szCs w:val="18"/>
+              </w:rPr>
+            </w:pPr>
           </w:p>
         </w:tc>
       </w:tr>

</xml_diff>

<commit_message>
notes on paper comparison
</commit_message>
<xml_diff>
--- a/output/papers/Cognition-Round2/paper_comparison.docx
+++ b/output/papers/Cognition-Round2/paper_comparison.docx
@@ -13,8 +13,8 @@
         <w:gridCol w:w="1290"/>
         <w:gridCol w:w="1389"/>
         <w:gridCol w:w="10"/>
-        <w:gridCol w:w="2543"/>
-        <w:gridCol w:w="2547"/>
+        <w:gridCol w:w="2539"/>
+        <w:gridCol w:w="2551"/>
       </w:tblGrid>
       <w:tr>
         <w:trPr>
@@ -1160,15 +1160,7 @@
                 <w:sz w:val="18"/>
                 <w:szCs w:val="18"/>
               </w:rPr>
-              <w:t>.</w:t>
-            </w:r>
-            <w:r>
-              <w:rPr>
-                <w:rFonts w:ascii="Helvetica Neue" w:hAnsi="Helvetica Neue"/>
-                <w:sz w:val="18"/>
-                <w:szCs w:val="18"/>
-              </w:rPr>
-              <w:t xml:space="preserve"> Post-test performance on </w:t>
+              <w:t xml:space="preserve">. Post-test performance on </w:t>
             </w:r>
             <w:r>
               <w:rPr>
@@ -1553,23 +1545,7 @@
                 <w:sz w:val="18"/>
                 <w:szCs w:val="18"/>
               </w:rPr>
-              <w:t>Lexically guided perceptual learning of /s/ and /</w:t>
-            </w:r>
-            <w:r>
-              <w:rPr>
-                <w:rFonts w:ascii="Helvetica Neue" w:hAnsi="Helvetica Neue"/>
-                <w:sz w:val="18"/>
-                <w:szCs w:val="18"/>
-              </w:rPr>
-              <w:t>f</w:t>
-            </w:r>
-            <w:r>
-              <w:rPr>
-                <w:rFonts w:ascii="Helvetica Neue" w:hAnsi="Helvetica Neue"/>
-                <w:sz w:val="18"/>
-                <w:szCs w:val="18"/>
-              </w:rPr>
-              <w:t>/</w:t>
+              <w:t>Lexically guided perceptual learning of /s/ and /f/</w:t>
             </w:r>
             <w:r>
               <w:rPr>
@@ -1739,11 +1715,23 @@
                 <w:sz w:val="18"/>
                 <w:szCs w:val="18"/>
               </w:rPr>
-              <w:t>n average</w:t>
-            </w:r>
-            <w:r>
-              <w:rPr>
-                <w:rFonts w:ascii="Helvetica Neue" w:hAnsi="Helvetica Neue"/>
+              <w:t xml:space="preserve">n </w:t>
+            </w:r>
+            <w:r>
+              <w:rPr>
+                <w:rFonts w:ascii="Helvetica Neue" w:hAnsi="Helvetica Neue"/>
+                <w:b/>
+                <w:bCs/>
+                <w:sz w:val="18"/>
+                <w:szCs w:val="18"/>
+              </w:rPr>
+              <w:t>average</w:t>
+            </w:r>
+            <w:r>
+              <w:rPr>
+                <w:rFonts w:ascii="Helvetica Neue" w:hAnsi="Helvetica Neue"/>
+                <w:b/>
+                <w:bCs/>
                 <w:sz w:val="18"/>
                 <w:szCs w:val="18"/>
               </w:rPr>
@@ -1752,10 +1740,20 @@
             <w:r>
               <w:rPr>
                 <w:rFonts w:ascii="Helvetica Neue" w:hAnsi="Helvetica Neue"/>
-                <w:sz w:val="18"/>
-                <w:szCs w:val="18"/>
-              </w:rPr>
-              <w:t xml:space="preserve"> over 2 blocks for each group (s-biased or f-biased). </w:t>
+                <w:b/>
+                <w:bCs/>
+                <w:sz w:val="18"/>
+                <w:szCs w:val="18"/>
+              </w:rPr>
+              <w:t xml:space="preserve"> over 2</w:t>
+            </w:r>
+            <w:r>
+              <w:rPr>
+                <w:rFonts w:ascii="Helvetica Neue" w:hAnsi="Helvetica Neue"/>
+                <w:sz w:val="18"/>
+                <w:szCs w:val="18"/>
+              </w:rPr>
+              <w:t xml:space="preserve"> blocks for each group (s-biased or f-biased). </w:t>
             </w:r>
             <w:r>
               <w:rPr>
@@ -1851,7 +1849,16 @@
                 <w:sz w:val="18"/>
                 <w:szCs w:val="18"/>
               </w:rPr>
-              <w:t xml:space="preserve">This is an IcPhs proceedings paper which wasn’t published </w:t>
+              <w:t xml:space="preserve">This is an IcPhs proceedings paper </w:t>
+            </w:r>
+            <w:commentRangeStart w:id="0"/>
+            <w:r>
+              <w:rPr>
+                <w:rFonts w:ascii="Helvetica Neue" w:hAnsi="Helvetica Neue"/>
+                <w:sz w:val="18"/>
+                <w:szCs w:val="18"/>
+              </w:rPr>
+              <w:t xml:space="preserve">which wasn’t published </w:t>
             </w:r>
             <w:r>
               <w:rPr>
@@ -1861,6 +1868,13 @@
               </w:rPr>
               <w:t xml:space="preserve">elsewhere. </w:t>
             </w:r>
+            <w:commentRangeEnd w:id="0"/>
+            <w:r>
+              <w:rPr>
+                <w:rStyle w:val="CommentReference"/>
+              </w:rPr>
+              <w:commentReference w:id="0"/>
+            </w:r>
           </w:p>
           <w:p>
             <w:pPr>
@@ -1924,10 +1938,20 @@
             <w:r>
               <w:rPr>
                 <w:rFonts w:ascii="Helvetica Neue" w:hAnsi="Helvetica Neue"/>
-                <w:sz w:val="18"/>
-                <w:szCs w:val="18"/>
-              </w:rPr>
-              <w:t xml:space="preserve">I think this study is interesting and relevant to us because it aimed to track block-to-block changes in learning. </w:t>
+                <w:b/>
+                <w:bCs/>
+                <w:sz w:val="18"/>
+                <w:szCs w:val="18"/>
+              </w:rPr>
+              <w:t>I think this study is interesting and relevant to us because it aimed to track block-to-block changes in learning.</w:t>
+            </w:r>
+            <w:r>
+              <w:rPr>
+                <w:rFonts w:ascii="Helvetica Neue" w:hAnsi="Helvetica Neue"/>
+                <w:sz w:val="18"/>
+                <w:szCs w:val="18"/>
+              </w:rPr>
+              <w:t xml:space="preserve"> </w:t>
             </w:r>
             <w:r>
               <w:rPr>
@@ -1959,11 +1983,23 @@
                 <w:sz w:val="18"/>
                 <w:szCs w:val="18"/>
               </w:rPr>
-              <w:t xml:space="preserve"> appear in a standard peer-reviewed journal. Again, I think this study’s shortcoming is that they do not locate the distribution of their stimuli nor relate the cue measurements of the </w:t>
-            </w:r>
-            <w:r>
-              <w:rPr>
-                <w:rFonts w:ascii="Helvetica Neue" w:hAnsi="Helvetica Neue"/>
+              <w:t xml:space="preserve"> appear in a standard peer-reviewed journal. Again, I think this study’s shortcoming is that they </w:t>
+            </w:r>
+            <w:r>
+              <w:rPr>
+                <w:rFonts w:ascii="Helvetica Neue" w:hAnsi="Helvetica Neue"/>
+                <w:b/>
+                <w:bCs/>
+                <w:sz w:val="18"/>
+                <w:szCs w:val="18"/>
+              </w:rPr>
+              <w:t xml:space="preserve">do not locate the distribution of their stimuli nor relate the cue measurements of the </w:t>
+            </w:r>
+            <w:r>
+              <w:rPr>
+                <w:rFonts w:ascii="Helvetica Neue" w:hAnsi="Helvetica Neue"/>
+                <w:b/>
+                <w:bCs/>
                 <w:sz w:val="18"/>
                 <w:szCs w:val="18"/>
               </w:rPr>
@@ -1972,6 +2008,8 @@
             <w:r>
               <w:rPr>
                 <w:rFonts w:ascii="Helvetica Neue" w:hAnsi="Helvetica Neue"/>
+                <w:b/>
+                <w:bCs/>
                 <w:sz w:val="18"/>
                 <w:szCs w:val="18"/>
               </w:rPr>
@@ -1980,10 +2018,20 @@
             <w:r>
               <w:rPr>
                 <w:rFonts w:ascii="Helvetica Neue" w:hAnsi="Helvetica Neue"/>
-                <w:sz w:val="18"/>
-                <w:szCs w:val="18"/>
-              </w:rPr>
-              <w:t>test stimuli (or to the expectations of listeners before hearing the stimuli)</w:t>
+                <w:b/>
+                <w:bCs/>
+                <w:sz w:val="18"/>
+                <w:szCs w:val="18"/>
+              </w:rPr>
+              <w:t xml:space="preserve">test stimuli </w:t>
+            </w:r>
+            <w:r>
+              <w:rPr>
+                <w:rFonts w:ascii="Helvetica Neue" w:hAnsi="Helvetica Neue"/>
+                <w:sz w:val="18"/>
+                <w:szCs w:val="18"/>
+              </w:rPr>
+              <w:t>(or to the expectations of listeners before hearing the stimuli)</w:t>
             </w:r>
             <w:r>
               <w:rPr>
@@ -2206,41 +2254,51 @@
                 <w:szCs w:val="18"/>
               </w:rPr>
               <w:lastRenderedPageBreak/>
-              <w:t>This study discusses how prior experience/exposure affects how quickly one adapts to accented speech.</w:t>
-            </w:r>
-          </w:p>
-          <w:p>
-            <w:pPr>
-              <w:rPr>
-                <w:rFonts w:ascii="Helvetica Neue" w:hAnsi="Helvetica Neue"/>
-                <w:sz w:val="18"/>
-                <w:szCs w:val="18"/>
-              </w:rPr>
-            </w:pPr>
-          </w:p>
-          <w:p>
-            <w:pPr>
-              <w:rPr>
-                <w:rFonts w:ascii="Helvetica Neue" w:hAnsi="Helvetica Neue"/>
-                <w:sz w:val="18"/>
-                <w:szCs w:val="18"/>
-              </w:rPr>
-            </w:pPr>
-            <w:r>
-              <w:rPr>
-                <w:rFonts w:ascii="Helvetica Neue" w:hAnsi="Helvetica Neue"/>
-                <w:sz w:val="18"/>
-                <w:szCs w:val="18"/>
-              </w:rPr>
-              <w:t>They note the speaker-dependent nature of ST adaptation because naïve listeners</w:t>
-            </w:r>
-            <w:r>
-              <w:rPr>
-                <w:rFonts w:ascii="Helvetica Neue" w:hAnsi="Helvetica Neue"/>
-                <w:sz w:val="18"/>
-                <w:szCs w:val="18"/>
-              </w:rPr>
-              <w:t xml:space="preserve"> exposed to a German accented talker did </w:t>
+              <w:t xml:space="preserve">This study discusses </w:t>
+            </w:r>
+            <w:r>
+              <w:rPr>
+                <w:rFonts w:ascii="Helvetica Neue" w:hAnsi="Helvetica Neue"/>
+                <w:b/>
+                <w:bCs/>
+                <w:sz w:val="18"/>
+                <w:szCs w:val="18"/>
+              </w:rPr>
+              <w:t>how prior experience/exposure affects how quickly one adapts to accented speech</w:t>
+            </w:r>
+            <w:r>
+              <w:rPr>
+                <w:rFonts w:ascii="Helvetica Neue" w:hAnsi="Helvetica Neue"/>
+                <w:sz w:val="18"/>
+                <w:szCs w:val="18"/>
+              </w:rPr>
+              <w:t>.</w:t>
+            </w:r>
+          </w:p>
+          <w:p>
+            <w:pPr>
+              <w:rPr>
+                <w:rFonts w:ascii="Helvetica Neue" w:hAnsi="Helvetica Neue"/>
+                <w:sz w:val="18"/>
+                <w:szCs w:val="18"/>
+              </w:rPr>
+            </w:pPr>
+          </w:p>
+          <w:p>
+            <w:pPr>
+              <w:rPr>
+                <w:rFonts w:ascii="Helvetica Neue" w:hAnsi="Helvetica Neue"/>
+                <w:sz w:val="18"/>
+                <w:szCs w:val="18"/>
+              </w:rPr>
+            </w:pPr>
+            <w:r>
+              <w:rPr>
+                <w:rFonts w:ascii="Helvetica Neue" w:hAnsi="Helvetica Neue"/>
+                <w:sz w:val="18"/>
+                <w:szCs w:val="18"/>
+              </w:rPr>
+              <w:t xml:space="preserve">They note the speaker-dependent nature of ST adaptation because naïve </w:t>
             </w:r>
             <w:r>
               <w:rPr>
@@ -2249,33 +2307,57 @@
                 <w:szCs w:val="18"/>
               </w:rPr>
               <w:lastRenderedPageBreak/>
-              <w:t>not give much advantage in a later test phase which had a different talker.</w:t>
-            </w:r>
-          </w:p>
-          <w:p>
-            <w:pPr>
-              <w:rPr>
-                <w:rFonts w:ascii="Helvetica Neue" w:hAnsi="Helvetica Neue"/>
-                <w:sz w:val="18"/>
-                <w:szCs w:val="18"/>
-              </w:rPr>
-            </w:pPr>
-          </w:p>
-          <w:p>
-            <w:pPr>
-              <w:rPr>
-                <w:rFonts w:ascii="Helvetica Neue" w:hAnsi="Helvetica Neue"/>
-                <w:sz w:val="18"/>
-                <w:szCs w:val="18"/>
-              </w:rPr>
-            </w:pPr>
-            <w:r>
-              <w:rPr>
-                <w:rFonts w:ascii="Helvetica Neue" w:hAnsi="Helvetica Neue"/>
-                <w:sz w:val="18"/>
-                <w:szCs w:val="18"/>
-              </w:rPr>
-              <w:t xml:space="preserve">However, this conclusion contradicts the finding that experienced listeners showed stronger priming. </w:t>
+              <w:t>listeners</w:t>
+            </w:r>
+            <w:r>
+              <w:rPr>
+                <w:rFonts w:ascii="Helvetica Neue" w:hAnsi="Helvetica Neue"/>
+                <w:sz w:val="18"/>
+                <w:szCs w:val="18"/>
+              </w:rPr>
+              <w:t xml:space="preserve"> exposed to a German accented talker did not give much advantage in a later test phase which had a different talker.</w:t>
+            </w:r>
+          </w:p>
+          <w:p>
+            <w:pPr>
+              <w:rPr>
+                <w:rFonts w:ascii="Helvetica Neue" w:hAnsi="Helvetica Neue"/>
+                <w:sz w:val="18"/>
+                <w:szCs w:val="18"/>
+              </w:rPr>
+            </w:pPr>
+          </w:p>
+          <w:p>
+            <w:pPr>
+              <w:rPr>
+                <w:rFonts w:ascii="Helvetica Neue" w:hAnsi="Helvetica Neue"/>
+                <w:sz w:val="18"/>
+                <w:szCs w:val="18"/>
+              </w:rPr>
+            </w:pPr>
+            <w:commentRangeStart w:id="1"/>
+            <w:r>
+              <w:rPr>
+                <w:rFonts w:ascii="Helvetica Neue" w:hAnsi="Helvetica Neue"/>
+                <w:sz w:val="18"/>
+                <w:szCs w:val="18"/>
+              </w:rPr>
+              <w:t>However, this conclusion contradicts the finding that experienced listeners showed stronger priming</w:t>
+            </w:r>
+            <w:commentRangeEnd w:id="1"/>
+            <w:r>
+              <w:rPr>
+                <w:rStyle w:val="CommentReference"/>
+              </w:rPr>
+              <w:commentReference w:id="1"/>
+            </w:r>
+            <w:r>
+              <w:rPr>
+                <w:rFonts w:ascii="Helvetica Neue" w:hAnsi="Helvetica Neue"/>
+                <w:sz w:val="18"/>
+                <w:szCs w:val="18"/>
+              </w:rPr>
+              <w:t xml:space="preserve">. </w:t>
             </w:r>
           </w:p>
           <w:p>
@@ -2407,6 +2489,7 @@
                 <w:sz w:val="18"/>
                 <w:szCs w:val="18"/>
               </w:rPr>
+              <w:lastRenderedPageBreak/>
               <w:t>Zhang &amp; Holt 2018</w:t>
             </w:r>
           </w:p>
@@ -2608,7 +2691,7 @@
                 <w:sz w:val="18"/>
                 <w:szCs w:val="18"/>
               </w:rPr>
-              <w:t xml:space="preserve">The 2 groups shared one set of VOT stimuli coupled with a mid-level F0 value (210 Hz). This mid-level F0 value is treated as the low F0 (coupled with short VOTs) for the high F0 condition and the high F0 (coupled with </w:t>
+              <w:t xml:space="preserve">The 2 groups shared one set of VOT stimuli coupled with a mid-level F0 value (210 Hz). This mid-level F0 value is treated as the low F0 (coupled with short VOTs) </w:t>
             </w:r>
             <w:r>
               <w:rPr>
@@ -2617,7 +2700,7 @@
                 <w:szCs w:val="18"/>
               </w:rPr>
               <w:lastRenderedPageBreak/>
-              <w:t>long VOTs) value in the low F0 condition.</w:t>
+              <w:t>for the high F0 condition and the high F0 (coupled with long VOTs) value in the low F0 condition.</w:t>
             </w:r>
           </w:p>
           <w:p>
@@ -2735,7 +2818,7 @@
                 <w:sz w:val="18"/>
                 <w:szCs w:val="18"/>
               </w:rPr>
-              <w:t xml:space="preserve">The pre-testing was done to determine how F0 affected the categorisation of stimuli in the absence of correlational statistics. Listeners in respective groups were given two uniform VOT continuaa </w:t>
+              <w:t xml:space="preserve">The pre-testing was done to determine how F0 affected the categorisation of stimuli in the absence of correlational statistics. Listeners in respective </w:t>
             </w:r>
             <w:r>
               <w:rPr>
@@ -2744,7 +2827,7 @@
                 <w:szCs w:val="18"/>
               </w:rPr>
               <w:lastRenderedPageBreak/>
-              <w:t xml:space="preserve">paired with the 2 F0 levels. </w:t>
+              <w:t xml:space="preserve">groups were given two uniform VOT continuaa paired with the 2 F0 levels. </w:t>
             </w:r>
             <w:r>
               <w:rPr>
@@ -2803,7 +2886,16 @@
                 <w:sz w:val="18"/>
                 <w:szCs w:val="18"/>
               </w:rPr>
-              <w:t>Because there isn’t much distributional manipulation  other than the correlation of VOT and F0</w:t>
+              <w:t xml:space="preserve">Because there isn’t much distributional manipulation  other than the </w:t>
+            </w:r>
+            <w:commentRangeStart w:id="2"/>
+            <w:r>
+              <w:rPr>
+                <w:rFonts w:ascii="Helvetica Neue" w:hAnsi="Helvetica Neue"/>
+                <w:sz w:val="18"/>
+                <w:szCs w:val="18"/>
+              </w:rPr>
+              <w:t>correlation of VOT and F0</w:t>
             </w:r>
             <w:r>
               <w:rPr>
@@ -2819,7 +2911,22 @@
                 <w:sz w:val="18"/>
                 <w:szCs w:val="18"/>
               </w:rPr>
-              <w:t xml:space="preserve"> this study is quite different to ours. They do have tests </w:t>
+              <w:t xml:space="preserve"> this study is quite different to ours</w:t>
+            </w:r>
+            <w:commentRangeEnd w:id="2"/>
+            <w:r>
+              <w:rPr>
+                <w:rStyle w:val="CommentReference"/>
+              </w:rPr>
+              <w:commentReference w:id="2"/>
+            </w:r>
+            <w:r>
+              <w:rPr>
+                <w:rFonts w:ascii="Helvetica Neue" w:hAnsi="Helvetica Neue"/>
+                <w:sz w:val="18"/>
+                <w:szCs w:val="18"/>
+              </w:rPr>
+              <w:t xml:space="preserve">. They do have tests </w:t>
             </w:r>
             <w:r>
               <w:rPr>
@@ -2925,6 +3032,7 @@
                 <w:sz w:val="18"/>
                 <w:szCs w:val="18"/>
               </w:rPr>
+              <w:lastRenderedPageBreak/>
               <w:t>Logan et al., 1991</w:t>
             </w:r>
           </w:p>
@@ -4247,6 +4355,97 @@
 </w:document>
 </file>
 
+<file path=word/comments.xml><?xml version="1.0" encoding="utf-8"?>
+<w:comments xmlns:wpc="http://schemas.microsoft.com/office/word/2010/wordprocessingCanvas" xmlns:cx="http://schemas.microsoft.com/office/drawing/2014/chartex" xmlns:cx1="http://schemas.microsoft.com/office/drawing/2015/9/8/chartex" xmlns:cx2="http://schemas.microsoft.com/office/drawing/2015/10/21/chartex" xmlns:cx3="http://schemas.microsoft.com/office/drawing/2016/5/9/chartex" xmlns:cx4="http://schemas.microsoft.com/office/drawing/2016/5/10/chartex" xmlns:cx5="http://schemas.microsoft.com/office/drawing/2016/5/11/chartex" xmlns:cx6="http://schemas.microsoft.com/office/drawing/2016/5/12/chartex" xmlns:cx7="http://schemas.microsoft.com/office/drawing/2016/5/13/chartex" xmlns:cx8="http://schemas.microsoft.com/office/drawing/2016/5/14/chartex" xmlns:mc="http://schemas.openxmlformats.org/markup-compatibility/2006" xmlns:aink="http://schemas.microsoft.com/office/drawing/2016/ink" xmlns:am3d="http://schemas.microsoft.com/office/drawing/2017/model3d" xmlns:o="urn:schemas-microsoft-com:office:office" xmlns:oel="http://schemas.microsoft.com/office/2019/extlst" xmlns:r="http://schemas.openxmlformats.org/officeDocument/2006/relationships" xmlns:m="http://schemas.openxmlformats.org/officeDocument/2006/math" xmlns:v="urn:schemas-microsoft-com:vml" xmlns:wp14="http://schemas.microsoft.com/office/word/2010/wordprocessingDrawing" xmlns:wp="http://schemas.openxmlformats.org/drawingml/2006/wordprocessingDrawing" xmlns:w10="urn:schemas-microsoft-com:office:word" xmlns:w="http://schemas.openxmlformats.org/wordprocessingml/2006/main" xmlns:w14="http://schemas.microsoft.com/office/word/2010/wordml" xmlns:w15="http://schemas.microsoft.com/office/word/2012/wordml" xmlns:w16cex="http://schemas.microsoft.com/office/word/2018/wordml/cex" xmlns:w16cid="http://schemas.microsoft.com/office/word/2016/wordml/cid" xmlns:w16="http://schemas.microsoft.com/office/word/2018/wordml" xmlns:w16du="http://schemas.microsoft.com/office/word/2023/wordml/word16du" xmlns:w16sdtdh="http://schemas.microsoft.com/office/word/2020/wordml/sdtdatahash" xmlns:w16se="http://schemas.microsoft.com/office/word/2015/wordml/symex" xmlns:wpg="http://schemas.microsoft.com/office/word/2010/wordprocessingGroup" xmlns:wpi="http://schemas.microsoft.com/office/word/2010/wordprocessingInk" xmlns:wne="http://schemas.microsoft.com/office/word/2006/wordml" xmlns:wps="http://schemas.microsoft.com/office/word/2010/wordprocessingShape" mc:Ignorable="w14 w15 w16se w16cid w16 w16cex w16sdtdh w16du wp14">
+  <w:comment w:id="0" w:author="Jaeger, Florian" w:date="2024-12-11T13:06:00Z" w:initials="TJ">
+    <w:p>
+      <w:r>
+        <w:rPr>
+          <w:rStyle w:val="CommentReference"/>
+        </w:rPr>
+        <w:annotationRef/>
+      </w:r>
+      <w:r>
+        <w:rPr>
+          <w:color w:val="000000"/>
+          <w:sz w:val="20"/>
+          <w:szCs w:val="20"/>
+        </w:rPr>
+        <w:t>might have come out elsewhere with different author order?</w:t>
+      </w:r>
+    </w:p>
+  </w:comment>
+  <w:comment w:id="1" w:author="Jaeger, Florian" w:date="2024-12-11T13:10:00Z" w:initials="TJ">
+    <w:p>
+      <w:r>
+        <w:rPr>
+          <w:rStyle w:val="CommentReference"/>
+        </w:rPr>
+        <w:annotationRef/>
+      </w:r>
+      <w:r>
+        <w:rPr>
+          <w:color w:val="000000"/>
+          <w:sz w:val="20"/>
+          <w:szCs w:val="20"/>
+        </w:rPr>
+        <w:t>why?</w:t>
+      </w:r>
+    </w:p>
+  </w:comment>
+  <w:comment w:id="2" w:author="Jaeger, Florian" w:date="2024-12-11T13:13:00Z" w:initials="TJ">
+    <w:p>
+      <w:r>
+        <w:rPr>
+          <w:rStyle w:val="CommentReference"/>
+        </w:rPr>
+        <w:annotationRef/>
+      </w:r>
+      <w:r>
+        <w:rPr>
+          <w:color w:val="000000"/>
+          <w:sz w:val="20"/>
+          <w:szCs w:val="20"/>
+        </w:rPr>
+        <w:t>well, it can be taken as assessing distributional learning of correlations between cues.</w:t>
+      </w:r>
+    </w:p>
+  </w:comment>
+</w:comments>
+</file>
+
+<file path=word/commentsExtended.xml><?xml version="1.0" encoding="utf-8"?>
+<w15:commentsEx xmlns:wpc="http://schemas.microsoft.com/office/word/2010/wordprocessingCanvas" xmlns:cx="http://schemas.microsoft.com/office/drawing/2014/chartex" xmlns:cx1="http://schemas.microsoft.com/office/drawing/2015/9/8/chartex" xmlns:cx2="http://schemas.microsoft.com/office/drawing/2015/10/21/chartex" xmlns:cx3="http://schemas.microsoft.com/office/drawing/2016/5/9/chartex" xmlns:cx4="http://schemas.microsoft.com/office/drawing/2016/5/10/chartex" xmlns:cx5="http://schemas.microsoft.com/office/drawing/2016/5/11/chartex" xmlns:cx6="http://schemas.microsoft.com/office/drawing/2016/5/12/chartex" xmlns:cx7="http://schemas.microsoft.com/office/drawing/2016/5/13/chartex" xmlns:cx8="http://schemas.microsoft.com/office/drawing/2016/5/14/chartex" xmlns:mc="http://schemas.openxmlformats.org/markup-compatibility/2006" xmlns:aink="http://schemas.microsoft.com/office/drawing/2016/ink" xmlns:am3d="http://schemas.microsoft.com/office/drawing/2017/model3d" xmlns:o="urn:schemas-microsoft-com:office:office" xmlns:oel="http://schemas.microsoft.com/office/2019/extlst" xmlns:r="http://schemas.openxmlformats.org/officeDocument/2006/relationships" xmlns:m="http://schemas.openxmlformats.org/officeDocument/2006/math" xmlns:v="urn:schemas-microsoft-com:vml" xmlns:wp14="http://schemas.microsoft.com/office/word/2010/wordprocessingDrawing" xmlns:wp="http://schemas.openxmlformats.org/drawingml/2006/wordprocessingDrawing" xmlns:w10="urn:schemas-microsoft-com:office:word" xmlns:w="http://schemas.openxmlformats.org/wordprocessingml/2006/main" xmlns:w14="http://schemas.microsoft.com/office/word/2010/wordml" xmlns:w15="http://schemas.microsoft.com/office/word/2012/wordml" xmlns:w16cex="http://schemas.microsoft.com/office/word/2018/wordml/cex" xmlns:w16cid="http://schemas.microsoft.com/office/word/2016/wordml/cid" xmlns:w16="http://schemas.microsoft.com/office/word/2018/wordml" xmlns:w16du="http://schemas.microsoft.com/office/word/2023/wordml/word16du" xmlns:w16sdtdh="http://schemas.microsoft.com/office/word/2020/wordml/sdtdatahash" xmlns:w16se="http://schemas.microsoft.com/office/word/2015/wordml/symex" xmlns:wpg="http://schemas.microsoft.com/office/word/2010/wordprocessingGroup" xmlns:wpi="http://schemas.microsoft.com/office/word/2010/wordprocessingInk" xmlns:wne="http://schemas.microsoft.com/office/word/2006/wordml" xmlns:wps="http://schemas.microsoft.com/office/word/2010/wordprocessingShape" mc:Ignorable="w14 w15 w16se w16cid w16 w16cex w16sdtdh w16du wp14">
+  <w15:commentEx w15:paraId="6560B5E1" w15:done="0"/>
+  <w15:commentEx w15:paraId="053D4AEA" w15:done="0"/>
+  <w15:commentEx w15:paraId="33022537" w15:done="0"/>
+</w15:commentsEx>
+</file>
+
+<file path=word/commentsExtensible.xml><?xml version="1.0" encoding="utf-8"?>
+<w16cex:commentsExtensible xmlns:wpc="http://schemas.microsoft.com/office/word/2010/wordprocessingCanvas" xmlns:cx="http://schemas.microsoft.com/office/drawing/2014/chartex" xmlns:cx1="http://schemas.microsoft.com/office/drawing/2015/9/8/chartex" xmlns:cx2="http://schemas.microsoft.com/office/drawing/2015/10/21/chartex" xmlns:cx3="http://schemas.microsoft.com/office/drawing/2016/5/9/chartex" xmlns:cx4="http://schemas.microsoft.com/office/drawing/2016/5/10/chartex" xmlns:cx5="http://schemas.microsoft.com/office/drawing/2016/5/11/chartex" xmlns:cx6="http://schemas.microsoft.com/office/drawing/2016/5/12/chartex" xmlns:cx7="http://schemas.microsoft.com/office/drawing/2016/5/13/chartex" xmlns:cx8="http://schemas.microsoft.com/office/drawing/2016/5/14/chartex" xmlns:cr="http://schemas.microsoft.com/office/comments/2020/reactions" xmlns:mc="http://schemas.openxmlformats.org/markup-compatibility/2006" xmlns:aink="http://schemas.microsoft.com/office/drawing/2016/ink" xmlns:am3d="http://schemas.microsoft.com/office/drawing/2017/model3d" xmlns:o="urn:schemas-microsoft-com:office:office" xmlns:oel="http://schemas.microsoft.com/office/2019/extlst" xmlns:r="http://schemas.openxmlformats.org/officeDocument/2006/relationships" xmlns:m="http://schemas.openxmlformats.org/officeDocument/2006/math" xmlns:v="urn:schemas-microsoft-com:vml" xmlns:wp14="http://schemas.microsoft.com/office/word/2010/wordprocessingDrawing" xmlns:wp="http://schemas.openxmlformats.org/drawingml/2006/wordprocessingDrawing" xmlns:w10="urn:schemas-microsoft-com:office:word" xmlns:w="http://schemas.openxmlformats.org/wordprocessingml/2006/main" xmlns:w14="http://schemas.microsoft.com/office/word/2010/wordml" xmlns:w15="http://schemas.microsoft.com/office/word/2012/wordml" xmlns:w16cex="http://schemas.microsoft.com/office/word/2018/wordml/cex" xmlns:w16cid="http://schemas.microsoft.com/office/word/2016/wordml/cid" xmlns:w16="http://schemas.microsoft.com/office/word/2018/wordml" xmlns:w16du="http://schemas.microsoft.com/office/word/2023/wordml/word16du" xmlns:w16sdtdh="http://schemas.microsoft.com/office/word/2020/wordml/sdtdatahash" xmlns:w16se="http://schemas.microsoft.com/office/word/2015/wordml/symex" xmlns:wpg="http://schemas.microsoft.com/office/word/2010/wordprocessingGroup" xmlns:wpi="http://schemas.microsoft.com/office/word/2010/wordprocessingInk" xmlns:wne="http://schemas.microsoft.com/office/word/2006/wordml" xmlns:wps="http://schemas.microsoft.com/office/word/2010/wordprocessingShape" mc:Ignorable="w14 w15 w16se w16cid w16 w16cex w16sdtdh cr w16du wp14">
+  <w16cex:commentExtensible w16cex:durableId="080D1849" w16cex:dateUtc="2024-12-11T18:06:00Z"/>
+  <w16cex:commentExtensible w16cex:durableId="56842832" w16cex:dateUtc="2024-12-11T18:10:00Z"/>
+  <w16cex:commentExtensible w16cex:durableId="485C4226" w16cex:dateUtc="2024-12-11T18:13:00Z"/>
+</w16cex:commentsExtensible>
+</file>
+
+<file path=word/commentsIds.xml><?xml version="1.0" encoding="utf-8"?>
+<w16cid:commentsIds xmlns:wpc="http://schemas.microsoft.com/office/word/2010/wordprocessingCanvas" xmlns:cx="http://schemas.microsoft.com/office/drawing/2014/chartex" xmlns:cx1="http://schemas.microsoft.com/office/drawing/2015/9/8/chartex" xmlns:cx2="http://schemas.microsoft.com/office/drawing/2015/10/21/chartex" xmlns:cx3="http://schemas.microsoft.com/office/drawing/2016/5/9/chartex" xmlns:cx4="http://schemas.microsoft.com/office/drawing/2016/5/10/chartex" xmlns:cx5="http://schemas.microsoft.com/office/drawing/2016/5/11/chartex" xmlns:cx6="http://schemas.microsoft.com/office/drawing/2016/5/12/chartex" xmlns:cx7="http://schemas.microsoft.com/office/drawing/2016/5/13/chartex" xmlns:cx8="http://schemas.microsoft.com/office/drawing/2016/5/14/chartex" xmlns:mc="http://schemas.openxmlformats.org/markup-compatibility/2006" xmlns:aink="http://schemas.microsoft.com/office/drawing/2016/ink" xmlns:am3d="http://schemas.microsoft.com/office/drawing/2017/model3d" xmlns:o="urn:schemas-microsoft-com:office:office" xmlns:oel="http://schemas.microsoft.com/office/2019/extlst" xmlns:r="http://schemas.openxmlformats.org/officeDocument/2006/relationships" xmlns:m="http://schemas.openxmlformats.org/officeDocument/2006/math" xmlns:v="urn:schemas-microsoft-com:vml" xmlns:wp14="http://schemas.microsoft.com/office/word/2010/wordprocessingDrawing" xmlns:wp="http://schemas.openxmlformats.org/drawingml/2006/wordprocessingDrawing" xmlns:w10="urn:schemas-microsoft-com:office:word" xmlns:w="http://schemas.openxmlformats.org/wordprocessingml/2006/main" xmlns:w14="http://schemas.microsoft.com/office/word/2010/wordml" xmlns:w15="http://schemas.microsoft.com/office/word/2012/wordml" xmlns:w16cex="http://schemas.microsoft.com/office/word/2018/wordml/cex" xmlns:w16cid="http://schemas.microsoft.com/office/word/2016/wordml/cid" xmlns:w16="http://schemas.microsoft.com/office/word/2018/wordml" xmlns:w16du="http://schemas.microsoft.com/office/word/2023/wordml/word16du" xmlns:w16sdtdh="http://schemas.microsoft.com/office/word/2020/wordml/sdtdatahash" xmlns:w16se="http://schemas.microsoft.com/office/word/2015/wordml/symex" xmlns:wpg="http://schemas.microsoft.com/office/word/2010/wordprocessingGroup" xmlns:wpi="http://schemas.microsoft.com/office/word/2010/wordprocessingInk" xmlns:wne="http://schemas.microsoft.com/office/word/2006/wordml" xmlns:wps="http://schemas.microsoft.com/office/word/2010/wordprocessingShape" mc:Ignorable="w14 w15 w16se w16cid w16 w16cex w16sdtdh w16du wp14">
+  <w16cid:commentId w16cid:paraId="6560B5E1" w16cid:durableId="080D1849"/>
+  <w16cid:commentId w16cid:paraId="053D4AEA" w16cid:durableId="56842832"/>
+  <w16cid:commentId w16cid:paraId="33022537" w16cid:durableId="485C4226"/>
+</w16cid:commentsIds>
+</file>
+
+<file path=word/people.xml><?xml version="1.0" encoding="utf-8"?>
+<w15:people xmlns:wpc="http://schemas.microsoft.com/office/word/2010/wordprocessingCanvas" xmlns:cx="http://schemas.microsoft.com/office/drawing/2014/chartex" xmlns:cx1="http://schemas.microsoft.com/office/drawing/2015/9/8/chartex" xmlns:cx2="http://schemas.microsoft.com/office/drawing/2015/10/21/chartex" xmlns:cx3="http://schemas.microsoft.com/office/drawing/2016/5/9/chartex" xmlns:cx4="http://schemas.microsoft.com/office/drawing/2016/5/10/chartex" xmlns:cx5="http://schemas.microsoft.com/office/drawing/2016/5/11/chartex" xmlns:cx6="http://schemas.microsoft.com/office/drawing/2016/5/12/chartex" xmlns:cx7="http://schemas.microsoft.com/office/drawing/2016/5/13/chartex" xmlns:cx8="http://schemas.microsoft.com/office/drawing/2016/5/14/chartex" xmlns:mc="http://schemas.openxmlformats.org/markup-compatibility/2006" xmlns:aink="http://schemas.microsoft.com/office/drawing/2016/ink" xmlns:am3d="http://schemas.microsoft.com/office/drawing/2017/model3d" xmlns:o="urn:schemas-microsoft-com:office:office" xmlns:oel="http://schemas.microsoft.com/office/2019/extlst" xmlns:r="http://schemas.openxmlformats.org/officeDocument/2006/relationships" xmlns:m="http://schemas.openxmlformats.org/officeDocument/2006/math" xmlns:v="urn:schemas-microsoft-com:vml" xmlns:wp14="http://schemas.microsoft.com/office/word/2010/wordprocessingDrawing" xmlns:wp="http://schemas.openxmlformats.org/drawingml/2006/wordprocessingDrawing" xmlns:w10="urn:schemas-microsoft-com:office:word" xmlns:w="http://schemas.openxmlformats.org/wordprocessingml/2006/main" xmlns:w14="http://schemas.microsoft.com/office/word/2010/wordml" xmlns:w15="http://schemas.microsoft.com/office/word/2012/wordml" xmlns:w16cex="http://schemas.microsoft.com/office/word/2018/wordml/cex" xmlns:w16cid="http://schemas.microsoft.com/office/word/2016/wordml/cid" xmlns:w16="http://schemas.microsoft.com/office/word/2018/wordml" xmlns:w16du="http://schemas.microsoft.com/office/word/2023/wordml/word16du" xmlns:w16sdtdh="http://schemas.microsoft.com/office/word/2020/wordml/sdtdatahash" xmlns:w16se="http://schemas.microsoft.com/office/word/2015/wordml/symex" xmlns:wpg="http://schemas.microsoft.com/office/word/2010/wordprocessingGroup" xmlns:wpi="http://schemas.microsoft.com/office/word/2010/wordprocessingInk" xmlns:wne="http://schemas.microsoft.com/office/word/2006/wordml" xmlns:wps="http://schemas.microsoft.com/office/word/2010/wordprocessingShape" mc:Ignorable="w14 w15 w16se w16cid w16 w16cex w16sdtdh w16du wp14">
+  <w15:person w15:author="Jaeger, Florian">
+    <w15:presenceInfo w15:providerId="AD" w15:userId="S::fjaeger@ur.rochester.edu::0d0acd91-09a2-4ddb-a934-22efc544688e"/>
+  </w15:person>
+</w15:people>
+</file>
+
 <file path=word/styles.xml><?xml version="1.0" encoding="utf-8"?>
 <w:styles xmlns:mc="http://schemas.openxmlformats.org/markup-compatibility/2006" xmlns:r="http://schemas.openxmlformats.org/officeDocument/2006/relationships" xmlns:w="http://schemas.openxmlformats.org/wordprocessingml/2006/main" xmlns:w14="http://schemas.microsoft.com/office/word/2010/wordml" xmlns:w15="http://schemas.microsoft.com/office/word/2012/wordml" xmlns:w16cex="http://schemas.microsoft.com/office/word/2018/wordml/cex" xmlns:w16cid="http://schemas.microsoft.com/office/word/2016/wordml/cid" xmlns:w16="http://schemas.microsoft.com/office/word/2018/wordml" xmlns:w16du="http://schemas.microsoft.com/office/word/2023/wordml/word16du" xmlns:w16sdtdh="http://schemas.microsoft.com/office/word/2020/wordml/sdtdatahash" xmlns:w16se="http://schemas.microsoft.com/office/word/2015/wordml/symex" mc:Ignorable="w14 w15 w16se w16cid w16 w16cex w16sdtdh w16du">
   <w:docDefaults>
@@ -4256,7 +4455,7 @@
         <w:kern w:val="2"/>
         <w:sz w:val="24"/>
         <w:szCs w:val="24"/>
-        <w:lang w:val="en-SE" w:eastAsia="en-US" w:bidi="ar-SA"/>
+        <w:lang w:eastAsia="en-US" w:bidi="ar-SA"/>
         <w14:ligatures w14:val="standardContextual"/>
       </w:rPr>
     </w:rPrDefault>
@@ -4687,6 +4886,71 @@
       </w:tblBorders>
     </w:tblPr>
   </w:style>
+  <w:style w:type="character" w:styleId="CommentReference">
+    <w:name w:val="annotation reference"/>
+    <w:basedOn w:val="DefaultParagraphFont"/>
+    <w:uiPriority w:val="99"/>
+    <w:semiHidden/>
+    <w:unhideWhenUsed/>
+    <w:rsid w:val="00D90E7B"/>
+    <w:rPr>
+      <w:sz w:val="16"/>
+      <w:szCs w:val="16"/>
+    </w:rPr>
+  </w:style>
+  <w:style w:type="paragraph" w:styleId="CommentText">
+    <w:name w:val="annotation text"/>
+    <w:basedOn w:val="Normal"/>
+    <w:link w:val="CommentTextChar"/>
+    <w:uiPriority w:val="99"/>
+    <w:semiHidden/>
+    <w:unhideWhenUsed/>
+    <w:rsid w:val="00D90E7B"/>
+    <w:rPr>
+      <w:sz w:val="20"/>
+      <w:szCs w:val="20"/>
+    </w:rPr>
+  </w:style>
+  <w:style w:type="character" w:customStyle="1" w:styleId="CommentTextChar">
+    <w:name w:val="Comment Text Char"/>
+    <w:basedOn w:val="DefaultParagraphFont"/>
+    <w:link w:val="CommentText"/>
+    <w:uiPriority w:val="99"/>
+    <w:semiHidden/>
+    <w:rsid w:val="00D90E7B"/>
+    <w:rPr>
+      <w:sz w:val="20"/>
+      <w:szCs w:val="20"/>
+    </w:rPr>
+  </w:style>
+  <w:style w:type="paragraph" w:styleId="CommentSubject">
+    <w:name w:val="annotation subject"/>
+    <w:basedOn w:val="CommentText"/>
+    <w:next w:val="CommentText"/>
+    <w:link w:val="CommentSubjectChar"/>
+    <w:uiPriority w:val="99"/>
+    <w:semiHidden/>
+    <w:unhideWhenUsed/>
+    <w:rsid w:val="00D90E7B"/>
+    <w:rPr>
+      <w:b/>
+      <w:bCs/>
+    </w:rPr>
+  </w:style>
+  <w:style w:type="character" w:customStyle="1" w:styleId="CommentSubjectChar">
+    <w:name w:val="Comment Subject Char"/>
+    <w:basedOn w:val="CommentTextChar"/>
+    <w:link w:val="CommentSubject"/>
+    <w:uiPriority w:val="99"/>
+    <w:semiHidden/>
+    <w:rsid w:val="00D90E7B"/>
+    <w:rPr>
+      <w:b/>
+      <w:bCs/>
+      <w:sz w:val="20"/>
+      <w:szCs w:val="20"/>
+    </w:rPr>
+  </w:style>
 </w:styles>
 </file>
 

</xml_diff>

<commit_message>
saved reviewer recommended articles
</commit_message>
<xml_diff>
--- a/output/papers/Cognition-Round2/paper_comparison.docx
+++ b/output/papers/Cognition-Round2/paper_comparison.docx
@@ -11,10 +11,10 @@
       <w:tblGrid>
         <w:gridCol w:w="1237"/>
         <w:gridCol w:w="1290"/>
-        <w:gridCol w:w="1389"/>
+        <w:gridCol w:w="1407"/>
         <w:gridCol w:w="10"/>
-        <w:gridCol w:w="2539"/>
-        <w:gridCol w:w="2551"/>
+        <w:gridCol w:w="2531"/>
+        <w:gridCol w:w="2541"/>
       </w:tblGrid>
       <w:tr>
         <w:trPr>
@@ -206,6 +206,116 @@
               <w:t>Word elicitation prompted by a written hint and spoken hint.</w:t>
             </w:r>
           </w:p>
+          <w:p>
+            <w:pPr>
+              <w:rPr>
+                <w:rFonts w:ascii="Helvetica Neue" w:hAnsi="Helvetica Neue"/>
+                <w:sz w:val="18"/>
+                <w:szCs w:val="18"/>
+              </w:rPr>
+            </w:pPr>
+          </w:p>
+          <w:p>
+            <w:pPr>
+              <w:rPr>
+                <w:rFonts w:ascii="Helvetica Neue" w:hAnsi="Helvetica Neue"/>
+                <w:sz w:val="18"/>
+                <w:szCs w:val="18"/>
+              </w:rPr>
+            </w:pPr>
+            <w:r>
+              <w:rPr>
+                <w:rFonts w:ascii="Helvetica Neue" w:hAnsi="Helvetica Neue"/>
+                <w:sz w:val="18"/>
+                <w:szCs w:val="18"/>
+              </w:rPr>
+              <w:t>Test type:</w:t>
+            </w:r>
+          </w:p>
+          <w:p>
+            <w:pPr>
+              <w:rPr>
+                <w:rFonts w:ascii="Helvetica Neue" w:hAnsi="Helvetica Neue"/>
+                <w:sz w:val="18"/>
+                <w:szCs w:val="18"/>
+              </w:rPr>
+            </w:pPr>
+            <w:r>
+              <w:rPr>
+                <w:rFonts w:ascii="Helvetica Neue" w:hAnsi="Helvetica Neue"/>
+                <w:sz w:val="18"/>
+                <w:szCs w:val="18"/>
+              </w:rPr>
+              <w:t xml:space="preserve">Quantitative measure of </w:t>
+            </w:r>
+            <w:r>
+              <w:rPr>
+                <w:rFonts w:ascii="Helvetica Neue" w:hAnsi="Helvetica Neue"/>
+                <w:sz w:val="18"/>
+                <w:szCs w:val="18"/>
+              </w:rPr>
+              <w:t xml:space="preserve">glide weakening </w:t>
+            </w:r>
+            <w:r>
+              <w:rPr>
+                <w:rFonts w:ascii="Helvetica Neue" w:hAnsi="Helvetica Neue"/>
+                <w:sz w:val="18"/>
+                <w:szCs w:val="18"/>
+              </w:rPr>
+              <w:t>of</w:t>
+            </w:r>
+            <w:r>
+              <w:rPr>
+                <w:rFonts w:ascii="Helvetica Neue" w:hAnsi="Helvetica Neue"/>
+                <w:sz w:val="18"/>
+                <w:szCs w:val="18"/>
+              </w:rPr>
+              <w:t xml:space="preserve"> /ai/ </w:t>
+            </w:r>
+          </w:p>
+          <w:p>
+            <w:pPr>
+              <w:rPr>
+                <w:rFonts w:ascii="Helvetica Neue" w:hAnsi="Helvetica Neue"/>
+                <w:sz w:val="18"/>
+                <w:szCs w:val="18"/>
+              </w:rPr>
+            </w:pPr>
+          </w:p>
+          <w:p>
+            <w:pPr>
+              <w:rPr>
+                <w:rFonts w:ascii="Helvetica Neue" w:hAnsi="Helvetica Neue"/>
+                <w:sz w:val="18"/>
+                <w:szCs w:val="18"/>
+              </w:rPr>
+            </w:pPr>
+            <w:r>
+              <w:rPr>
+                <w:rFonts w:ascii="Helvetica Neue" w:hAnsi="Helvetica Neue"/>
+                <w:sz w:val="18"/>
+                <w:szCs w:val="18"/>
+              </w:rPr>
+              <w:t>Prediction:</w:t>
+            </w:r>
+          </w:p>
+          <w:p>
+            <w:pPr>
+              <w:rPr>
+                <w:rFonts w:ascii="Helvetica Neue" w:hAnsi="Helvetica Neue"/>
+                <w:sz w:val="18"/>
+                <w:szCs w:val="18"/>
+              </w:rPr>
+            </w:pPr>
+            <w:r>
+              <w:rPr>
+                <w:rFonts w:ascii="Helvetica Neue" w:hAnsi="Helvetica Neue"/>
+                <w:sz w:val="18"/>
+                <w:szCs w:val="18"/>
+              </w:rPr>
+              <w:t>The group that receives hints in a Southern voice will have weaker glides in Phase 2 (lower measurements of glide compared to the group that hears it in a Midland voice).</w:t>
+            </w:r>
+          </w:p>
         </w:tc>
         <w:tc>
           <w:tcPr>
@@ -726,6 +836,212 @@
               <w:t>L2 Distributional Learning of vowels. Longitudinal study</w:t>
             </w:r>
           </w:p>
+          <w:p>
+            <w:pPr>
+              <w:rPr>
+                <w:rFonts w:ascii="Helvetica Neue" w:hAnsi="Helvetica Neue"/>
+                <w:sz w:val="18"/>
+                <w:szCs w:val="18"/>
+              </w:rPr>
+            </w:pPr>
+          </w:p>
+          <w:p>
+            <w:pPr>
+              <w:rPr>
+                <w:rFonts w:ascii="Helvetica Neue" w:hAnsi="Helvetica Neue"/>
+                <w:sz w:val="18"/>
+                <w:szCs w:val="18"/>
+              </w:rPr>
+            </w:pPr>
+            <w:r>
+              <w:rPr>
+                <w:rFonts w:ascii="Helvetica Neue" w:hAnsi="Helvetica Neue"/>
+                <w:sz w:val="18"/>
+                <w:szCs w:val="18"/>
+              </w:rPr>
+              <w:t>Test type:</w:t>
+            </w:r>
+          </w:p>
+          <w:p>
+            <w:pPr>
+              <w:rPr>
+                <w:rFonts w:ascii="Helvetica Neue" w:hAnsi="Helvetica Neue"/>
+                <w:sz w:val="18"/>
+                <w:szCs w:val="18"/>
+              </w:rPr>
+            </w:pPr>
+            <w:r>
+              <w:rPr>
+                <w:rFonts w:ascii="Helvetica Neue" w:hAnsi="Helvetica Neue"/>
+                <w:sz w:val="18"/>
+                <w:szCs w:val="18"/>
+              </w:rPr>
+              <w:t xml:space="preserve">Qualitative improvement in vowel identification after training. </w:t>
+            </w:r>
+            <w:r>
+              <w:rPr>
+                <w:rFonts w:ascii="Helvetica Neue" w:hAnsi="Helvetica Neue"/>
+                <w:sz w:val="18"/>
+                <w:szCs w:val="18"/>
+              </w:rPr>
+              <w:t>Greater accuracy.</w:t>
+            </w:r>
+          </w:p>
+          <w:p>
+            <w:pPr>
+              <w:rPr>
+                <w:rFonts w:ascii="Helvetica Neue" w:hAnsi="Helvetica Neue"/>
+                <w:sz w:val="18"/>
+                <w:szCs w:val="18"/>
+              </w:rPr>
+            </w:pPr>
+          </w:p>
+          <w:p>
+            <w:pPr>
+              <w:rPr>
+                <w:rFonts w:ascii="Helvetica Neue" w:hAnsi="Helvetica Neue"/>
+                <w:sz w:val="18"/>
+                <w:szCs w:val="18"/>
+              </w:rPr>
+            </w:pPr>
+            <w:r>
+              <w:rPr>
+                <w:rFonts w:ascii="Helvetica Neue" w:hAnsi="Helvetica Neue"/>
+                <w:sz w:val="18"/>
+                <w:szCs w:val="18"/>
+              </w:rPr>
+              <w:t>Prediction</w:t>
+            </w:r>
+            <w:r>
+              <w:rPr>
+                <w:rFonts w:ascii="Helvetica Neue" w:hAnsi="Helvetica Neue"/>
+                <w:sz w:val="18"/>
+                <w:szCs w:val="18"/>
+              </w:rPr>
+              <w:t>s (implied)</w:t>
+            </w:r>
+            <w:r>
+              <w:rPr>
+                <w:rFonts w:ascii="Helvetica Neue" w:hAnsi="Helvetica Neue"/>
+                <w:sz w:val="18"/>
+                <w:szCs w:val="18"/>
+              </w:rPr>
+              <w:t>:</w:t>
+            </w:r>
+          </w:p>
+          <w:p>
+            <w:pPr>
+              <w:rPr>
+                <w:rFonts w:ascii="Helvetica Neue" w:hAnsi="Helvetica Neue"/>
+                <w:sz w:val="18"/>
+                <w:szCs w:val="18"/>
+              </w:rPr>
+            </w:pPr>
+            <w:r>
+              <w:rPr>
+                <w:rFonts w:ascii="Helvetica Neue" w:hAnsi="Helvetica Neue"/>
+                <w:sz w:val="18"/>
+                <w:szCs w:val="18"/>
+              </w:rPr>
+              <w:t xml:space="preserve">Wide variance group expected to show greater improvement than narrow </w:t>
+            </w:r>
+            <w:r>
+              <w:rPr>
+                <w:rFonts w:ascii="Helvetica Neue" w:hAnsi="Helvetica Neue"/>
+                <w:sz w:val="18"/>
+                <w:szCs w:val="18"/>
+              </w:rPr>
+              <w:lastRenderedPageBreak/>
+              <w:t>variance group.</w:t>
+            </w:r>
+          </w:p>
+          <w:p>
+            <w:pPr>
+              <w:rPr>
+                <w:rFonts w:ascii="Helvetica Neue" w:hAnsi="Helvetica Neue"/>
+                <w:sz w:val="18"/>
+                <w:szCs w:val="18"/>
+              </w:rPr>
+            </w:pPr>
+            <w:r>
+              <w:rPr>
+                <w:rFonts w:ascii="Helvetica Neue" w:hAnsi="Helvetica Neue"/>
+                <w:sz w:val="18"/>
+                <w:szCs w:val="18"/>
+              </w:rPr>
+              <w:t>Improvements to be seen in the ST (6 months) and LT (12 months)</w:t>
+            </w:r>
+          </w:p>
+          <w:p>
+            <w:pPr>
+              <w:rPr>
+                <w:rFonts w:ascii="Helvetica Neue" w:hAnsi="Helvetica Neue"/>
+                <w:sz w:val="18"/>
+                <w:szCs w:val="18"/>
+              </w:rPr>
+            </w:pPr>
+          </w:p>
+          <w:p>
+            <w:pPr>
+              <w:rPr>
+                <w:rFonts w:ascii="Helvetica Neue" w:hAnsi="Helvetica Neue"/>
+                <w:sz w:val="18"/>
+                <w:szCs w:val="18"/>
+              </w:rPr>
+            </w:pPr>
+            <w:r>
+              <w:rPr>
+                <w:rFonts w:ascii="Helvetica Neue" w:hAnsi="Helvetica Neue"/>
+                <w:sz w:val="18"/>
+                <w:szCs w:val="18"/>
+              </w:rPr>
+              <w:t>Number of trials:-</w:t>
+            </w:r>
+          </w:p>
+          <w:p>
+            <w:pPr>
+              <w:rPr>
+                <w:rFonts w:ascii="Helvetica Neue" w:hAnsi="Helvetica Neue"/>
+                <w:sz w:val="18"/>
+                <w:szCs w:val="18"/>
+              </w:rPr>
+            </w:pPr>
+            <w:r>
+              <w:rPr>
+                <w:rFonts w:ascii="Helvetica Neue" w:hAnsi="Helvetica Neue"/>
+                <w:sz w:val="18"/>
+                <w:szCs w:val="18"/>
+              </w:rPr>
+              <w:t xml:space="preserve">Test - </w:t>
+            </w:r>
+          </w:p>
+          <w:p>
+            <w:pPr>
+              <w:rPr>
+                <w:rFonts w:ascii="Helvetica Neue" w:hAnsi="Helvetica Neue"/>
+                <w:sz w:val="18"/>
+                <w:szCs w:val="18"/>
+              </w:rPr>
+            </w:pPr>
+          </w:p>
+          <w:p>
+            <w:pPr>
+              <w:rPr>
+                <w:rFonts w:ascii="Helvetica Neue" w:hAnsi="Helvetica Neue"/>
+                <w:sz w:val="18"/>
+                <w:szCs w:val="18"/>
+              </w:rPr>
+            </w:pPr>
+          </w:p>
+          <w:p>
+            <w:pPr>
+              <w:rPr>
+                <w:rFonts w:ascii="Helvetica Neue" w:hAnsi="Helvetica Neue"/>
+                <w:sz w:val="18"/>
+                <w:szCs w:val="18"/>
+              </w:rPr>
+            </w:pPr>
+          </w:p>
         </w:tc>
         <w:tc>
           <w:tcPr>
@@ -746,6 +1062,7 @@
                 <w:sz w:val="18"/>
                 <w:szCs w:val="18"/>
               </w:rPr>
+              <w:lastRenderedPageBreak/>
               <w:t xml:space="preserve">(Pre-test, exposure, post-test) x2 with 6-month interval. Third </w:t>
             </w:r>
             <w:r>
@@ -781,13 +1098,80 @@
                 <w:szCs w:val="18"/>
               </w:rPr>
             </w:pPr>
-            <w:r>
-              <w:rPr>
-                <w:rFonts w:ascii="Helvetica Neue" w:hAnsi="Helvetica Neue"/>
-                <w:sz w:val="18"/>
-                <w:szCs w:val="18"/>
-              </w:rPr>
-              <w:t xml:space="preserve">Test tokens are natural stimuli from various talkers, with F1, F2 and </w:t>
+          </w:p>
+          <w:p>
+            <w:pPr>
+              <w:rPr>
+                <w:rFonts w:ascii="Helvetica Neue" w:hAnsi="Helvetica Neue"/>
+                <w:sz w:val="18"/>
+                <w:szCs w:val="18"/>
+              </w:rPr>
+            </w:pPr>
+            <w:r>
+              <w:rPr>
+                <w:rFonts w:ascii="Helvetica Neue" w:hAnsi="Helvetica Neue"/>
+                <w:sz w:val="18"/>
+                <w:szCs w:val="18"/>
+              </w:rPr>
+              <w:t xml:space="preserve">Exposure tokens are synthesised with duration held constant. </w:t>
+            </w:r>
+          </w:p>
+          <w:p>
+            <w:pPr>
+              <w:rPr>
+                <w:rFonts w:ascii="Helvetica Neue" w:hAnsi="Helvetica Neue"/>
+                <w:sz w:val="18"/>
+                <w:szCs w:val="18"/>
+              </w:rPr>
+            </w:pPr>
+          </w:p>
+          <w:p>
+            <w:pPr>
+              <w:rPr>
+                <w:rFonts w:ascii="Helvetica Neue" w:hAnsi="Helvetica Neue"/>
+                <w:sz w:val="18"/>
+                <w:szCs w:val="18"/>
+              </w:rPr>
+            </w:pPr>
+            <w:r>
+              <w:rPr>
+                <w:rFonts w:ascii="Helvetica Neue" w:hAnsi="Helvetica Neue"/>
+                <w:sz w:val="18"/>
+                <w:szCs w:val="18"/>
+              </w:rPr>
+              <w:t xml:space="preserve">Test tokens are natural stimuli from </w:t>
+            </w:r>
+            <w:r>
+              <w:rPr>
+                <w:rFonts w:ascii="Helvetica Neue" w:hAnsi="Helvetica Neue"/>
+                <w:sz w:val="18"/>
+                <w:szCs w:val="18"/>
+              </w:rPr>
+              <w:t>10</w:t>
+            </w:r>
+            <w:r>
+              <w:rPr>
+                <w:rFonts w:ascii="Helvetica Neue" w:hAnsi="Helvetica Neue"/>
+                <w:sz w:val="18"/>
+                <w:szCs w:val="18"/>
+              </w:rPr>
+              <w:t xml:space="preserve"> talkers</w:t>
+            </w:r>
+            <w:r>
+              <w:rPr>
+                <w:rFonts w:ascii="Helvetica Neue" w:hAnsi="Helvetica Neue"/>
+                <w:sz w:val="18"/>
+                <w:szCs w:val="18"/>
+              </w:rPr>
+              <w:t>, M &amp; F of a Dutch corpus</w:t>
+            </w:r>
+            <w:r>
+              <w:rPr>
+                <w:rFonts w:ascii="Helvetica Neue" w:hAnsi="Helvetica Neue"/>
+                <w:sz w:val="18"/>
+                <w:szCs w:val="18"/>
+              </w:rPr>
+              <w:t xml:space="preserve">, with F1, F2 and </w:t>
             </w:r>
             <w:r>
               <w:rPr>
@@ -822,6 +1206,7 @@
                 <w:sz w:val="18"/>
                 <w:szCs w:val="18"/>
               </w:rPr>
+              <w:lastRenderedPageBreak/>
               <w:t xml:space="preserve">Post-test compared to pre-test in first 2 sessions to assess </w:t>
             </w:r>
             <w:r>
@@ -847,7 +1232,6 @@
                 <w:sz w:val="18"/>
                 <w:szCs w:val="18"/>
               </w:rPr>
-              <w:lastRenderedPageBreak/>
               <w:t>Performance was assessed on number of correct responses</w:t>
             </w:r>
             <w:r>
@@ -890,7 +1274,24 @@
                 <w:sz w:val="18"/>
                 <w:szCs w:val="18"/>
               </w:rPr>
-              <w:t xml:space="preserve">While they found some evidence of LT training effects, it was only for the narrow bimodal group and not for the enhanced. This raises questions because they started from the position that wide variance training was superior to narrow variance training. </w:t>
+              <w:t xml:space="preserve">While they found some evidence of LT training effects, it was only </w:t>
+            </w:r>
+            <w:r>
+              <w:rPr>
+                <w:rFonts w:ascii="Helvetica Neue" w:hAnsi="Helvetica Neue"/>
+                <w:sz w:val="18"/>
+                <w:szCs w:val="18"/>
+                <w:highlight w:val="yellow"/>
+              </w:rPr>
+              <w:t>for the narrow bimodal group and not for the enhanced.</w:t>
+            </w:r>
+            <w:r>
+              <w:rPr>
+                <w:rFonts w:ascii="Helvetica Neue" w:hAnsi="Helvetica Neue"/>
+                <w:sz w:val="18"/>
+                <w:szCs w:val="18"/>
+              </w:rPr>
+              <w:t xml:space="preserve"> This raises questions because they started from the position that wide variance training was superior to narrow variance training. </w:t>
             </w:r>
           </w:p>
         </w:tc>
@@ -1160,7 +1561,15 @@
                 <w:sz w:val="18"/>
                 <w:szCs w:val="18"/>
               </w:rPr>
-              <w:t xml:space="preserve">. Post-test performance on </w:t>
+              <w:t>.</w:t>
+            </w:r>
+            <w:r>
+              <w:rPr>
+                <w:rFonts w:ascii="Helvetica Neue" w:hAnsi="Helvetica Neue"/>
+                <w:sz w:val="18"/>
+                <w:szCs w:val="18"/>
+              </w:rPr>
+              <w:t xml:space="preserve"> Post-test performance on </w:t>
             </w:r>
             <w:r>
               <w:rPr>
@@ -1411,7 +1820,16 @@
                 <w:sz w:val="18"/>
                 <w:szCs w:val="18"/>
               </w:rPr>
-              <w:t xml:space="preserve"> wants us to note that other studies have shown the small number of trials for adaptation. They say “several studies on the amount of exposure needed for PL to take place are not cited”. We do discuss this and cite more recent work like Cum</w:t>
+              <w:t xml:space="preserve"> wants us to note that other studies have shown the small number of trials for adaptation. They say “several studies on the amount of exposure needed </w:t>
+            </w:r>
+            <w:r>
+              <w:rPr>
+                <w:rFonts w:ascii="Helvetica Neue" w:hAnsi="Helvetica Neue"/>
+                <w:sz w:val="18"/>
+                <w:szCs w:val="18"/>
+              </w:rPr>
+              <w:lastRenderedPageBreak/>
+              <w:t>for PL to take place are not cited”. We do discuss this and cite more recent work like Cum</w:t>
             </w:r>
             <w:r>
               <w:rPr>
@@ -1435,16 +1853,7 @@
                 <w:sz w:val="18"/>
                 <w:szCs w:val="18"/>
               </w:rPr>
-              <w:t xml:space="preserve">, which I believe is more specified than those before </w:t>
-            </w:r>
-            <w:r>
-              <w:rPr>
-                <w:rFonts w:ascii="Helvetica Neue" w:hAnsi="Helvetica Neue"/>
-                <w:sz w:val="18"/>
-                <w:szCs w:val="18"/>
-              </w:rPr>
-              <w:lastRenderedPageBreak/>
-              <w:t>it</w:t>
+              <w:t>, which I believe is more specified than those before it</w:t>
             </w:r>
             <w:r>
               <w:rPr>
@@ -1545,7 +1954,23 @@
                 <w:sz w:val="18"/>
                 <w:szCs w:val="18"/>
               </w:rPr>
-              <w:t>Lexically guided perceptual learning of /s/ and /f/</w:t>
+              <w:t>Lexically guided perceptual learning of /s/ and /</w:t>
+            </w:r>
+            <w:r>
+              <w:rPr>
+                <w:rFonts w:ascii="Helvetica Neue" w:hAnsi="Helvetica Neue"/>
+                <w:sz w:val="18"/>
+                <w:szCs w:val="18"/>
+              </w:rPr>
+              <w:t>f</w:t>
+            </w:r>
+            <w:r>
+              <w:rPr>
+                <w:rFonts w:ascii="Helvetica Neue" w:hAnsi="Helvetica Neue"/>
+                <w:sz w:val="18"/>
+                <w:szCs w:val="18"/>
+              </w:rPr>
+              <w:t>/</w:t>
             </w:r>
             <w:r>
               <w:rPr>
@@ -1715,23 +2140,11 @@
                 <w:sz w:val="18"/>
                 <w:szCs w:val="18"/>
               </w:rPr>
-              <w:t xml:space="preserve">n </w:t>
-            </w:r>
-            <w:r>
-              <w:rPr>
-                <w:rFonts w:ascii="Helvetica Neue" w:hAnsi="Helvetica Neue"/>
-                <w:b/>
-                <w:bCs/>
-                <w:sz w:val="18"/>
-                <w:szCs w:val="18"/>
-              </w:rPr>
-              <w:t>average</w:t>
-            </w:r>
-            <w:r>
-              <w:rPr>
-                <w:rFonts w:ascii="Helvetica Neue" w:hAnsi="Helvetica Neue"/>
-                <w:b/>
-                <w:bCs/>
+              <w:t>n average</w:t>
+            </w:r>
+            <w:r>
+              <w:rPr>
+                <w:rFonts w:ascii="Helvetica Neue" w:hAnsi="Helvetica Neue"/>
                 <w:sz w:val="18"/>
                 <w:szCs w:val="18"/>
               </w:rPr>
@@ -1740,20 +2153,10 @@
             <w:r>
               <w:rPr>
                 <w:rFonts w:ascii="Helvetica Neue" w:hAnsi="Helvetica Neue"/>
-                <w:b/>
-                <w:bCs/>
-                <w:sz w:val="18"/>
-                <w:szCs w:val="18"/>
-              </w:rPr>
-              <w:t xml:space="preserve"> over 2</w:t>
-            </w:r>
-            <w:r>
-              <w:rPr>
-                <w:rFonts w:ascii="Helvetica Neue" w:hAnsi="Helvetica Neue"/>
-                <w:sz w:val="18"/>
-                <w:szCs w:val="18"/>
-              </w:rPr>
-              <w:t xml:space="preserve"> blocks for each group (s-biased or f-biased). </w:t>
+                <w:sz w:val="18"/>
+                <w:szCs w:val="18"/>
+              </w:rPr>
+              <w:t xml:space="preserve"> over 2 blocks for each group (s-biased or f-biased). </w:t>
             </w:r>
             <w:r>
               <w:rPr>
@@ -1849,16 +2252,7 @@
                 <w:sz w:val="18"/>
                 <w:szCs w:val="18"/>
               </w:rPr>
-              <w:t xml:space="preserve">This is an IcPhs proceedings paper </w:t>
-            </w:r>
-            <w:commentRangeStart w:id="0"/>
-            <w:r>
-              <w:rPr>
-                <w:rFonts w:ascii="Helvetica Neue" w:hAnsi="Helvetica Neue"/>
-                <w:sz w:val="18"/>
-                <w:szCs w:val="18"/>
-              </w:rPr>
-              <w:t xml:space="preserve">which wasn’t published </w:t>
+              <w:t xml:space="preserve">This is an IcPhs proceedings paper which wasn’t published </w:t>
             </w:r>
             <w:r>
               <w:rPr>
@@ -1868,13 +2262,6 @@
               </w:rPr>
               <w:t xml:space="preserve">elsewhere. </w:t>
             </w:r>
-            <w:commentRangeEnd w:id="0"/>
-            <w:r>
-              <w:rPr>
-                <w:rStyle w:val="CommentReference"/>
-              </w:rPr>
-              <w:commentReference w:id="0"/>
-            </w:r>
           </w:p>
           <w:p>
             <w:pPr>
@@ -1938,20 +2325,10 @@
             <w:r>
               <w:rPr>
                 <w:rFonts w:ascii="Helvetica Neue" w:hAnsi="Helvetica Neue"/>
-                <w:b/>
-                <w:bCs/>
-                <w:sz w:val="18"/>
-                <w:szCs w:val="18"/>
-              </w:rPr>
-              <w:t>I think this study is interesting and relevant to us because it aimed to track block-to-block changes in learning.</w:t>
-            </w:r>
-            <w:r>
-              <w:rPr>
-                <w:rFonts w:ascii="Helvetica Neue" w:hAnsi="Helvetica Neue"/>
-                <w:sz w:val="18"/>
-                <w:szCs w:val="18"/>
-              </w:rPr>
-              <w:t xml:space="preserve"> </w:t>
+                <w:sz w:val="18"/>
+                <w:szCs w:val="18"/>
+              </w:rPr>
+              <w:t xml:space="preserve">I think this study is interesting and relevant to us because it aimed to track block-to-block changes in learning. </w:t>
             </w:r>
             <w:r>
               <w:rPr>
@@ -1983,23 +2360,11 @@
                 <w:sz w:val="18"/>
                 <w:szCs w:val="18"/>
               </w:rPr>
-              <w:t xml:space="preserve"> appear in a standard peer-reviewed journal. Again, I think this study’s shortcoming is that they </w:t>
-            </w:r>
-            <w:r>
-              <w:rPr>
-                <w:rFonts w:ascii="Helvetica Neue" w:hAnsi="Helvetica Neue"/>
-                <w:b/>
-                <w:bCs/>
-                <w:sz w:val="18"/>
-                <w:szCs w:val="18"/>
-              </w:rPr>
-              <w:t xml:space="preserve">do not locate the distribution of their stimuli nor relate the cue measurements of the </w:t>
-            </w:r>
-            <w:r>
-              <w:rPr>
-                <w:rFonts w:ascii="Helvetica Neue" w:hAnsi="Helvetica Neue"/>
-                <w:b/>
-                <w:bCs/>
+              <w:t xml:space="preserve"> appear in a standard peer-reviewed journal. Again, I think this study’s shortcoming is that they do not locate the distribution of their stimuli nor relate the cue measurements of the </w:t>
+            </w:r>
+            <w:r>
+              <w:rPr>
+                <w:rFonts w:ascii="Helvetica Neue" w:hAnsi="Helvetica Neue"/>
                 <w:sz w:val="18"/>
                 <w:szCs w:val="18"/>
               </w:rPr>
@@ -2008,8 +2373,6 @@
             <w:r>
               <w:rPr>
                 <w:rFonts w:ascii="Helvetica Neue" w:hAnsi="Helvetica Neue"/>
-                <w:b/>
-                <w:bCs/>
                 <w:sz w:val="18"/>
                 <w:szCs w:val="18"/>
               </w:rPr>
@@ -2018,20 +2381,10 @@
             <w:r>
               <w:rPr>
                 <w:rFonts w:ascii="Helvetica Neue" w:hAnsi="Helvetica Neue"/>
-                <w:b/>
-                <w:bCs/>
-                <w:sz w:val="18"/>
-                <w:szCs w:val="18"/>
-              </w:rPr>
-              <w:t xml:space="preserve">test stimuli </w:t>
-            </w:r>
-            <w:r>
-              <w:rPr>
-                <w:rFonts w:ascii="Helvetica Neue" w:hAnsi="Helvetica Neue"/>
-                <w:sz w:val="18"/>
-                <w:szCs w:val="18"/>
-              </w:rPr>
-              <w:t>(or to the expectations of listeners before hearing the stimuli)</w:t>
+                <w:sz w:val="18"/>
+                <w:szCs w:val="18"/>
+              </w:rPr>
+              <w:t>test stimuli (or to the expectations of listeners before hearing the stimuli)</w:t>
             </w:r>
             <w:r>
               <w:rPr>
@@ -2173,7 +2526,16 @@
                 <w:sz w:val="18"/>
                 <w:szCs w:val="18"/>
               </w:rPr>
-              <w:t>Cross-modal priming of German accented Dutch</w:t>
+              <w:t xml:space="preserve">Cross-modal priming of German </w:t>
+            </w:r>
+            <w:r>
+              <w:rPr>
+                <w:rFonts w:ascii="Helvetica Neue" w:hAnsi="Helvetica Neue"/>
+                <w:sz w:val="18"/>
+                <w:szCs w:val="18"/>
+              </w:rPr>
+              <w:lastRenderedPageBreak/>
+              <w:t>accented Dutch</w:t>
             </w:r>
           </w:p>
         </w:tc>
@@ -2196,42 +2558,43 @@
                 <w:sz w:val="18"/>
                 <w:szCs w:val="18"/>
               </w:rPr>
-              <w:t>Dutch listeners with greater or lesser experience with German accents respond to primes of strongly, medium, and weakly-accented primes.</w:t>
-            </w:r>
-          </w:p>
-          <w:p>
-            <w:pPr>
-              <w:rPr>
-                <w:rFonts w:ascii="Helvetica Neue" w:hAnsi="Helvetica Neue"/>
-                <w:sz w:val="18"/>
-                <w:szCs w:val="18"/>
-              </w:rPr>
-            </w:pPr>
-          </w:p>
-          <w:p>
-            <w:pPr>
-              <w:rPr>
-                <w:rFonts w:ascii="Helvetica Neue" w:hAnsi="Helvetica Neue"/>
-                <w:sz w:val="18"/>
-                <w:szCs w:val="18"/>
-              </w:rPr>
-            </w:pPr>
-            <w:r>
-              <w:rPr>
-                <w:rFonts w:ascii="Helvetica Neue" w:hAnsi="Helvetica Neue"/>
-                <w:sz w:val="18"/>
-                <w:szCs w:val="18"/>
-              </w:rPr>
-              <w:t xml:space="preserve">Experiments tested listeners’ ability to generalise learning </w:t>
-            </w:r>
-            <w:r>
-              <w:rPr>
-                <w:rFonts w:ascii="Helvetica Neue" w:hAnsi="Helvetica Neue"/>
-                <w:sz w:val="18"/>
-                <w:szCs w:val="18"/>
-              </w:rPr>
               <w:lastRenderedPageBreak/>
-              <w:t>an accent from 1 talker to another.</w:t>
+              <w:t xml:space="preserve">Dutch listeners with greater or lesser experience with German accents respond to primes of strongly, medium, </w:t>
+            </w:r>
+            <w:r>
+              <w:rPr>
+                <w:rFonts w:ascii="Helvetica Neue" w:hAnsi="Helvetica Neue"/>
+                <w:sz w:val="18"/>
+                <w:szCs w:val="18"/>
+              </w:rPr>
+              <w:lastRenderedPageBreak/>
+              <w:t>and weakly-accented primes.</w:t>
+            </w:r>
+          </w:p>
+          <w:p>
+            <w:pPr>
+              <w:rPr>
+                <w:rFonts w:ascii="Helvetica Neue" w:hAnsi="Helvetica Neue"/>
+                <w:sz w:val="18"/>
+                <w:szCs w:val="18"/>
+              </w:rPr>
+            </w:pPr>
+          </w:p>
+          <w:p>
+            <w:pPr>
+              <w:rPr>
+                <w:rFonts w:ascii="Helvetica Neue" w:hAnsi="Helvetica Neue"/>
+                <w:sz w:val="18"/>
+                <w:szCs w:val="18"/>
+              </w:rPr>
+            </w:pPr>
+            <w:r>
+              <w:rPr>
+                <w:rFonts w:ascii="Helvetica Neue" w:hAnsi="Helvetica Neue"/>
+                <w:sz w:val="18"/>
+                <w:szCs w:val="18"/>
+              </w:rPr>
+              <w:t>Experiments tested listeners’ ability to generalise learning an accent from 1 talker to another.</w:t>
             </w:r>
           </w:p>
         </w:tc>
@@ -2254,60 +2617,33 @@
                 <w:szCs w:val="18"/>
               </w:rPr>
               <w:lastRenderedPageBreak/>
-              <w:t xml:space="preserve">This study discusses </w:t>
-            </w:r>
-            <w:r>
-              <w:rPr>
-                <w:rFonts w:ascii="Helvetica Neue" w:hAnsi="Helvetica Neue"/>
-                <w:b/>
-                <w:bCs/>
-                <w:sz w:val="18"/>
-                <w:szCs w:val="18"/>
-              </w:rPr>
-              <w:t>how prior experience/exposure affects how quickly one adapts to accented speech</w:t>
-            </w:r>
-            <w:r>
-              <w:rPr>
-                <w:rFonts w:ascii="Helvetica Neue" w:hAnsi="Helvetica Neue"/>
-                <w:sz w:val="18"/>
-                <w:szCs w:val="18"/>
-              </w:rPr>
-              <w:t>.</w:t>
-            </w:r>
-          </w:p>
-          <w:p>
-            <w:pPr>
-              <w:rPr>
-                <w:rFonts w:ascii="Helvetica Neue" w:hAnsi="Helvetica Neue"/>
-                <w:sz w:val="18"/>
-                <w:szCs w:val="18"/>
-              </w:rPr>
-            </w:pPr>
-          </w:p>
-          <w:p>
-            <w:pPr>
-              <w:rPr>
-                <w:rFonts w:ascii="Helvetica Neue" w:hAnsi="Helvetica Neue"/>
-                <w:sz w:val="18"/>
-                <w:szCs w:val="18"/>
-              </w:rPr>
-            </w:pPr>
-            <w:r>
-              <w:rPr>
-                <w:rFonts w:ascii="Helvetica Neue" w:hAnsi="Helvetica Neue"/>
-                <w:sz w:val="18"/>
-                <w:szCs w:val="18"/>
-              </w:rPr>
-              <w:t xml:space="preserve">They note the speaker-dependent nature of ST adaptation because naïve </w:t>
-            </w:r>
-            <w:r>
-              <w:rPr>
-                <w:rFonts w:ascii="Helvetica Neue" w:hAnsi="Helvetica Neue"/>
-                <w:sz w:val="18"/>
-                <w:szCs w:val="18"/>
-              </w:rPr>
-              <w:lastRenderedPageBreak/>
-              <w:t>listeners</w:t>
+              <w:t>This study discusses how prior experience/exposure affects how quickly one adapts to accented speech.</w:t>
+            </w:r>
+          </w:p>
+          <w:p>
+            <w:pPr>
+              <w:rPr>
+                <w:rFonts w:ascii="Helvetica Neue" w:hAnsi="Helvetica Neue"/>
+                <w:sz w:val="18"/>
+                <w:szCs w:val="18"/>
+              </w:rPr>
+            </w:pPr>
+          </w:p>
+          <w:p>
+            <w:pPr>
+              <w:rPr>
+                <w:rFonts w:ascii="Helvetica Neue" w:hAnsi="Helvetica Neue"/>
+                <w:sz w:val="18"/>
+                <w:szCs w:val="18"/>
+              </w:rPr>
+            </w:pPr>
+            <w:r>
+              <w:rPr>
+                <w:rFonts w:ascii="Helvetica Neue" w:hAnsi="Helvetica Neue"/>
+                <w:sz w:val="18"/>
+                <w:szCs w:val="18"/>
+              </w:rPr>
+              <w:t>They note the speaker-dependent nature of ST adaptation because naïve listeners</w:t>
             </w:r>
             <w:r>
               <w:rPr>
@@ -2335,29 +2671,13 @@
                 <w:szCs w:val="18"/>
               </w:rPr>
             </w:pPr>
-            <w:commentRangeStart w:id="1"/>
-            <w:r>
-              <w:rPr>
-                <w:rFonts w:ascii="Helvetica Neue" w:hAnsi="Helvetica Neue"/>
-                <w:sz w:val="18"/>
-                <w:szCs w:val="18"/>
-              </w:rPr>
-              <w:t>However, this conclusion contradicts the finding that experienced listeners showed stronger priming</w:t>
-            </w:r>
-            <w:commentRangeEnd w:id="1"/>
-            <w:r>
-              <w:rPr>
-                <w:rStyle w:val="CommentReference"/>
-              </w:rPr>
-              <w:commentReference w:id="1"/>
-            </w:r>
-            <w:r>
-              <w:rPr>
-                <w:rFonts w:ascii="Helvetica Neue" w:hAnsi="Helvetica Neue"/>
-                <w:sz w:val="18"/>
-                <w:szCs w:val="18"/>
-              </w:rPr>
-              <w:t xml:space="preserve">. </w:t>
+            <w:r>
+              <w:rPr>
+                <w:rFonts w:ascii="Helvetica Neue" w:hAnsi="Helvetica Neue"/>
+                <w:sz w:val="18"/>
+                <w:szCs w:val="18"/>
+              </w:rPr>
+              <w:t xml:space="preserve">However, this conclusion contradicts the finding that experienced listeners showed stronger priming. </w:t>
             </w:r>
           </w:p>
           <w:p>
@@ -2489,7 +2809,6 @@
                 <w:sz w:val="18"/>
                 <w:szCs w:val="18"/>
               </w:rPr>
-              <w:lastRenderedPageBreak/>
               <w:t>Zhang &amp; Holt 2018</w:t>
             </w:r>
           </w:p>
@@ -2691,16 +3010,8 @@
                 <w:sz w:val="18"/>
                 <w:szCs w:val="18"/>
               </w:rPr>
-              <w:t xml:space="preserve">The 2 groups shared one set of VOT stimuli coupled with a mid-level F0 value (210 Hz). This mid-level F0 value is treated as the low F0 (coupled with short VOTs) </w:t>
-            </w:r>
-            <w:r>
-              <w:rPr>
-                <w:rFonts w:ascii="Helvetica Neue" w:hAnsi="Helvetica Neue"/>
-                <w:sz w:val="18"/>
-                <w:szCs w:val="18"/>
-              </w:rPr>
               <w:lastRenderedPageBreak/>
-              <w:t>for the high F0 condition and the high F0 (coupled with long VOTs) value in the low F0 condition.</w:t>
+              <w:t>The 2 groups shared one set of VOT stimuli coupled with a mid-level F0 value (210 Hz). This mid-level F0 value is treated as the low F0 (coupled with short VOTs) for the high F0 condition and the high F0 (coupled with long VOTs) value in the low F0 condition.</w:t>
             </w:r>
           </w:p>
           <w:p>
@@ -2818,16 +3129,8 @@
                 <w:sz w:val="18"/>
                 <w:szCs w:val="18"/>
               </w:rPr>
-              <w:t xml:space="preserve">The pre-testing was done to determine how F0 affected the categorisation of stimuli in the absence of correlational statistics. Listeners in respective </w:t>
-            </w:r>
-            <w:r>
-              <w:rPr>
-                <w:rFonts w:ascii="Helvetica Neue" w:hAnsi="Helvetica Neue"/>
-                <w:sz w:val="18"/>
-                <w:szCs w:val="18"/>
-              </w:rPr>
               <w:lastRenderedPageBreak/>
-              <w:t xml:space="preserve">groups were given two uniform VOT continuaa paired with the 2 F0 levels. </w:t>
+              <w:t xml:space="preserve">The pre-testing was done to determine how F0 affected the categorisation of stimuli in the absence of correlational statistics. Listeners in respective groups were given two uniform VOT continuaa paired with the 2 F0 levels. </w:t>
             </w:r>
             <w:r>
               <w:rPr>
@@ -2886,16 +3189,7 @@
                 <w:sz w:val="18"/>
                 <w:szCs w:val="18"/>
               </w:rPr>
-              <w:t xml:space="preserve">Because there isn’t much distributional manipulation  other than the </w:t>
-            </w:r>
-            <w:commentRangeStart w:id="2"/>
-            <w:r>
-              <w:rPr>
-                <w:rFonts w:ascii="Helvetica Neue" w:hAnsi="Helvetica Neue"/>
-                <w:sz w:val="18"/>
-                <w:szCs w:val="18"/>
-              </w:rPr>
-              <w:t>correlation of VOT and F0</w:t>
+              <w:t>Because there isn’t much distributional manipulation  other than the correlation of VOT and F0</w:t>
             </w:r>
             <w:r>
               <w:rPr>
@@ -2911,22 +3205,7 @@
                 <w:sz w:val="18"/>
                 <w:szCs w:val="18"/>
               </w:rPr>
-              <w:t xml:space="preserve"> this study is quite different to ours</w:t>
-            </w:r>
-            <w:commentRangeEnd w:id="2"/>
-            <w:r>
-              <w:rPr>
-                <w:rStyle w:val="CommentReference"/>
-              </w:rPr>
-              <w:commentReference w:id="2"/>
-            </w:r>
-            <w:r>
-              <w:rPr>
-                <w:rFonts w:ascii="Helvetica Neue" w:hAnsi="Helvetica Neue"/>
-                <w:sz w:val="18"/>
-                <w:szCs w:val="18"/>
-              </w:rPr>
-              <w:t xml:space="preserve">. They do have tests </w:t>
+              <w:t xml:space="preserve"> this study is quite different to ours. They do have tests </w:t>
             </w:r>
             <w:r>
               <w:rPr>
@@ -3032,7 +3311,6 @@
                 <w:sz w:val="18"/>
                 <w:szCs w:val="18"/>
               </w:rPr>
-              <w:lastRenderedPageBreak/>
               <w:t>Logan et al., 1991</w:t>
             </w:r>
           </w:p>
@@ -4192,6 +4470,7 @@
                 <w:sz w:val="18"/>
                 <w:szCs w:val="18"/>
               </w:rPr>
+              <w:lastRenderedPageBreak/>
               <w:t>Rescorla 1988</w:t>
             </w:r>
           </w:p>
@@ -4355,97 +4634,6 @@
 </w:document>
 </file>
 
-<file path=word/comments.xml><?xml version="1.0" encoding="utf-8"?>
-<w:comments xmlns:wpc="http://schemas.microsoft.com/office/word/2010/wordprocessingCanvas" xmlns:cx="http://schemas.microsoft.com/office/drawing/2014/chartex" xmlns:cx1="http://schemas.microsoft.com/office/drawing/2015/9/8/chartex" xmlns:cx2="http://schemas.microsoft.com/office/drawing/2015/10/21/chartex" xmlns:cx3="http://schemas.microsoft.com/office/drawing/2016/5/9/chartex" xmlns:cx4="http://schemas.microsoft.com/office/drawing/2016/5/10/chartex" xmlns:cx5="http://schemas.microsoft.com/office/drawing/2016/5/11/chartex" xmlns:cx6="http://schemas.microsoft.com/office/drawing/2016/5/12/chartex" xmlns:cx7="http://schemas.microsoft.com/office/drawing/2016/5/13/chartex" xmlns:cx8="http://schemas.microsoft.com/office/drawing/2016/5/14/chartex" xmlns:mc="http://schemas.openxmlformats.org/markup-compatibility/2006" xmlns:aink="http://schemas.microsoft.com/office/drawing/2016/ink" xmlns:am3d="http://schemas.microsoft.com/office/drawing/2017/model3d" xmlns:o="urn:schemas-microsoft-com:office:office" xmlns:oel="http://schemas.microsoft.com/office/2019/extlst" xmlns:r="http://schemas.openxmlformats.org/officeDocument/2006/relationships" xmlns:m="http://schemas.openxmlformats.org/officeDocument/2006/math" xmlns:v="urn:schemas-microsoft-com:vml" xmlns:wp14="http://schemas.microsoft.com/office/word/2010/wordprocessingDrawing" xmlns:wp="http://schemas.openxmlformats.org/drawingml/2006/wordprocessingDrawing" xmlns:w10="urn:schemas-microsoft-com:office:word" xmlns:w="http://schemas.openxmlformats.org/wordprocessingml/2006/main" xmlns:w14="http://schemas.microsoft.com/office/word/2010/wordml" xmlns:w15="http://schemas.microsoft.com/office/word/2012/wordml" xmlns:w16cex="http://schemas.microsoft.com/office/word/2018/wordml/cex" xmlns:w16cid="http://schemas.microsoft.com/office/word/2016/wordml/cid" xmlns:w16="http://schemas.microsoft.com/office/word/2018/wordml" xmlns:w16du="http://schemas.microsoft.com/office/word/2023/wordml/word16du" xmlns:w16sdtdh="http://schemas.microsoft.com/office/word/2020/wordml/sdtdatahash" xmlns:w16se="http://schemas.microsoft.com/office/word/2015/wordml/symex" xmlns:wpg="http://schemas.microsoft.com/office/word/2010/wordprocessingGroup" xmlns:wpi="http://schemas.microsoft.com/office/word/2010/wordprocessingInk" xmlns:wne="http://schemas.microsoft.com/office/word/2006/wordml" xmlns:wps="http://schemas.microsoft.com/office/word/2010/wordprocessingShape" mc:Ignorable="w14 w15 w16se w16cid w16 w16cex w16sdtdh w16du wp14">
-  <w:comment w:id="0" w:author="Jaeger, Florian" w:date="2024-12-11T13:06:00Z" w:initials="TJ">
-    <w:p>
-      <w:r>
-        <w:rPr>
-          <w:rStyle w:val="CommentReference"/>
-        </w:rPr>
-        <w:annotationRef/>
-      </w:r>
-      <w:r>
-        <w:rPr>
-          <w:color w:val="000000"/>
-          <w:sz w:val="20"/>
-          <w:szCs w:val="20"/>
-        </w:rPr>
-        <w:t>might have come out elsewhere with different author order?</w:t>
-      </w:r>
-    </w:p>
-  </w:comment>
-  <w:comment w:id="1" w:author="Jaeger, Florian" w:date="2024-12-11T13:10:00Z" w:initials="TJ">
-    <w:p>
-      <w:r>
-        <w:rPr>
-          <w:rStyle w:val="CommentReference"/>
-        </w:rPr>
-        <w:annotationRef/>
-      </w:r>
-      <w:r>
-        <w:rPr>
-          <w:color w:val="000000"/>
-          <w:sz w:val="20"/>
-          <w:szCs w:val="20"/>
-        </w:rPr>
-        <w:t>why?</w:t>
-      </w:r>
-    </w:p>
-  </w:comment>
-  <w:comment w:id="2" w:author="Jaeger, Florian" w:date="2024-12-11T13:13:00Z" w:initials="TJ">
-    <w:p>
-      <w:r>
-        <w:rPr>
-          <w:rStyle w:val="CommentReference"/>
-        </w:rPr>
-        <w:annotationRef/>
-      </w:r>
-      <w:r>
-        <w:rPr>
-          <w:color w:val="000000"/>
-          <w:sz w:val="20"/>
-          <w:szCs w:val="20"/>
-        </w:rPr>
-        <w:t>well, it can be taken as assessing distributional learning of correlations between cues.</w:t>
-      </w:r>
-    </w:p>
-  </w:comment>
-</w:comments>
-</file>
-
-<file path=word/commentsExtended.xml><?xml version="1.0" encoding="utf-8"?>
-<w15:commentsEx xmlns:wpc="http://schemas.microsoft.com/office/word/2010/wordprocessingCanvas" xmlns:cx="http://schemas.microsoft.com/office/drawing/2014/chartex" xmlns:cx1="http://schemas.microsoft.com/office/drawing/2015/9/8/chartex" xmlns:cx2="http://schemas.microsoft.com/office/drawing/2015/10/21/chartex" xmlns:cx3="http://schemas.microsoft.com/office/drawing/2016/5/9/chartex" xmlns:cx4="http://schemas.microsoft.com/office/drawing/2016/5/10/chartex" xmlns:cx5="http://schemas.microsoft.com/office/drawing/2016/5/11/chartex" xmlns:cx6="http://schemas.microsoft.com/office/drawing/2016/5/12/chartex" xmlns:cx7="http://schemas.microsoft.com/office/drawing/2016/5/13/chartex" xmlns:cx8="http://schemas.microsoft.com/office/drawing/2016/5/14/chartex" xmlns:mc="http://schemas.openxmlformats.org/markup-compatibility/2006" xmlns:aink="http://schemas.microsoft.com/office/drawing/2016/ink" xmlns:am3d="http://schemas.microsoft.com/office/drawing/2017/model3d" xmlns:o="urn:schemas-microsoft-com:office:office" xmlns:oel="http://schemas.microsoft.com/office/2019/extlst" xmlns:r="http://schemas.openxmlformats.org/officeDocument/2006/relationships" xmlns:m="http://schemas.openxmlformats.org/officeDocument/2006/math" xmlns:v="urn:schemas-microsoft-com:vml" xmlns:wp14="http://schemas.microsoft.com/office/word/2010/wordprocessingDrawing" xmlns:wp="http://schemas.openxmlformats.org/drawingml/2006/wordprocessingDrawing" xmlns:w10="urn:schemas-microsoft-com:office:word" xmlns:w="http://schemas.openxmlformats.org/wordprocessingml/2006/main" xmlns:w14="http://schemas.microsoft.com/office/word/2010/wordml" xmlns:w15="http://schemas.microsoft.com/office/word/2012/wordml" xmlns:w16cex="http://schemas.microsoft.com/office/word/2018/wordml/cex" xmlns:w16cid="http://schemas.microsoft.com/office/word/2016/wordml/cid" xmlns:w16="http://schemas.microsoft.com/office/word/2018/wordml" xmlns:w16du="http://schemas.microsoft.com/office/word/2023/wordml/word16du" xmlns:w16sdtdh="http://schemas.microsoft.com/office/word/2020/wordml/sdtdatahash" xmlns:w16se="http://schemas.microsoft.com/office/word/2015/wordml/symex" xmlns:wpg="http://schemas.microsoft.com/office/word/2010/wordprocessingGroup" xmlns:wpi="http://schemas.microsoft.com/office/word/2010/wordprocessingInk" xmlns:wne="http://schemas.microsoft.com/office/word/2006/wordml" xmlns:wps="http://schemas.microsoft.com/office/word/2010/wordprocessingShape" mc:Ignorable="w14 w15 w16se w16cid w16 w16cex w16sdtdh w16du wp14">
-  <w15:commentEx w15:paraId="6560B5E1" w15:done="0"/>
-  <w15:commentEx w15:paraId="053D4AEA" w15:done="0"/>
-  <w15:commentEx w15:paraId="33022537" w15:done="0"/>
-</w15:commentsEx>
-</file>
-
-<file path=word/commentsExtensible.xml><?xml version="1.0" encoding="utf-8"?>
-<w16cex:commentsExtensible xmlns:wpc="http://schemas.microsoft.com/office/word/2010/wordprocessingCanvas" xmlns:cx="http://schemas.microsoft.com/office/drawing/2014/chartex" xmlns:cx1="http://schemas.microsoft.com/office/drawing/2015/9/8/chartex" xmlns:cx2="http://schemas.microsoft.com/office/drawing/2015/10/21/chartex" xmlns:cx3="http://schemas.microsoft.com/office/drawing/2016/5/9/chartex" xmlns:cx4="http://schemas.microsoft.com/office/drawing/2016/5/10/chartex" xmlns:cx5="http://schemas.microsoft.com/office/drawing/2016/5/11/chartex" xmlns:cx6="http://schemas.microsoft.com/office/drawing/2016/5/12/chartex" xmlns:cx7="http://schemas.microsoft.com/office/drawing/2016/5/13/chartex" xmlns:cx8="http://schemas.microsoft.com/office/drawing/2016/5/14/chartex" xmlns:cr="http://schemas.microsoft.com/office/comments/2020/reactions" xmlns:mc="http://schemas.openxmlformats.org/markup-compatibility/2006" xmlns:aink="http://schemas.microsoft.com/office/drawing/2016/ink" xmlns:am3d="http://schemas.microsoft.com/office/drawing/2017/model3d" xmlns:o="urn:schemas-microsoft-com:office:office" xmlns:oel="http://schemas.microsoft.com/office/2019/extlst" xmlns:r="http://schemas.openxmlformats.org/officeDocument/2006/relationships" xmlns:m="http://schemas.openxmlformats.org/officeDocument/2006/math" xmlns:v="urn:schemas-microsoft-com:vml" xmlns:wp14="http://schemas.microsoft.com/office/word/2010/wordprocessingDrawing" xmlns:wp="http://schemas.openxmlformats.org/drawingml/2006/wordprocessingDrawing" xmlns:w10="urn:schemas-microsoft-com:office:word" xmlns:w="http://schemas.openxmlformats.org/wordprocessingml/2006/main" xmlns:w14="http://schemas.microsoft.com/office/word/2010/wordml" xmlns:w15="http://schemas.microsoft.com/office/word/2012/wordml" xmlns:w16cex="http://schemas.microsoft.com/office/word/2018/wordml/cex" xmlns:w16cid="http://schemas.microsoft.com/office/word/2016/wordml/cid" xmlns:w16="http://schemas.microsoft.com/office/word/2018/wordml" xmlns:w16du="http://schemas.microsoft.com/office/word/2023/wordml/word16du" xmlns:w16sdtdh="http://schemas.microsoft.com/office/word/2020/wordml/sdtdatahash" xmlns:w16se="http://schemas.microsoft.com/office/word/2015/wordml/symex" xmlns:wpg="http://schemas.microsoft.com/office/word/2010/wordprocessingGroup" xmlns:wpi="http://schemas.microsoft.com/office/word/2010/wordprocessingInk" xmlns:wne="http://schemas.microsoft.com/office/word/2006/wordml" xmlns:wps="http://schemas.microsoft.com/office/word/2010/wordprocessingShape" mc:Ignorable="w14 w15 w16se w16cid w16 w16cex w16sdtdh cr w16du wp14">
-  <w16cex:commentExtensible w16cex:durableId="080D1849" w16cex:dateUtc="2024-12-11T18:06:00Z"/>
-  <w16cex:commentExtensible w16cex:durableId="56842832" w16cex:dateUtc="2024-12-11T18:10:00Z"/>
-  <w16cex:commentExtensible w16cex:durableId="485C4226" w16cex:dateUtc="2024-12-11T18:13:00Z"/>
-</w16cex:commentsExtensible>
-</file>
-
-<file path=word/commentsIds.xml><?xml version="1.0" encoding="utf-8"?>
-<w16cid:commentsIds xmlns:wpc="http://schemas.microsoft.com/office/word/2010/wordprocessingCanvas" xmlns:cx="http://schemas.microsoft.com/office/drawing/2014/chartex" xmlns:cx1="http://schemas.microsoft.com/office/drawing/2015/9/8/chartex" xmlns:cx2="http://schemas.microsoft.com/office/drawing/2015/10/21/chartex" xmlns:cx3="http://schemas.microsoft.com/office/drawing/2016/5/9/chartex" xmlns:cx4="http://schemas.microsoft.com/office/drawing/2016/5/10/chartex" xmlns:cx5="http://schemas.microsoft.com/office/drawing/2016/5/11/chartex" xmlns:cx6="http://schemas.microsoft.com/office/drawing/2016/5/12/chartex" xmlns:cx7="http://schemas.microsoft.com/office/drawing/2016/5/13/chartex" xmlns:cx8="http://schemas.microsoft.com/office/drawing/2016/5/14/chartex" xmlns:mc="http://schemas.openxmlformats.org/markup-compatibility/2006" xmlns:aink="http://schemas.microsoft.com/office/drawing/2016/ink" xmlns:am3d="http://schemas.microsoft.com/office/drawing/2017/model3d" xmlns:o="urn:schemas-microsoft-com:office:office" xmlns:oel="http://schemas.microsoft.com/office/2019/extlst" xmlns:r="http://schemas.openxmlformats.org/officeDocument/2006/relationships" xmlns:m="http://schemas.openxmlformats.org/officeDocument/2006/math" xmlns:v="urn:schemas-microsoft-com:vml" xmlns:wp14="http://schemas.microsoft.com/office/word/2010/wordprocessingDrawing" xmlns:wp="http://schemas.openxmlformats.org/drawingml/2006/wordprocessingDrawing" xmlns:w10="urn:schemas-microsoft-com:office:word" xmlns:w="http://schemas.openxmlformats.org/wordprocessingml/2006/main" xmlns:w14="http://schemas.microsoft.com/office/word/2010/wordml" xmlns:w15="http://schemas.microsoft.com/office/word/2012/wordml" xmlns:w16cex="http://schemas.microsoft.com/office/word/2018/wordml/cex" xmlns:w16cid="http://schemas.microsoft.com/office/word/2016/wordml/cid" xmlns:w16="http://schemas.microsoft.com/office/word/2018/wordml" xmlns:w16du="http://schemas.microsoft.com/office/word/2023/wordml/word16du" xmlns:w16sdtdh="http://schemas.microsoft.com/office/word/2020/wordml/sdtdatahash" xmlns:w16se="http://schemas.microsoft.com/office/word/2015/wordml/symex" xmlns:wpg="http://schemas.microsoft.com/office/word/2010/wordprocessingGroup" xmlns:wpi="http://schemas.microsoft.com/office/word/2010/wordprocessingInk" xmlns:wne="http://schemas.microsoft.com/office/word/2006/wordml" xmlns:wps="http://schemas.microsoft.com/office/word/2010/wordprocessingShape" mc:Ignorable="w14 w15 w16se w16cid w16 w16cex w16sdtdh w16du wp14">
-  <w16cid:commentId w16cid:paraId="6560B5E1" w16cid:durableId="080D1849"/>
-  <w16cid:commentId w16cid:paraId="053D4AEA" w16cid:durableId="56842832"/>
-  <w16cid:commentId w16cid:paraId="33022537" w16cid:durableId="485C4226"/>
-</w16cid:commentsIds>
-</file>
-
-<file path=word/people.xml><?xml version="1.0" encoding="utf-8"?>
-<w15:people xmlns:wpc="http://schemas.microsoft.com/office/word/2010/wordprocessingCanvas" xmlns:cx="http://schemas.microsoft.com/office/drawing/2014/chartex" xmlns:cx1="http://schemas.microsoft.com/office/drawing/2015/9/8/chartex" xmlns:cx2="http://schemas.microsoft.com/office/drawing/2015/10/21/chartex" xmlns:cx3="http://schemas.microsoft.com/office/drawing/2016/5/9/chartex" xmlns:cx4="http://schemas.microsoft.com/office/drawing/2016/5/10/chartex" xmlns:cx5="http://schemas.microsoft.com/office/drawing/2016/5/11/chartex" xmlns:cx6="http://schemas.microsoft.com/office/drawing/2016/5/12/chartex" xmlns:cx7="http://schemas.microsoft.com/office/drawing/2016/5/13/chartex" xmlns:cx8="http://schemas.microsoft.com/office/drawing/2016/5/14/chartex" xmlns:mc="http://schemas.openxmlformats.org/markup-compatibility/2006" xmlns:aink="http://schemas.microsoft.com/office/drawing/2016/ink" xmlns:am3d="http://schemas.microsoft.com/office/drawing/2017/model3d" xmlns:o="urn:schemas-microsoft-com:office:office" xmlns:oel="http://schemas.microsoft.com/office/2019/extlst" xmlns:r="http://schemas.openxmlformats.org/officeDocument/2006/relationships" xmlns:m="http://schemas.openxmlformats.org/officeDocument/2006/math" xmlns:v="urn:schemas-microsoft-com:vml" xmlns:wp14="http://schemas.microsoft.com/office/word/2010/wordprocessingDrawing" xmlns:wp="http://schemas.openxmlformats.org/drawingml/2006/wordprocessingDrawing" xmlns:w10="urn:schemas-microsoft-com:office:word" xmlns:w="http://schemas.openxmlformats.org/wordprocessingml/2006/main" xmlns:w14="http://schemas.microsoft.com/office/word/2010/wordml" xmlns:w15="http://schemas.microsoft.com/office/word/2012/wordml" xmlns:w16cex="http://schemas.microsoft.com/office/word/2018/wordml/cex" xmlns:w16cid="http://schemas.microsoft.com/office/word/2016/wordml/cid" xmlns:w16="http://schemas.microsoft.com/office/word/2018/wordml" xmlns:w16du="http://schemas.microsoft.com/office/word/2023/wordml/word16du" xmlns:w16sdtdh="http://schemas.microsoft.com/office/word/2020/wordml/sdtdatahash" xmlns:w16se="http://schemas.microsoft.com/office/word/2015/wordml/symex" xmlns:wpg="http://schemas.microsoft.com/office/word/2010/wordprocessingGroup" xmlns:wpi="http://schemas.microsoft.com/office/word/2010/wordprocessingInk" xmlns:wne="http://schemas.microsoft.com/office/word/2006/wordml" xmlns:wps="http://schemas.microsoft.com/office/word/2010/wordprocessingShape" mc:Ignorable="w14 w15 w16se w16cid w16 w16cex w16sdtdh w16du wp14">
-  <w15:person w15:author="Jaeger, Florian">
-    <w15:presenceInfo w15:providerId="AD" w15:userId="S::fjaeger@ur.rochester.edu::0d0acd91-09a2-4ddb-a934-22efc544688e"/>
-  </w15:person>
-</w15:people>
-</file>
-
 <file path=word/styles.xml><?xml version="1.0" encoding="utf-8"?>
 <w:styles xmlns:mc="http://schemas.openxmlformats.org/markup-compatibility/2006" xmlns:r="http://schemas.openxmlformats.org/officeDocument/2006/relationships" xmlns:w="http://schemas.openxmlformats.org/wordprocessingml/2006/main" xmlns:w14="http://schemas.microsoft.com/office/word/2010/wordml" xmlns:w15="http://schemas.microsoft.com/office/word/2012/wordml" xmlns:w16cex="http://schemas.microsoft.com/office/word/2018/wordml/cex" xmlns:w16cid="http://schemas.microsoft.com/office/word/2016/wordml/cid" xmlns:w16="http://schemas.microsoft.com/office/word/2018/wordml" xmlns:w16du="http://schemas.microsoft.com/office/word/2023/wordml/word16du" xmlns:w16sdtdh="http://schemas.microsoft.com/office/word/2020/wordml/sdtdatahash" xmlns:w16se="http://schemas.microsoft.com/office/word/2015/wordml/symex" mc:Ignorable="w14 w15 w16se w16cid w16 w16cex w16sdtdh w16du">
   <w:docDefaults>
@@ -4455,7 +4643,7 @@
         <w:kern w:val="2"/>
         <w:sz w:val="24"/>
         <w:szCs w:val="24"/>
-        <w:lang w:eastAsia="en-US" w:bidi="ar-SA"/>
+        <w:lang w:val="en-SE" w:eastAsia="en-US" w:bidi="ar-SA"/>
         <w14:ligatures w14:val="standardContextual"/>
       </w:rPr>
     </w:rPrDefault>
@@ -4886,71 +5074,6 @@
       </w:tblBorders>
     </w:tblPr>
   </w:style>
-  <w:style w:type="character" w:styleId="CommentReference">
-    <w:name w:val="annotation reference"/>
-    <w:basedOn w:val="DefaultParagraphFont"/>
-    <w:uiPriority w:val="99"/>
-    <w:semiHidden/>
-    <w:unhideWhenUsed/>
-    <w:rsid w:val="00D90E7B"/>
-    <w:rPr>
-      <w:sz w:val="16"/>
-      <w:szCs w:val="16"/>
-    </w:rPr>
-  </w:style>
-  <w:style w:type="paragraph" w:styleId="CommentText">
-    <w:name w:val="annotation text"/>
-    <w:basedOn w:val="Normal"/>
-    <w:link w:val="CommentTextChar"/>
-    <w:uiPriority w:val="99"/>
-    <w:semiHidden/>
-    <w:unhideWhenUsed/>
-    <w:rsid w:val="00D90E7B"/>
-    <w:rPr>
-      <w:sz w:val="20"/>
-      <w:szCs w:val="20"/>
-    </w:rPr>
-  </w:style>
-  <w:style w:type="character" w:customStyle="1" w:styleId="CommentTextChar">
-    <w:name w:val="Comment Text Char"/>
-    <w:basedOn w:val="DefaultParagraphFont"/>
-    <w:link w:val="CommentText"/>
-    <w:uiPriority w:val="99"/>
-    <w:semiHidden/>
-    <w:rsid w:val="00D90E7B"/>
-    <w:rPr>
-      <w:sz w:val="20"/>
-      <w:szCs w:val="20"/>
-    </w:rPr>
-  </w:style>
-  <w:style w:type="paragraph" w:styleId="CommentSubject">
-    <w:name w:val="annotation subject"/>
-    <w:basedOn w:val="CommentText"/>
-    <w:next w:val="CommentText"/>
-    <w:link w:val="CommentSubjectChar"/>
-    <w:uiPriority w:val="99"/>
-    <w:semiHidden/>
-    <w:unhideWhenUsed/>
-    <w:rsid w:val="00D90E7B"/>
-    <w:rPr>
-      <w:b/>
-      <w:bCs/>
-    </w:rPr>
-  </w:style>
-  <w:style w:type="character" w:customStyle="1" w:styleId="CommentSubjectChar">
-    <w:name w:val="Comment Subject Char"/>
-    <w:basedOn w:val="CommentTextChar"/>
-    <w:link w:val="CommentSubject"/>
-    <w:uiPriority w:val="99"/>
-    <w:semiHidden/>
-    <w:rsid w:val="00D90E7B"/>
-    <w:rPr>
-      <w:b/>
-      <w:bCs/>
-      <w:sz w:val="20"/>
-      <w:szCs w:val="20"/>
-    </w:rPr>
-  </w:style>
 </w:styles>
 </file>
 

</xml_diff>

<commit_message>
saved latest comments on article comparison
</commit_message>
<xml_diff>
--- a/output/papers/Cognition-Round2/paper_comparison.docx
+++ b/output/papers/Cognition-Round2/paper_comparison.docx
@@ -74,7 +74,7 @@
         </w:tc>
         <w:tc>
           <w:tcPr>
-            <w:tcW w:w="1396" w:type="dxa"/>
+            <w:tcW w:w="1407" w:type="dxa"/>
           </w:tcPr>
           <w:p>
             <w:pPr>
@@ -96,7 +96,7 @@
         </w:tc>
         <w:tc>
           <w:tcPr>
-            <w:tcW w:w="2622" w:type="dxa"/>
+            <w:tcW w:w="2541" w:type="dxa"/>
             <w:gridSpan w:val="2"/>
           </w:tcPr>
           <w:p>
@@ -119,7 +119,7 @@
         </w:tc>
         <w:tc>
           <w:tcPr>
-            <w:tcW w:w="2581" w:type="dxa"/>
+            <w:tcW w:w="2541" w:type="dxa"/>
           </w:tcPr>
           <w:p>
             <w:pPr>
@@ -187,7 +187,7 @@
         </w:tc>
         <w:tc>
           <w:tcPr>
-            <w:tcW w:w="1396" w:type="dxa"/>
+            <w:tcW w:w="1407" w:type="dxa"/>
           </w:tcPr>
           <w:p>
             <w:pPr>
@@ -316,10 +316,36 @@
               <w:t>The group that receives hints in a Southern voice will have weaker glides in Phase 2 (lower measurements of glide compared to the group that hears it in a Midland voice).</w:t>
             </w:r>
           </w:p>
-        </w:tc>
-        <w:tc>
-          <w:tcPr>
-            <w:tcW w:w="2622" w:type="dxa"/>
+          <w:p>
+            <w:pPr>
+              <w:rPr>
+                <w:rFonts w:ascii="Helvetica Neue" w:hAnsi="Helvetica Neue"/>
+                <w:sz w:val="18"/>
+                <w:szCs w:val="18"/>
+              </w:rPr>
+            </w:pPr>
+          </w:p>
+          <w:p>
+            <w:pPr>
+              <w:rPr>
+                <w:rFonts w:ascii="Helvetica Neue" w:hAnsi="Helvetica Neue"/>
+                <w:sz w:val="18"/>
+                <w:szCs w:val="18"/>
+              </w:rPr>
+            </w:pPr>
+            <w:r>
+              <w:rPr>
+                <w:rFonts w:ascii="Helvetica Neue" w:hAnsi="Helvetica Neue"/>
+                <w:sz w:val="18"/>
+                <w:szCs w:val="18"/>
+              </w:rPr>
+              <w:t>30 trials per phase = 90 trials</w:t>
+            </w:r>
+          </w:p>
+        </w:tc>
+        <w:tc>
+          <w:tcPr>
+            <w:tcW w:w="2541" w:type="dxa"/>
             <w:gridSpan w:val="2"/>
           </w:tcPr>
           <w:p>
@@ -623,7 +649,7 @@
         </w:tc>
         <w:tc>
           <w:tcPr>
-            <w:tcW w:w="2581" w:type="dxa"/>
+            <w:tcW w:w="2541" w:type="dxa"/>
           </w:tcPr>
           <w:p>
             <w:pPr>
@@ -817,7 +843,7 @@
         </w:tc>
         <w:tc>
           <w:tcPr>
-            <w:tcW w:w="1396" w:type="dxa"/>
+            <w:tcW w:w="1407" w:type="dxa"/>
           </w:tcPr>
           <w:p>
             <w:pPr>
@@ -995,57 +1021,97 @@
                 <w:sz w:val="18"/>
                 <w:szCs w:val="18"/>
               </w:rPr>
-              <w:t>Number of trials:-</w:t>
-            </w:r>
-          </w:p>
-          <w:p>
-            <w:pPr>
-              <w:rPr>
-                <w:rFonts w:ascii="Helvetica Neue" w:hAnsi="Helvetica Neue"/>
-                <w:sz w:val="18"/>
-                <w:szCs w:val="18"/>
-              </w:rPr>
-            </w:pPr>
-            <w:r>
-              <w:rPr>
-                <w:rFonts w:ascii="Helvetica Neue" w:hAnsi="Helvetica Neue"/>
-                <w:sz w:val="18"/>
-                <w:szCs w:val="18"/>
-              </w:rPr>
-              <w:t xml:space="preserve">Test - </w:t>
-            </w:r>
-          </w:p>
-          <w:p>
-            <w:pPr>
-              <w:rPr>
-                <w:rFonts w:ascii="Helvetica Neue" w:hAnsi="Helvetica Neue"/>
-                <w:sz w:val="18"/>
-                <w:szCs w:val="18"/>
-              </w:rPr>
-            </w:pPr>
-          </w:p>
-          <w:p>
-            <w:pPr>
-              <w:rPr>
-                <w:rFonts w:ascii="Helvetica Neue" w:hAnsi="Helvetica Neue"/>
-                <w:sz w:val="18"/>
-                <w:szCs w:val="18"/>
-              </w:rPr>
-            </w:pPr>
-          </w:p>
-          <w:p>
-            <w:pPr>
-              <w:rPr>
-                <w:rFonts w:ascii="Helvetica Neue" w:hAnsi="Helvetica Neue"/>
-                <w:sz w:val="18"/>
-                <w:szCs w:val="18"/>
-              </w:rPr>
-            </w:pPr>
-          </w:p>
-        </w:tc>
-        <w:tc>
-          <w:tcPr>
-            <w:tcW w:w="2622" w:type="dxa"/>
+              <w:t>Exposure – 12</w:t>
+            </w:r>
+            <w:r>
+              <w:rPr>
+                <w:rFonts w:ascii="Helvetica Neue" w:hAnsi="Helvetica Neue"/>
+                <w:sz w:val="18"/>
+                <w:szCs w:val="18"/>
+              </w:rPr>
+              <w:t>8</w:t>
+            </w:r>
+            <w:r>
+              <w:rPr>
+                <w:rFonts w:ascii="Helvetica Neue" w:hAnsi="Helvetica Neue"/>
+                <w:sz w:val="18"/>
+                <w:szCs w:val="18"/>
+              </w:rPr>
+              <w:t xml:space="preserve"> trials</w:t>
+            </w:r>
+          </w:p>
+          <w:p>
+            <w:pPr>
+              <w:rPr>
+                <w:rFonts w:ascii="Helvetica Neue" w:hAnsi="Helvetica Neue"/>
+                <w:sz w:val="18"/>
+                <w:szCs w:val="18"/>
+              </w:rPr>
+            </w:pPr>
+            <w:r>
+              <w:rPr>
+                <w:rFonts w:ascii="Helvetica Neue" w:hAnsi="Helvetica Neue"/>
+                <w:sz w:val="18"/>
+                <w:szCs w:val="18"/>
+              </w:rPr>
+              <w:t xml:space="preserve">Test </w:t>
+            </w:r>
+            <w:r>
+              <w:rPr>
+                <w:rFonts w:ascii="Helvetica Neue" w:hAnsi="Helvetica Neue"/>
+                <w:sz w:val="18"/>
+                <w:szCs w:val="18"/>
+              </w:rPr>
+              <w:t>–</w:t>
+            </w:r>
+            <w:r>
+              <w:rPr>
+                <w:rFonts w:ascii="Helvetica Neue" w:hAnsi="Helvetica Neue"/>
+                <w:sz w:val="18"/>
+                <w:szCs w:val="18"/>
+              </w:rPr>
+              <w:t xml:space="preserve"> </w:t>
+            </w:r>
+            <w:r>
+              <w:rPr>
+                <w:rFonts w:ascii="Helvetica Neue" w:hAnsi="Helvetica Neue"/>
+                <w:sz w:val="18"/>
+                <w:szCs w:val="18"/>
+              </w:rPr>
+              <w:t>80 trials</w:t>
+            </w:r>
+          </w:p>
+          <w:p>
+            <w:pPr>
+              <w:rPr>
+                <w:rFonts w:ascii="Helvetica Neue" w:hAnsi="Helvetica Neue"/>
+                <w:sz w:val="18"/>
+                <w:szCs w:val="18"/>
+              </w:rPr>
+            </w:pPr>
+          </w:p>
+          <w:p>
+            <w:pPr>
+              <w:rPr>
+                <w:rFonts w:ascii="Helvetica Neue" w:hAnsi="Helvetica Neue"/>
+                <w:sz w:val="18"/>
+                <w:szCs w:val="18"/>
+              </w:rPr>
+            </w:pPr>
+          </w:p>
+          <w:p>
+            <w:pPr>
+              <w:rPr>
+                <w:rFonts w:ascii="Helvetica Neue" w:hAnsi="Helvetica Neue"/>
+                <w:sz w:val="18"/>
+                <w:szCs w:val="18"/>
+              </w:rPr>
+            </w:pPr>
+          </w:p>
+        </w:tc>
+        <w:tc>
+          <w:tcPr>
+            <w:tcW w:w="2541" w:type="dxa"/>
             <w:gridSpan w:val="2"/>
           </w:tcPr>
           <w:p>
@@ -1297,7 +1363,7 @@
         </w:tc>
         <w:tc>
           <w:tcPr>
-            <w:tcW w:w="2581" w:type="dxa"/>
+            <w:tcW w:w="2541" w:type="dxa"/>
           </w:tcPr>
           <w:p>
             <w:pPr>
@@ -1474,7 +1540,7 @@
         </w:tc>
         <w:tc>
           <w:tcPr>
-            <w:tcW w:w="1396" w:type="dxa"/>
+            <w:tcW w:w="1407" w:type="dxa"/>
           </w:tcPr>
           <w:p>
             <w:pPr>
@@ -1493,10 +1559,181 @@
               <w:t>L2 Distributional learning over short exposure.</w:t>
             </w:r>
           </w:p>
-        </w:tc>
-        <w:tc>
-          <w:tcPr>
-            <w:tcW w:w="2622" w:type="dxa"/>
+          <w:p>
+            <w:pPr>
+              <w:rPr>
+                <w:rFonts w:ascii="Helvetica Neue" w:hAnsi="Helvetica Neue"/>
+                <w:sz w:val="18"/>
+                <w:szCs w:val="18"/>
+              </w:rPr>
+            </w:pPr>
+          </w:p>
+          <w:p>
+            <w:pPr>
+              <w:rPr>
+                <w:rFonts w:ascii="Helvetica Neue" w:hAnsi="Helvetica Neue"/>
+                <w:sz w:val="18"/>
+                <w:szCs w:val="18"/>
+              </w:rPr>
+            </w:pPr>
+            <w:r>
+              <w:rPr>
+                <w:rFonts w:ascii="Helvetica Neue" w:hAnsi="Helvetica Neue"/>
+                <w:sz w:val="18"/>
+                <w:szCs w:val="18"/>
+              </w:rPr>
+              <w:t>Predictions:</w:t>
+            </w:r>
+          </w:p>
+          <w:p>
+            <w:pPr>
+              <w:rPr>
+                <w:rFonts w:ascii="Helvetica Neue" w:hAnsi="Helvetica Neue"/>
+                <w:sz w:val="18"/>
+                <w:szCs w:val="18"/>
+              </w:rPr>
+            </w:pPr>
+            <w:r>
+              <w:rPr>
+                <w:rFonts w:ascii="Helvetica Neue" w:hAnsi="Helvetica Neue"/>
+                <w:sz w:val="18"/>
+                <w:szCs w:val="18"/>
+              </w:rPr>
+              <w:t>Wide variance group expected to show greater improvement than narrow</w:t>
+            </w:r>
+            <w:r>
+              <w:rPr>
+                <w:rFonts w:ascii="Helvetica Neue" w:hAnsi="Helvetica Neue"/>
+                <w:sz w:val="18"/>
+                <w:szCs w:val="18"/>
+              </w:rPr>
+              <w:t xml:space="preserve"> variance group</w:t>
+            </w:r>
+          </w:p>
+          <w:p>
+            <w:pPr>
+              <w:rPr>
+                <w:rFonts w:ascii="Helvetica Neue" w:hAnsi="Helvetica Neue"/>
+                <w:sz w:val="18"/>
+                <w:szCs w:val="18"/>
+              </w:rPr>
+            </w:pPr>
+          </w:p>
+          <w:p>
+            <w:pPr>
+              <w:rPr>
+                <w:rFonts w:ascii="Helvetica Neue" w:hAnsi="Helvetica Neue"/>
+                <w:sz w:val="18"/>
+                <w:szCs w:val="18"/>
+              </w:rPr>
+            </w:pPr>
+            <w:r>
+              <w:rPr>
+                <w:rFonts w:ascii="Helvetica Neue" w:hAnsi="Helvetica Neue"/>
+                <w:sz w:val="18"/>
+                <w:szCs w:val="18"/>
+              </w:rPr>
+              <w:t>Test type:</w:t>
+            </w:r>
+          </w:p>
+          <w:p>
+            <w:pPr>
+              <w:rPr>
+                <w:rFonts w:ascii="Helvetica Neue" w:hAnsi="Helvetica Neue"/>
+                <w:sz w:val="18"/>
+                <w:szCs w:val="18"/>
+              </w:rPr>
+            </w:pPr>
+            <w:r>
+              <w:rPr>
+                <w:rFonts w:ascii="Helvetica Neue" w:hAnsi="Helvetica Neue"/>
+                <w:sz w:val="18"/>
+                <w:szCs w:val="18"/>
+              </w:rPr>
+              <w:t>Qualitative improvement in vowel identification after training. Greater accuracy.</w:t>
+            </w:r>
+          </w:p>
+          <w:p>
+            <w:pPr>
+              <w:rPr>
+                <w:rFonts w:ascii="Helvetica Neue" w:hAnsi="Helvetica Neue"/>
+                <w:sz w:val="18"/>
+                <w:szCs w:val="18"/>
+              </w:rPr>
+            </w:pPr>
+          </w:p>
+          <w:p>
+            <w:pPr>
+              <w:rPr>
+                <w:rFonts w:ascii="Helvetica Neue" w:hAnsi="Helvetica Neue"/>
+                <w:sz w:val="18"/>
+                <w:szCs w:val="18"/>
+              </w:rPr>
+            </w:pPr>
+            <w:r>
+              <w:rPr>
+                <w:rFonts w:ascii="Helvetica Neue" w:hAnsi="Helvetica Neue"/>
+                <w:sz w:val="18"/>
+                <w:szCs w:val="18"/>
+              </w:rPr>
+              <w:t>Pre-test: 80 trials</w:t>
+            </w:r>
+          </w:p>
+          <w:p>
+            <w:pPr>
+              <w:rPr>
+                <w:rFonts w:ascii="Helvetica Neue" w:hAnsi="Helvetica Neue"/>
+                <w:sz w:val="18"/>
+                <w:szCs w:val="18"/>
+              </w:rPr>
+            </w:pPr>
+            <w:r>
+              <w:rPr>
+                <w:rFonts w:ascii="Helvetica Neue" w:hAnsi="Helvetica Neue"/>
+                <w:sz w:val="18"/>
+                <w:szCs w:val="18"/>
+              </w:rPr>
+              <w:t>Exposure: 128 trials</w:t>
+            </w:r>
+          </w:p>
+          <w:p>
+            <w:pPr>
+              <w:rPr>
+                <w:rFonts w:ascii="Helvetica Neue" w:hAnsi="Helvetica Neue"/>
+                <w:sz w:val="18"/>
+                <w:szCs w:val="18"/>
+              </w:rPr>
+            </w:pPr>
+            <w:r>
+              <w:rPr>
+                <w:rFonts w:ascii="Helvetica Neue" w:hAnsi="Helvetica Neue"/>
+                <w:sz w:val="18"/>
+                <w:szCs w:val="18"/>
+              </w:rPr>
+              <w:t>Post-test:</w:t>
+            </w:r>
+          </w:p>
+          <w:p>
+            <w:pPr>
+              <w:rPr>
+                <w:rFonts w:ascii="Helvetica Neue" w:hAnsi="Helvetica Neue"/>
+                <w:sz w:val="18"/>
+                <w:szCs w:val="18"/>
+              </w:rPr>
+            </w:pPr>
+            <w:r>
+              <w:rPr>
+                <w:rFonts w:ascii="Helvetica Neue" w:hAnsi="Helvetica Neue"/>
+                <w:sz w:val="18"/>
+                <w:szCs w:val="18"/>
+              </w:rPr>
+              <w:t>80 trials</w:t>
+            </w:r>
+          </w:p>
+        </w:tc>
+        <w:tc>
+          <w:tcPr>
+            <w:tcW w:w="2541" w:type="dxa"/>
             <w:gridSpan w:val="2"/>
           </w:tcPr>
           <w:p>
@@ -1569,7 +1806,33 @@
                 <w:sz w:val="18"/>
                 <w:szCs w:val="18"/>
               </w:rPr>
-              <w:t xml:space="preserve"> Post-test performance on </w:t>
+              <w:t xml:space="preserve"> </w:t>
+            </w:r>
+          </w:p>
+          <w:p>
+            <w:pPr>
+              <w:rPr>
+                <w:rFonts w:ascii="Helvetica Neue" w:hAnsi="Helvetica Neue"/>
+                <w:sz w:val="18"/>
+                <w:szCs w:val="18"/>
+              </w:rPr>
+            </w:pPr>
+          </w:p>
+          <w:p>
+            <w:pPr>
+              <w:rPr>
+                <w:rFonts w:ascii="Helvetica Neue" w:hAnsi="Helvetica Neue"/>
+                <w:sz w:val="18"/>
+                <w:szCs w:val="18"/>
+              </w:rPr>
+            </w:pPr>
+            <w:r>
+              <w:rPr>
+                <w:rFonts w:ascii="Helvetica Neue" w:hAnsi="Helvetica Neue"/>
+                <w:sz w:val="18"/>
+                <w:szCs w:val="18"/>
+              </w:rPr>
+              <w:t xml:space="preserve">Post-test performance on </w:t>
             </w:r>
             <w:r>
               <w:rPr>
@@ -1607,7 +1870,7 @@
         </w:tc>
         <w:tc>
           <w:tcPr>
-            <w:tcW w:w="2581" w:type="dxa"/>
+            <w:tcW w:w="2541" w:type="dxa"/>
           </w:tcPr>
           <w:p>
             <w:pPr>
@@ -1718,7 +1981,7 @@
         </w:tc>
         <w:tc>
           <w:tcPr>
-            <w:tcW w:w="1396" w:type="dxa"/>
+            <w:tcW w:w="1407" w:type="dxa"/>
           </w:tcPr>
           <w:p>
             <w:pPr>
@@ -1737,10 +2000,70 @@
               <w:t>Lexically guided perceptual learning of /s/ and /sh/</w:t>
             </w:r>
           </w:p>
-        </w:tc>
-        <w:tc>
-          <w:tcPr>
-            <w:tcW w:w="2622" w:type="dxa"/>
+          <w:p>
+            <w:pPr>
+              <w:rPr>
+                <w:rFonts w:ascii="Helvetica Neue" w:hAnsi="Helvetica Neue"/>
+                <w:sz w:val="18"/>
+                <w:szCs w:val="18"/>
+              </w:rPr>
+            </w:pPr>
+          </w:p>
+          <w:p>
+            <w:pPr>
+              <w:rPr>
+                <w:rFonts w:ascii="Helvetica Neue" w:hAnsi="Helvetica Neue"/>
+                <w:sz w:val="18"/>
+                <w:szCs w:val="18"/>
+              </w:rPr>
+            </w:pPr>
+            <w:r>
+              <w:rPr>
+                <w:rFonts w:ascii="Helvetica Neue" w:hAnsi="Helvetica Neue"/>
+                <w:sz w:val="18"/>
+                <w:szCs w:val="18"/>
+              </w:rPr>
+              <w:t>Test type:</w:t>
+            </w:r>
+          </w:p>
+          <w:p>
+            <w:pPr>
+              <w:rPr>
+                <w:rFonts w:ascii="Helvetica Neue" w:hAnsi="Helvetica Neue"/>
+                <w:sz w:val="18"/>
+                <w:szCs w:val="18"/>
+              </w:rPr>
+            </w:pPr>
+            <w:r>
+              <w:rPr>
+                <w:rFonts w:ascii="Helvetica Neue" w:hAnsi="Helvetica Neue"/>
+                <w:sz w:val="18"/>
+                <w:szCs w:val="18"/>
+              </w:rPr>
+              <w:t xml:space="preserve">Qualitative. </w:t>
+            </w:r>
+            <w:r>
+              <w:rPr>
+                <w:rFonts w:ascii="Helvetica Neue" w:hAnsi="Helvetica Neue"/>
+                <w:sz w:val="18"/>
+                <w:szCs w:val="18"/>
+              </w:rPr>
+              <w:t xml:space="preserve">The 2 groups </w:t>
+            </w:r>
+            <w:r>
+              <w:rPr>
+                <w:rFonts w:ascii="Helvetica Neue" w:hAnsi="Helvetica Neue"/>
+                <w:sz w:val="18"/>
+                <w:szCs w:val="18"/>
+              </w:rPr>
+              <w:lastRenderedPageBreak/>
+              <w:t>expected to categorise the test stimiuli in direction consistent with their exposure</w:t>
+            </w:r>
+          </w:p>
+        </w:tc>
+        <w:tc>
+          <w:tcPr>
+            <w:tcW w:w="2541" w:type="dxa"/>
             <w:gridSpan w:val="2"/>
           </w:tcPr>
           <w:p>
@@ -1757,13 +2080,14 @@
                 <w:sz w:val="18"/>
                 <w:szCs w:val="18"/>
               </w:rPr>
+              <w:lastRenderedPageBreak/>
               <w:t xml:space="preserve">Listeners exposed to 2 talkers either with shifted /d/ or shifted /t/ in lexical contexts. Tested on d-t continuum with voices from both exposure talkers. Same design in experiment 2 but with shifted /s/ or shifted /sh/. </w:t>
             </w:r>
           </w:p>
         </w:tc>
         <w:tc>
           <w:tcPr>
-            <w:tcW w:w="2581" w:type="dxa"/>
+            <w:tcW w:w="2541" w:type="dxa"/>
           </w:tcPr>
           <w:p>
             <w:pPr>
@@ -1938,7 +2262,7 @@
         </w:tc>
         <w:tc>
           <w:tcPr>
-            <w:tcW w:w="1396" w:type="dxa"/>
+            <w:tcW w:w="1407" w:type="dxa"/>
           </w:tcPr>
           <w:p>
             <w:pPr>
@@ -1981,10 +2305,147 @@
               <w:t>. Visual world paradigm</w:t>
             </w:r>
           </w:p>
-        </w:tc>
-        <w:tc>
-          <w:tcPr>
-            <w:tcW w:w="2622" w:type="dxa"/>
+          <w:p>
+            <w:pPr>
+              <w:rPr>
+                <w:rFonts w:ascii="Helvetica Neue" w:hAnsi="Helvetica Neue"/>
+                <w:sz w:val="18"/>
+                <w:szCs w:val="18"/>
+              </w:rPr>
+            </w:pPr>
+          </w:p>
+          <w:p>
+            <w:pPr>
+              <w:rPr>
+                <w:rFonts w:ascii="Helvetica Neue" w:hAnsi="Helvetica Neue"/>
+                <w:sz w:val="18"/>
+                <w:szCs w:val="18"/>
+              </w:rPr>
+            </w:pPr>
+            <w:r>
+              <w:rPr>
+                <w:rFonts w:ascii="Helvetica Neue" w:hAnsi="Helvetica Neue"/>
+                <w:sz w:val="18"/>
+                <w:szCs w:val="18"/>
+              </w:rPr>
+              <w:t>Prediction</w:t>
+            </w:r>
+            <w:r>
+              <w:rPr>
+                <w:rFonts w:ascii="Helvetica Neue" w:hAnsi="Helvetica Neue"/>
+                <w:sz w:val="18"/>
+                <w:szCs w:val="18"/>
+              </w:rPr>
+              <w:t xml:space="preserve">: </w:t>
+            </w:r>
+          </w:p>
+          <w:p>
+            <w:pPr>
+              <w:rPr>
+                <w:rFonts w:ascii="Helvetica Neue" w:hAnsi="Helvetica Neue"/>
+                <w:sz w:val="18"/>
+                <w:szCs w:val="18"/>
+              </w:rPr>
+            </w:pPr>
+            <w:r>
+              <w:rPr>
+                <w:rFonts w:ascii="Helvetica Neue" w:hAnsi="Helvetica Neue"/>
+                <w:sz w:val="18"/>
+                <w:szCs w:val="18"/>
+              </w:rPr>
+              <w:t>No explicit predictions but I think they were hoping to see a gradual increase in the learning function as the listener receives more exposure of the shifted sound</w:t>
+            </w:r>
+            <w:r>
+              <w:rPr>
+                <w:rFonts w:ascii="Helvetica Neue" w:hAnsi="Helvetica Neue"/>
+                <w:sz w:val="18"/>
+                <w:szCs w:val="18"/>
+              </w:rPr>
+              <w:t>.</w:t>
+            </w:r>
+          </w:p>
+          <w:p>
+            <w:pPr>
+              <w:rPr>
+                <w:rFonts w:ascii="Helvetica Neue" w:hAnsi="Helvetica Neue"/>
+                <w:sz w:val="18"/>
+                <w:szCs w:val="18"/>
+              </w:rPr>
+            </w:pPr>
+          </w:p>
+          <w:p>
+            <w:pPr>
+              <w:rPr>
+                <w:rFonts w:ascii="Helvetica Neue" w:hAnsi="Helvetica Neue"/>
+                <w:sz w:val="18"/>
+                <w:szCs w:val="18"/>
+              </w:rPr>
+            </w:pPr>
+          </w:p>
+          <w:p>
+            <w:pPr>
+              <w:rPr>
+                <w:rFonts w:ascii="Helvetica Neue" w:hAnsi="Helvetica Neue"/>
+                <w:sz w:val="18"/>
+                <w:szCs w:val="18"/>
+              </w:rPr>
+            </w:pPr>
+            <w:r>
+              <w:rPr>
+                <w:rFonts w:ascii="Helvetica Neue" w:hAnsi="Helvetica Neue"/>
+                <w:sz w:val="18"/>
+                <w:szCs w:val="18"/>
+              </w:rPr>
+              <w:t>Exposure:</w:t>
+            </w:r>
+          </w:p>
+          <w:p>
+            <w:pPr>
+              <w:rPr>
+                <w:rFonts w:ascii="Helvetica Neue" w:hAnsi="Helvetica Neue"/>
+                <w:sz w:val="18"/>
+                <w:szCs w:val="18"/>
+              </w:rPr>
+            </w:pPr>
+            <w:r>
+              <w:rPr>
+                <w:rFonts w:ascii="Helvetica Neue" w:hAnsi="Helvetica Neue"/>
+                <w:sz w:val="18"/>
+                <w:szCs w:val="18"/>
+              </w:rPr>
+              <w:t>40 shifted items, 20 clear items</w:t>
+            </w:r>
+          </w:p>
+          <w:p>
+            <w:pPr>
+              <w:rPr>
+                <w:rFonts w:ascii="Helvetica Neue" w:hAnsi="Helvetica Neue"/>
+                <w:sz w:val="18"/>
+                <w:szCs w:val="18"/>
+              </w:rPr>
+            </w:pPr>
+          </w:p>
+          <w:p>
+            <w:pPr>
+              <w:rPr>
+                <w:rFonts w:ascii="Helvetica Neue" w:hAnsi="Helvetica Neue"/>
+                <w:sz w:val="18"/>
+                <w:szCs w:val="18"/>
+              </w:rPr>
+            </w:pPr>
+            <w:r>
+              <w:rPr>
+                <w:rFonts w:ascii="Helvetica Neue" w:hAnsi="Helvetica Neue"/>
+                <w:sz w:val="18"/>
+                <w:szCs w:val="18"/>
+              </w:rPr>
+              <w:t>Test: 20 items</w:t>
+            </w:r>
+          </w:p>
+        </w:tc>
+        <w:tc>
+          <w:tcPr>
+            <w:tcW w:w="2541" w:type="dxa"/>
             <w:gridSpan w:val="2"/>
           </w:tcPr>
           <w:p>
@@ -2236,7 +2697,7 @@
         </w:tc>
         <w:tc>
           <w:tcPr>
-            <w:tcW w:w="2581" w:type="dxa"/>
+            <w:tcW w:w="2541" w:type="dxa"/>
           </w:tcPr>
           <w:p>
             <w:pPr>
@@ -2510,23 +2971,31 @@
         </w:tc>
         <w:tc>
           <w:tcPr>
-            <w:tcW w:w="1396" w:type="dxa"/>
-          </w:tcPr>
-          <w:p>
-            <w:pPr>
-              <w:rPr>
-                <w:rFonts w:ascii="Helvetica Neue" w:hAnsi="Helvetica Neue"/>
-                <w:sz w:val="18"/>
-                <w:szCs w:val="18"/>
-              </w:rPr>
-            </w:pPr>
-            <w:r>
-              <w:rPr>
-                <w:rFonts w:ascii="Helvetica Neue" w:hAnsi="Helvetica Neue"/>
-                <w:sz w:val="18"/>
-                <w:szCs w:val="18"/>
-              </w:rPr>
-              <w:t xml:space="preserve">Cross-modal priming of German </w:t>
+            <w:tcW w:w="1407" w:type="dxa"/>
+          </w:tcPr>
+          <w:p>
+            <w:pPr>
+              <w:rPr>
+                <w:rFonts w:ascii="Helvetica Neue" w:hAnsi="Helvetica Neue"/>
+                <w:sz w:val="18"/>
+                <w:szCs w:val="18"/>
+              </w:rPr>
+            </w:pPr>
+            <w:r>
+              <w:rPr>
+                <w:rFonts w:ascii="Helvetica Neue" w:hAnsi="Helvetica Neue"/>
+                <w:sz w:val="18"/>
+                <w:szCs w:val="18"/>
+              </w:rPr>
+              <w:t>Cross-modal priming of German</w:t>
+            </w:r>
+            <w:r>
+              <w:rPr>
+                <w:rFonts w:ascii="Helvetica Neue" w:hAnsi="Helvetica Neue"/>
+                <w:sz w:val="18"/>
+                <w:szCs w:val="18"/>
+              </w:rPr>
+              <w:t>-</w:t>
             </w:r>
             <w:r>
               <w:rPr>
@@ -2541,7 +3010,7 @@
         </w:tc>
         <w:tc>
           <w:tcPr>
-            <w:tcW w:w="2622" w:type="dxa"/>
+            <w:tcW w:w="2541" w:type="dxa"/>
             <w:gridSpan w:val="2"/>
           </w:tcPr>
           <w:p>
@@ -2600,7 +3069,7 @@
         </w:tc>
         <w:tc>
           <w:tcPr>
-            <w:tcW w:w="2581" w:type="dxa"/>
+            <w:tcW w:w="2541" w:type="dxa"/>
           </w:tcPr>
           <w:p>
             <w:pPr>
@@ -2679,6 +3148,14 @@
               </w:rPr>
               <w:t xml:space="preserve">However, this conclusion contradicts the finding that experienced listeners showed stronger priming. </w:t>
             </w:r>
+            <w:r>
+              <w:rPr>
+                <w:rFonts w:ascii="Helvetica Neue" w:hAnsi="Helvetica Neue"/>
+                <w:sz w:val="18"/>
+                <w:szCs w:val="18"/>
+              </w:rPr>
+              <w:t>But it could be argued that generalisation of accent learning happens over longer periods.</w:t>
+            </w:r>
           </w:p>
           <w:p>
             <w:pPr>
@@ -2809,6 +3286,7 @@
                 <w:sz w:val="18"/>
                 <w:szCs w:val="18"/>
               </w:rPr>
+              <w:lastRenderedPageBreak/>
               <w:t>Zhang &amp; Holt 2018</w:t>
             </w:r>
           </w:p>
@@ -2879,7 +3357,7 @@
         </w:tc>
         <w:tc>
           <w:tcPr>
-            <w:tcW w:w="1396" w:type="dxa"/>
+            <w:tcW w:w="1407" w:type="dxa"/>
           </w:tcPr>
           <w:p>
             <w:pPr>
@@ -2898,10 +3376,238 @@
               <w:t>Holt’s dimension based stat. learning</w:t>
             </w:r>
           </w:p>
-        </w:tc>
-        <w:tc>
-          <w:tcPr>
-            <w:tcW w:w="2622" w:type="dxa"/>
+          <w:p>
+            <w:pPr>
+              <w:rPr>
+                <w:rFonts w:ascii="Helvetica Neue" w:hAnsi="Helvetica Neue"/>
+                <w:sz w:val="18"/>
+                <w:szCs w:val="18"/>
+              </w:rPr>
+            </w:pPr>
+          </w:p>
+          <w:p>
+            <w:pPr>
+              <w:rPr>
+                <w:rFonts w:ascii="Helvetica Neue" w:hAnsi="Helvetica Neue"/>
+                <w:sz w:val="18"/>
+                <w:szCs w:val="18"/>
+              </w:rPr>
+            </w:pPr>
+            <w:r>
+              <w:rPr>
+                <w:rFonts w:ascii="Helvetica Neue" w:hAnsi="Helvetica Neue"/>
+                <w:sz w:val="18"/>
+                <w:szCs w:val="18"/>
+              </w:rPr>
+              <w:t>Predictions:</w:t>
+            </w:r>
+          </w:p>
+          <w:p>
+            <w:pPr>
+              <w:rPr>
+                <w:rFonts w:ascii="Helvetica Neue" w:hAnsi="Helvetica Neue"/>
+                <w:sz w:val="18"/>
+                <w:szCs w:val="18"/>
+              </w:rPr>
+            </w:pPr>
+            <w:r>
+              <w:rPr>
+                <w:rFonts w:ascii="Helvetica Neue" w:hAnsi="Helvetica Neue"/>
+                <w:sz w:val="18"/>
+                <w:szCs w:val="18"/>
+              </w:rPr>
+              <w:t xml:space="preserve">Listeners </w:t>
+            </w:r>
+            <w:r>
+              <w:rPr>
+                <w:rFonts w:ascii="Helvetica Neue" w:hAnsi="Helvetica Neue"/>
+                <w:sz w:val="18"/>
+                <w:szCs w:val="18"/>
+              </w:rPr>
+              <w:t>adapt their interpretation</w:t>
+            </w:r>
+            <w:r>
+              <w:rPr>
+                <w:rFonts w:ascii="Helvetica Neue" w:hAnsi="Helvetica Neue"/>
+                <w:sz w:val="18"/>
+                <w:szCs w:val="18"/>
+              </w:rPr>
+              <w:t xml:space="preserve"> of F0 values depending on </w:t>
+            </w:r>
+            <w:r>
+              <w:rPr>
+                <w:rFonts w:ascii="Helvetica Neue" w:hAnsi="Helvetica Neue"/>
+                <w:sz w:val="18"/>
+                <w:szCs w:val="18"/>
+              </w:rPr>
+              <w:t xml:space="preserve">how it correlated with VOT during exposure and </w:t>
+            </w:r>
+            <w:r>
+              <w:rPr>
+                <w:rFonts w:ascii="Helvetica Neue" w:hAnsi="Helvetica Neue"/>
+                <w:sz w:val="18"/>
+                <w:szCs w:val="18"/>
+              </w:rPr>
+              <w:lastRenderedPageBreak/>
+              <w:t xml:space="preserve">depending on the range of F0 values they heard during exposure.  </w:t>
+            </w:r>
+          </w:p>
+          <w:p>
+            <w:pPr>
+              <w:rPr>
+                <w:rFonts w:ascii="Helvetica Neue" w:hAnsi="Helvetica Neue"/>
+                <w:sz w:val="18"/>
+                <w:szCs w:val="18"/>
+              </w:rPr>
+            </w:pPr>
+          </w:p>
+          <w:p>
+            <w:pPr>
+              <w:rPr>
+                <w:rFonts w:ascii="Helvetica Neue" w:hAnsi="Helvetica Neue"/>
+                <w:sz w:val="18"/>
+                <w:szCs w:val="18"/>
+              </w:rPr>
+            </w:pPr>
+            <w:r>
+              <w:rPr>
+                <w:rFonts w:ascii="Helvetica Neue" w:hAnsi="Helvetica Neue"/>
+                <w:sz w:val="18"/>
+                <w:szCs w:val="18"/>
+              </w:rPr>
+              <w:t>Pre-test</w:t>
+            </w:r>
+            <w:r>
+              <w:rPr>
+                <w:rFonts w:ascii="Helvetica Neue" w:hAnsi="Helvetica Neue"/>
+                <w:sz w:val="18"/>
+                <w:szCs w:val="18"/>
+              </w:rPr>
+              <w:t xml:space="preserve"> trials: 120 </w:t>
+            </w:r>
+          </w:p>
+          <w:p>
+            <w:pPr>
+              <w:rPr>
+                <w:rFonts w:ascii="Helvetica Neue" w:hAnsi="Helvetica Neue"/>
+                <w:sz w:val="18"/>
+                <w:szCs w:val="18"/>
+              </w:rPr>
+            </w:pPr>
+            <w:r>
+              <w:rPr>
+                <w:rFonts w:ascii="Helvetica Neue" w:hAnsi="Helvetica Neue"/>
+                <w:sz w:val="18"/>
+                <w:szCs w:val="18"/>
+              </w:rPr>
+              <w:t>Exposure trials: 100 per block = 300 trials</w:t>
+            </w:r>
+          </w:p>
+          <w:p>
+            <w:pPr>
+              <w:rPr>
+                <w:rFonts w:ascii="Helvetica Neue" w:hAnsi="Helvetica Neue"/>
+                <w:sz w:val="18"/>
+                <w:szCs w:val="18"/>
+              </w:rPr>
+            </w:pPr>
+          </w:p>
+          <w:p>
+            <w:pPr>
+              <w:rPr>
+                <w:rFonts w:ascii="Helvetica Neue" w:hAnsi="Helvetica Neue"/>
+                <w:sz w:val="18"/>
+                <w:szCs w:val="18"/>
+              </w:rPr>
+            </w:pPr>
+            <w:r>
+              <w:rPr>
+                <w:rFonts w:ascii="Helvetica Neue" w:hAnsi="Helvetica Neue"/>
+                <w:sz w:val="18"/>
+                <w:szCs w:val="18"/>
+              </w:rPr>
+              <w:t>Randomly presented with</w:t>
+            </w:r>
+            <w:r>
+              <w:rPr>
+                <w:rFonts w:ascii="Helvetica Neue" w:hAnsi="Helvetica Neue"/>
+                <w:sz w:val="18"/>
+                <w:szCs w:val="18"/>
+              </w:rPr>
+              <w:t>in</w:t>
+            </w:r>
+            <w:r>
+              <w:rPr>
+                <w:rFonts w:ascii="Helvetica Neue" w:hAnsi="Helvetica Neue"/>
+                <w:sz w:val="18"/>
+                <w:szCs w:val="18"/>
+              </w:rPr>
+              <w:t xml:space="preserve"> each exposure block are </w:t>
+            </w:r>
+          </w:p>
+          <w:p>
+            <w:pPr>
+              <w:rPr>
+                <w:rFonts w:ascii="Helvetica Neue" w:hAnsi="Helvetica Neue"/>
+                <w:sz w:val="18"/>
+                <w:szCs w:val="18"/>
+              </w:rPr>
+            </w:pPr>
+            <w:r>
+              <w:rPr>
+                <w:rFonts w:ascii="Helvetica Neue" w:hAnsi="Helvetica Neue"/>
+                <w:sz w:val="18"/>
+                <w:szCs w:val="18"/>
+              </w:rPr>
+              <w:t xml:space="preserve">20 test trials </w:t>
+            </w:r>
+            <w:r>
+              <w:rPr>
+                <w:rFonts w:ascii="Helvetica Neue" w:hAnsi="Helvetica Neue"/>
+                <w:sz w:val="18"/>
+                <w:szCs w:val="18"/>
+              </w:rPr>
+              <w:t>(2 test locations repeated 10x)</w:t>
+            </w:r>
+            <w:r>
+              <w:rPr>
+                <w:rFonts w:ascii="Helvetica Neue" w:hAnsi="Helvetica Neue"/>
+                <w:sz w:val="18"/>
+                <w:szCs w:val="18"/>
+              </w:rPr>
+              <w:t>.</w:t>
+            </w:r>
+            <w:r>
+              <w:rPr>
+                <w:rFonts w:ascii="Helvetica Neue" w:hAnsi="Helvetica Neue"/>
+                <w:sz w:val="18"/>
+                <w:szCs w:val="18"/>
+              </w:rPr>
+              <w:t xml:space="preserve"> Total test trials = 60</w:t>
+            </w:r>
+          </w:p>
+          <w:p>
+            <w:pPr>
+              <w:rPr>
+                <w:rFonts w:ascii="Helvetica Neue" w:hAnsi="Helvetica Neue"/>
+                <w:sz w:val="18"/>
+                <w:szCs w:val="18"/>
+              </w:rPr>
+            </w:pPr>
+          </w:p>
+          <w:p>
+            <w:pPr>
+              <w:rPr>
+                <w:rFonts w:ascii="Helvetica Neue" w:hAnsi="Helvetica Neue"/>
+                <w:sz w:val="18"/>
+                <w:szCs w:val="18"/>
+              </w:rPr>
+            </w:pPr>
+          </w:p>
+        </w:tc>
+        <w:tc>
+          <w:tcPr>
+            <w:tcW w:w="2541" w:type="dxa"/>
             <w:gridSpan w:val="2"/>
           </w:tcPr>
           <w:p>
@@ -2918,6 +3624,7 @@
                 <w:sz w:val="18"/>
                 <w:szCs w:val="18"/>
               </w:rPr>
+              <w:lastRenderedPageBreak/>
               <w:t xml:space="preserve">Listeners given </w:t>
             </w:r>
             <w:r>
@@ -2950,33 +3657,58 @@
                 <w:sz w:val="18"/>
                 <w:szCs w:val="18"/>
               </w:rPr>
-              <w:t xml:space="preserve"> or in the reverse direction. F0 ranges were manipulated to be either relatively higher (high F0 condition) or relatively lower (low F0 condition).</w:t>
-            </w:r>
-          </w:p>
-          <w:p>
-            <w:pPr>
-              <w:rPr>
-                <w:rFonts w:ascii="Helvetica Neue" w:hAnsi="Helvetica Neue"/>
-                <w:sz w:val="18"/>
-                <w:szCs w:val="18"/>
-              </w:rPr>
-            </w:pPr>
-          </w:p>
-          <w:p>
-            <w:pPr>
-              <w:rPr>
-                <w:rFonts w:ascii="Helvetica Neue" w:hAnsi="Helvetica Neue"/>
-                <w:sz w:val="18"/>
-                <w:szCs w:val="18"/>
-              </w:rPr>
-            </w:pPr>
-            <w:r>
-              <w:rPr>
-                <w:rFonts w:ascii="Helvetica Neue" w:hAnsi="Helvetica Neue"/>
-                <w:sz w:val="18"/>
-                <w:szCs w:val="18"/>
-              </w:rPr>
-              <w:t>Prior to exposure listeners in both the high F0 and low F0 group were subjected to a pre-test to check how they categorised the VOT-F0 continuua.</w:t>
+              <w:t xml:space="preserve"> or in the reverse direction. F0 ranges were manipulated </w:t>
+            </w:r>
+            <w:r>
+              <w:rPr>
+                <w:rFonts w:ascii="Helvetica Neue" w:hAnsi="Helvetica Neue"/>
+                <w:sz w:val="18"/>
+                <w:szCs w:val="18"/>
+              </w:rPr>
+              <w:t xml:space="preserve">between participants </w:t>
+            </w:r>
+            <w:r>
+              <w:rPr>
+                <w:rFonts w:ascii="Helvetica Neue" w:hAnsi="Helvetica Neue"/>
+                <w:sz w:val="18"/>
+                <w:szCs w:val="18"/>
+              </w:rPr>
+              <w:t>to be either relatively higher (high F0 condition) or relatively lower (low F0 condition).</w:t>
+            </w:r>
+          </w:p>
+          <w:p>
+            <w:pPr>
+              <w:rPr>
+                <w:rFonts w:ascii="Helvetica Neue" w:hAnsi="Helvetica Neue"/>
+                <w:sz w:val="18"/>
+                <w:szCs w:val="18"/>
+              </w:rPr>
+            </w:pPr>
+          </w:p>
+          <w:p>
+            <w:pPr>
+              <w:rPr>
+                <w:rFonts w:ascii="Helvetica Neue" w:hAnsi="Helvetica Neue"/>
+                <w:sz w:val="18"/>
+                <w:szCs w:val="18"/>
+              </w:rPr>
+            </w:pPr>
+            <w:r>
+              <w:rPr>
+                <w:rFonts w:ascii="Helvetica Neue" w:hAnsi="Helvetica Neue"/>
+                <w:sz w:val="18"/>
+                <w:szCs w:val="18"/>
+              </w:rPr>
+              <w:t xml:space="preserve">Prior to exposure listeners in both the high F0 and low F0 group were subjected to a pre-test to check how they </w:t>
+            </w:r>
+            <w:r>
+              <w:rPr>
+                <w:rFonts w:ascii="Helvetica Neue" w:hAnsi="Helvetica Neue"/>
+                <w:sz w:val="18"/>
+                <w:szCs w:val="18"/>
+              </w:rPr>
+              <w:lastRenderedPageBreak/>
+              <w:t>categorised the VOT-F0 continuua.</w:t>
             </w:r>
             <w:r>
               <w:rPr>
@@ -3010,7 +3742,6 @@
                 <w:sz w:val="18"/>
                 <w:szCs w:val="18"/>
               </w:rPr>
-              <w:lastRenderedPageBreak/>
               <w:t>The 2 groups shared one set of VOT stimuli coupled with a mid-level F0 value (210 Hz). This mid-level F0 value is treated as the low F0 (coupled with short VOTs) for the high F0 condition and the high F0 (coupled with long VOTs) value in the low F0 condition.</w:t>
             </w:r>
           </w:p>
@@ -3052,7 +3783,7 @@
         </w:tc>
         <w:tc>
           <w:tcPr>
-            <w:tcW w:w="2581" w:type="dxa"/>
+            <w:tcW w:w="2541" w:type="dxa"/>
           </w:tcPr>
           <w:p>
             <w:pPr>
@@ -3103,26 +3834,8 @@
                 <w:sz w:val="18"/>
                 <w:szCs w:val="18"/>
               </w:rPr>
-              <w:t xml:space="preserve"> I thought this was the more interesting part of the experiment. </w:t>
-            </w:r>
-          </w:p>
-          <w:p>
-            <w:pPr>
-              <w:rPr>
-                <w:rFonts w:ascii="Helvetica Neue" w:hAnsi="Helvetica Neue"/>
-                <w:sz w:val="18"/>
-                <w:szCs w:val="18"/>
-              </w:rPr>
-            </w:pPr>
-          </w:p>
-          <w:p>
-            <w:pPr>
-              <w:rPr>
-                <w:rFonts w:ascii="Helvetica Neue" w:hAnsi="Helvetica Neue"/>
-                <w:sz w:val="18"/>
-                <w:szCs w:val="18"/>
-              </w:rPr>
-            </w:pPr>
+              <w:t xml:space="preserve"> I thought this </w:t>
+            </w:r>
             <w:r>
               <w:rPr>
                 <w:rFonts w:ascii="Helvetica Neue" w:hAnsi="Helvetica Neue"/>
@@ -3130,6 +3843,48 @@
                 <w:szCs w:val="18"/>
               </w:rPr>
               <w:lastRenderedPageBreak/>
+              <w:t xml:space="preserve">was the more interesting </w:t>
+            </w:r>
+            <w:r>
+              <w:rPr>
+                <w:rFonts w:ascii="Helvetica Neue" w:hAnsi="Helvetica Neue"/>
+                <w:sz w:val="18"/>
+                <w:szCs w:val="18"/>
+              </w:rPr>
+              <w:t>result</w:t>
+            </w:r>
+            <w:r>
+              <w:rPr>
+                <w:rFonts w:ascii="Helvetica Neue" w:hAnsi="Helvetica Neue"/>
+                <w:sz w:val="18"/>
+                <w:szCs w:val="18"/>
+              </w:rPr>
+              <w:t xml:space="preserve"> of the experiment. </w:t>
+            </w:r>
+          </w:p>
+          <w:p>
+            <w:pPr>
+              <w:rPr>
+                <w:rFonts w:ascii="Helvetica Neue" w:hAnsi="Helvetica Neue"/>
+                <w:sz w:val="18"/>
+                <w:szCs w:val="18"/>
+              </w:rPr>
+            </w:pPr>
+          </w:p>
+          <w:p>
+            <w:pPr>
+              <w:rPr>
+                <w:rFonts w:ascii="Helvetica Neue" w:hAnsi="Helvetica Neue"/>
+                <w:sz w:val="18"/>
+                <w:szCs w:val="18"/>
+              </w:rPr>
+            </w:pPr>
+            <w:r>
+              <w:rPr>
+                <w:rFonts w:ascii="Helvetica Neue" w:hAnsi="Helvetica Neue"/>
+                <w:sz w:val="18"/>
+                <w:szCs w:val="18"/>
+              </w:rPr>
               <w:t xml:space="preserve">The pre-testing was done to determine how F0 affected the categorisation of stimuli in the absence of correlational statistics. Listeners in respective groups were given two uniform VOT continuaa paired with the 2 F0 levels. </w:t>
             </w:r>
             <w:r>
@@ -3281,14 +4036,6 @@
                 <w:szCs w:val="18"/>
               </w:rPr>
             </w:pPr>
-            <w:r>
-              <w:rPr>
-                <w:rFonts w:ascii="Helvetica Neue" w:hAnsi="Helvetica Neue"/>
-                <w:sz w:val="18"/>
-                <w:szCs w:val="18"/>
-              </w:rPr>
-              <w:t>They do not test predictions of DL.</w:t>
-            </w:r>
           </w:p>
         </w:tc>
       </w:tr>
@@ -3327,25 +4074,332 @@
                 <w:szCs w:val="18"/>
               </w:rPr>
             </w:pPr>
-          </w:p>
-        </w:tc>
-        <w:tc>
-          <w:tcPr>
-            <w:tcW w:w="1396" w:type="dxa"/>
-          </w:tcPr>
-          <w:p>
-            <w:pPr>
-              <w:rPr>
-                <w:rFonts w:ascii="Helvetica Neue" w:hAnsi="Helvetica Neue"/>
-                <w:sz w:val="18"/>
-                <w:szCs w:val="18"/>
-              </w:rPr>
-            </w:pPr>
-          </w:p>
-        </w:tc>
-        <w:tc>
-          <w:tcPr>
-            <w:tcW w:w="2622" w:type="dxa"/>
+            <w:r>
+              <w:rPr>
+                <w:rFonts w:ascii="Helvetica Neue" w:hAnsi="Helvetica Neue"/>
+                <w:sz w:val="18"/>
+                <w:szCs w:val="18"/>
+              </w:rPr>
+              <w:t>L2 learning of /r/ and /l/</w:t>
+            </w:r>
+          </w:p>
+        </w:tc>
+        <w:tc>
+          <w:tcPr>
+            <w:tcW w:w="1407" w:type="dxa"/>
+          </w:tcPr>
+          <w:p>
+            <w:pPr>
+              <w:rPr>
+                <w:rFonts w:ascii="Helvetica Neue" w:hAnsi="Helvetica Neue"/>
+                <w:sz w:val="18"/>
+                <w:szCs w:val="18"/>
+              </w:rPr>
+            </w:pPr>
+            <w:r>
+              <w:rPr>
+                <w:rFonts w:ascii="Helvetica Neue" w:hAnsi="Helvetica Neue"/>
+                <w:sz w:val="18"/>
+                <w:szCs w:val="18"/>
+              </w:rPr>
+              <w:t>Pre-test</w:t>
+            </w:r>
+            <w:r>
+              <w:rPr>
+                <w:rFonts w:ascii="Helvetica Neue" w:hAnsi="Helvetica Neue"/>
+                <w:sz w:val="18"/>
+                <w:szCs w:val="18"/>
+              </w:rPr>
+              <w:t>,</w:t>
+            </w:r>
+          </w:p>
+          <w:p>
+            <w:pPr>
+              <w:rPr>
+                <w:rFonts w:ascii="Helvetica Neue" w:hAnsi="Helvetica Neue"/>
+                <w:sz w:val="18"/>
+                <w:szCs w:val="18"/>
+              </w:rPr>
+            </w:pPr>
+            <w:r>
+              <w:rPr>
+                <w:rFonts w:ascii="Helvetica Neue" w:hAnsi="Helvetica Neue"/>
+                <w:sz w:val="18"/>
+                <w:szCs w:val="18"/>
+              </w:rPr>
+              <w:t xml:space="preserve">training with feedback, post-test. </w:t>
+            </w:r>
+          </w:p>
+          <w:p>
+            <w:pPr>
+              <w:rPr>
+                <w:rFonts w:ascii="Helvetica Neue" w:hAnsi="Helvetica Neue"/>
+                <w:sz w:val="18"/>
+                <w:szCs w:val="18"/>
+              </w:rPr>
+            </w:pPr>
+          </w:p>
+          <w:p>
+            <w:pPr>
+              <w:rPr>
+                <w:rFonts w:ascii="Helvetica Neue" w:hAnsi="Helvetica Neue"/>
+                <w:sz w:val="18"/>
+                <w:szCs w:val="18"/>
+              </w:rPr>
+            </w:pPr>
+            <w:r>
+              <w:rPr>
+                <w:rFonts w:ascii="Helvetica Neue" w:hAnsi="Helvetica Neue"/>
+                <w:sz w:val="18"/>
+                <w:szCs w:val="18"/>
+              </w:rPr>
+              <w:t>Pre-test:</w:t>
+            </w:r>
+            <w:r>
+              <w:rPr>
+                <w:rFonts w:ascii="Helvetica Neue" w:hAnsi="Helvetica Neue"/>
+                <w:sz w:val="18"/>
+                <w:szCs w:val="18"/>
+              </w:rPr>
+              <w:t xml:space="preserve"> 32 trials </w:t>
+            </w:r>
+          </w:p>
+          <w:p>
+            <w:pPr>
+              <w:rPr>
+                <w:rFonts w:ascii="Helvetica Neue" w:hAnsi="Helvetica Neue"/>
+                <w:sz w:val="18"/>
+                <w:szCs w:val="18"/>
+              </w:rPr>
+            </w:pPr>
+            <w:r>
+              <w:rPr>
+                <w:rFonts w:ascii="Helvetica Neue" w:hAnsi="Helvetica Neue"/>
+                <w:sz w:val="18"/>
+                <w:szCs w:val="18"/>
+              </w:rPr>
+              <w:t xml:space="preserve">(3 out of 6 participants were given the test twice with a 2-week break in between) </w:t>
+            </w:r>
+          </w:p>
+          <w:p>
+            <w:pPr>
+              <w:rPr>
+                <w:rFonts w:ascii="Helvetica Neue" w:hAnsi="Helvetica Neue"/>
+                <w:sz w:val="18"/>
+                <w:szCs w:val="18"/>
+              </w:rPr>
+            </w:pPr>
+          </w:p>
+          <w:p>
+            <w:pPr>
+              <w:rPr>
+                <w:rFonts w:ascii="Helvetica Neue" w:hAnsi="Helvetica Neue"/>
+                <w:sz w:val="18"/>
+                <w:szCs w:val="18"/>
+              </w:rPr>
+            </w:pPr>
+            <w:r>
+              <w:rPr>
+                <w:rFonts w:ascii="Helvetica Neue" w:hAnsi="Helvetica Neue"/>
+                <w:sz w:val="18"/>
+                <w:szCs w:val="18"/>
+              </w:rPr>
+              <w:t>Training</w:t>
+            </w:r>
+            <w:r>
+              <w:rPr>
+                <w:rFonts w:ascii="Helvetica Neue" w:hAnsi="Helvetica Neue"/>
+                <w:sz w:val="18"/>
+                <w:szCs w:val="18"/>
+              </w:rPr>
+              <w:t xml:space="preserve">: 272 trials </w:t>
+            </w:r>
+            <w:r>
+              <w:rPr>
+                <w:rFonts w:ascii="Helvetica Neue" w:hAnsi="Helvetica Neue"/>
+                <w:sz w:val="18"/>
+                <w:szCs w:val="18"/>
+              </w:rPr>
+              <w:t>per session</w:t>
+            </w:r>
+            <w:r>
+              <w:rPr>
+                <w:rFonts w:ascii="Helvetica Neue" w:hAnsi="Helvetica Neue"/>
+                <w:sz w:val="18"/>
+                <w:szCs w:val="18"/>
+              </w:rPr>
+              <w:t xml:space="preserve"> with feedback</w:t>
+            </w:r>
+            <w:r>
+              <w:rPr>
+                <w:rFonts w:ascii="Helvetica Neue" w:hAnsi="Helvetica Neue"/>
+                <w:sz w:val="18"/>
+                <w:szCs w:val="18"/>
+              </w:rPr>
+              <w:t>. Total of 15 sessions (x5 talkers). Total of 4,080 trials</w:t>
+            </w:r>
+            <w:r>
+              <w:rPr>
+                <w:rFonts w:ascii="Helvetica Neue" w:hAnsi="Helvetica Neue"/>
+                <w:sz w:val="18"/>
+                <w:szCs w:val="18"/>
+              </w:rPr>
+              <w:t xml:space="preserve"> over 3 weeks.</w:t>
+            </w:r>
+          </w:p>
+          <w:p>
+            <w:pPr>
+              <w:rPr>
+                <w:rFonts w:ascii="Helvetica Neue" w:hAnsi="Helvetica Neue"/>
+                <w:sz w:val="18"/>
+                <w:szCs w:val="18"/>
+              </w:rPr>
+            </w:pPr>
+          </w:p>
+          <w:p>
+            <w:pPr>
+              <w:rPr>
+                <w:rFonts w:ascii="Helvetica Neue" w:hAnsi="Helvetica Neue"/>
+                <w:sz w:val="18"/>
+                <w:szCs w:val="18"/>
+              </w:rPr>
+            </w:pPr>
+            <w:r>
+              <w:rPr>
+                <w:rFonts w:ascii="Helvetica Neue" w:hAnsi="Helvetica Neue"/>
+                <w:sz w:val="18"/>
+                <w:szCs w:val="18"/>
+              </w:rPr>
+              <w:t>Pos</w:t>
+            </w:r>
+            <w:r>
+              <w:rPr>
+                <w:rFonts w:ascii="Helvetica Neue" w:hAnsi="Helvetica Neue"/>
+                <w:sz w:val="18"/>
+                <w:szCs w:val="18"/>
+              </w:rPr>
+              <w:t>t-</w:t>
+            </w:r>
+            <w:r>
+              <w:rPr>
+                <w:rFonts w:ascii="Helvetica Neue" w:hAnsi="Helvetica Neue"/>
+                <w:sz w:val="18"/>
+                <w:szCs w:val="18"/>
+              </w:rPr>
+              <w:t>test</w:t>
+            </w:r>
+            <w:r>
+              <w:rPr>
+                <w:rFonts w:ascii="Helvetica Neue" w:hAnsi="Helvetica Neue"/>
+                <w:sz w:val="18"/>
+                <w:szCs w:val="18"/>
+              </w:rPr>
+              <w:t xml:space="preserve"> =</w:t>
+            </w:r>
+            <w:r>
+              <w:rPr>
+                <w:rFonts w:ascii="Helvetica Neue" w:hAnsi="Helvetica Neue"/>
+                <w:sz w:val="18"/>
+                <w:szCs w:val="18"/>
+              </w:rPr>
+              <w:t xml:space="preserve"> </w:t>
+            </w:r>
+            <w:r>
+              <w:rPr>
+                <w:rFonts w:ascii="Helvetica Neue" w:hAnsi="Helvetica Neue"/>
+                <w:sz w:val="18"/>
+                <w:szCs w:val="18"/>
+              </w:rPr>
+              <w:t>32 trials.</w:t>
+            </w:r>
+          </w:p>
+          <w:p>
+            <w:pPr>
+              <w:rPr>
+                <w:rFonts w:ascii="Helvetica Neue" w:hAnsi="Helvetica Neue"/>
+                <w:sz w:val="18"/>
+                <w:szCs w:val="18"/>
+              </w:rPr>
+            </w:pPr>
+          </w:p>
+          <w:p>
+            <w:pPr>
+              <w:rPr>
+                <w:rFonts w:ascii="Helvetica Neue" w:hAnsi="Helvetica Neue"/>
+                <w:sz w:val="18"/>
+                <w:szCs w:val="18"/>
+              </w:rPr>
+            </w:pPr>
+            <w:r>
+              <w:rPr>
+                <w:rFonts w:ascii="Helvetica Neue" w:hAnsi="Helvetica Neue"/>
+                <w:sz w:val="18"/>
+                <w:szCs w:val="18"/>
+              </w:rPr>
+              <w:t>3 out of 6 participants</w:t>
+            </w:r>
+            <w:r>
+              <w:rPr>
+                <w:rFonts w:ascii="Helvetica Neue" w:hAnsi="Helvetica Neue"/>
+                <w:sz w:val="18"/>
+                <w:szCs w:val="18"/>
+              </w:rPr>
+              <w:t xml:space="preserve"> </w:t>
+            </w:r>
+            <w:r>
+              <w:rPr>
+                <w:rFonts w:ascii="Helvetica Neue" w:hAnsi="Helvetica Neue"/>
+                <w:sz w:val="18"/>
+                <w:szCs w:val="18"/>
+              </w:rPr>
+              <w:lastRenderedPageBreak/>
+              <w:t xml:space="preserve">subjected to </w:t>
+            </w:r>
+            <w:r>
+              <w:rPr>
+                <w:rFonts w:ascii="Helvetica Neue" w:hAnsi="Helvetica Neue"/>
+                <w:sz w:val="18"/>
+                <w:szCs w:val="18"/>
+              </w:rPr>
+              <w:t xml:space="preserve">2 </w:t>
+            </w:r>
+            <w:r>
+              <w:rPr>
+                <w:rFonts w:ascii="Helvetica Neue" w:hAnsi="Helvetica Neue"/>
+                <w:sz w:val="18"/>
+                <w:szCs w:val="18"/>
+              </w:rPr>
+              <w:t>test</w:t>
+            </w:r>
+            <w:r>
+              <w:rPr>
+                <w:rFonts w:ascii="Helvetica Neue" w:hAnsi="Helvetica Neue"/>
+                <w:sz w:val="18"/>
+                <w:szCs w:val="18"/>
+              </w:rPr>
+              <w:t>s</w:t>
+            </w:r>
+            <w:r>
+              <w:rPr>
+                <w:rFonts w:ascii="Helvetica Neue" w:hAnsi="Helvetica Neue"/>
+                <w:sz w:val="18"/>
+                <w:szCs w:val="18"/>
+              </w:rPr>
+              <w:t xml:space="preserve"> of generalisation.</w:t>
+            </w:r>
+            <w:r>
+              <w:rPr>
+                <w:rFonts w:ascii="Helvetica Neue" w:hAnsi="Helvetica Neue"/>
+                <w:sz w:val="18"/>
+                <w:szCs w:val="18"/>
+              </w:rPr>
+              <w:t xml:space="preserve"> 1st test with a new talker unheard during training; 2nd on new words unheard during training by one of the training talkers.</w:t>
+            </w:r>
+          </w:p>
+        </w:tc>
+        <w:tc>
+          <w:tcPr>
+            <w:tcW w:w="2541" w:type="dxa"/>
             <w:gridSpan w:val="2"/>
           </w:tcPr>
           <w:p>
@@ -3356,20 +4410,346 @@
                 <w:szCs w:val="18"/>
               </w:rPr>
             </w:pPr>
-          </w:p>
-        </w:tc>
-        <w:tc>
-          <w:tcPr>
-            <w:tcW w:w="2581" w:type="dxa"/>
-          </w:tcPr>
-          <w:p>
-            <w:pPr>
-              <w:rPr>
-                <w:rFonts w:ascii="Helvetica Neue" w:hAnsi="Helvetica Neue"/>
-                <w:sz w:val="18"/>
-                <w:szCs w:val="18"/>
-              </w:rPr>
-            </w:pPr>
+            <w:r>
+              <w:rPr>
+                <w:rFonts w:ascii="Helvetica Neue" w:hAnsi="Helvetica Neue"/>
+                <w:sz w:val="18"/>
+                <w:szCs w:val="18"/>
+              </w:rPr>
+              <w:lastRenderedPageBreak/>
+              <w:t xml:space="preserve">In the pre and post-test listeners heard minimal pair /r-l/ words </w:t>
+            </w:r>
+            <w:r>
+              <w:rPr>
+                <w:rFonts w:ascii="Helvetica Neue" w:hAnsi="Helvetica Neue"/>
+                <w:sz w:val="18"/>
+                <w:szCs w:val="18"/>
+              </w:rPr>
+              <w:t>various phonetic contexts</w:t>
+            </w:r>
+            <w:r>
+              <w:rPr>
+                <w:rFonts w:ascii="Helvetica Neue" w:hAnsi="Helvetica Neue"/>
+                <w:sz w:val="18"/>
+                <w:szCs w:val="18"/>
+              </w:rPr>
+              <w:t>.</w:t>
+            </w:r>
+          </w:p>
+          <w:p>
+            <w:pPr>
+              <w:rPr>
+                <w:rFonts w:ascii="Helvetica Neue" w:hAnsi="Helvetica Neue"/>
+                <w:sz w:val="18"/>
+                <w:szCs w:val="18"/>
+              </w:rPr>
+            </w:pPr>
+          </w:p>
+          <w:p>
+            <w:pPr>
+              <w:rPr>
+                <w:rFonts w:ascii="Helvetica Neue" w:hAnsi="Helvetica Neue"/>
+                <w:sz w:val="18"/>
+                <w:szCs w:val="18"/>
+              </w:rPr>
+            </w:pPr>
+            <w:r>
+              <w:rPr>
+                <w:rFonts w:ascii="Helvetica Neue" w:hAnsi="Helvetica Neue"/>
+                <w:sz w:val="18"/>
+                <w:szCs w:val="18"/>
+              </w:rPr>
+              <w:t xml:space="preserve">In training listeners were given /r/ and /l/ tokens in various phonetic contexts </w:t>
+            </w:r>
+            <w:r>
+              <w:rPr>
+                <w:rFonts w:ascii="Helvetica Neue" w:hAnsi="Helvetica Neue"/>
+                <w:sz w:val="18"/>
+                <w:szCs w:val="18"/>
+              </w:rPr>
+              <w:t xml:space="preserve">and by different talkers. </w:t>
+            </w:r>
+          </w:p>
+          <w:p>
+            <w:pPr>
+              <w:rPr>
+                <w:rFonts w:ascii="Helvetica Neue" w:hAnsi="Helvetica Neue"/>
+                <w:sz w:val="18"/>
+                <w:szCs w:val="18"/>
+              </w:rPr>
+            </w:pPr>
+          </w:p>
+          <w:p>
+            <w:pPr>
+              <w:rPr>
+                <w:rFonts w:ascii="Helvetica Neue" w:hAnsi="Helvetica Neue"/>
+                <w:sz w:val="18"/>
+                <w:szCs w:val="18"/>
+              </w:rPr>
+            </w:pPr>
+            <w:r>
+              <w:rPr>
+                <w:rFonts w:ascii="Helvetica Neue" w:hAnsi="Helvetica Neue"/>
+                <w:sz w:val="18"/>
+                <w:szCs w:val="18"/>
+              </w:rPr>
+              <w:t>Prediction: Listeners would improve their identification of /r/ and /l/ after training (higher % of correct answers).</w:t>
+            </w:r>
+          </w:p>
+          <w:p>
+            <w:pPr>
+              <w:rPr>
+                <w:rFonts w:ascii="Helvetica Neue" w:hAnsi="Helvetica Neue"/>
+                <w:sz w:val="18"/>
+                <w:szCs w:val="18"/>
+              </w:rPr>
+            </w:pPr>
+          </w:p>
+          <w:p>
+            <w:pPr>
+              <w:rPr>
+                <w:rFonts w:ascii="Helvetica Neue" w:hAnsi="Helvetica Neue"/>
+                <w:sz w:val="18"/>
+                <w:szCs w:val="18"/>
+              </w:rPr>
+            </w:pPr>
+            <w:r>
+              <w:rPr>
+                <w:rFonts w:ascii="Helvetica Neue" w:hAnsi="Helvetica Neue"/>
+                <w:sz w:val="18"/>
+                <w:szCs w:val="18"/>
+              </w:rPr>
+              <w:t xml:space="preserve">For the 3 participants who received pre-test twice, no difference in performance was found between the 2 sessions. </w:t>
+            </w:r>
+          </w:p>
+          <w:p>
+            <w:pPr>
+              <w:rPr>
+                <w:rFonts w:ascii="Helvetica Neue" w:hAnsi="Helvetica Neue"/>
+                <w:sz w:val="18"/>
+                <w:szCs w:val="18"/>
+              </w:rPr>
+            </w:pPr>
+          </w:p>
+          <w:p>
+            <w:pPr>
+              <w:rPr>
+                <w:rFonts w:ascii="Helvetica Neue" w:hAnsi="Helvetica Neue"/>
+                <w:sz w:val="18"/>
+                <w:szCs w:val="18"/>
+              </w:rPr>
+            </w:pPr>
+            <w:r>
+              <w:rPr>
+                <w:rFonts w:ascii="Helvetica Neue" w:hAnsi="Helvetica Neue"/>
+                <w:sz w:val="18"/>
+                <w:szCs w:val="18"/>
+              </w:rPr>
+              <w:t xml:space="preserve">Overall mean accuracy improved from 78.1% in pre-test to 85.9% in post-test. </w:t>
+            </w:r>
+          </w:p>
+          <w:p>
+            <w:pPr>
+              <w:rPr>
+                <w:rFonts w:ascii="Helvetica Neue" w:hAnsi="Helvetica Neue"/>
+                <w:sz w:val="18"/>
+                <w:szCs w:val="18"/>
+              </w:rPr>
+            </w:pPr>
+            <w:r>
+              <w:rPr>
+                <w:rFonts w:ascii="Helvetica Neue" w:hAnsi="Helvetica Neue"/>
+                <w:sz w:val="18"/>
+                <w:szCs w:val="18"/>
+              </w:rPr>
+              <w:t xml:space="preserve">They also found improvements in accuracy from week to week during training </w:t>
+            </w:r>
+            <w:r>
+              <w:rPr>
+                <w:rFonts w:ascii="Helvetica Neue" w:hAnsi="Helvetica Neue"/>
+                <w:sz w:val="18"/>
+                <w:szCs w:val="18"/>
+                <w:highlight w:val="yellow"/>
+              </w:rPr>
+              <w:t>but the gains in</w:t>
+            </w:r>
+            <w:r>
+              <w:rPr>
+                <w:rFonts w:ascii="Helvetica Neue" w:hAnsi="Helvetica Neue"/>
+                <w:sz w:val="18"/>
+                <w:szCs w:val="18"/>
+              </w:rPr>
+              <w:t xml:space="preserve"> </w:t>
+            </w:r>
+            <w:r>
+              <w:rPr>
+                <w:rFonts w:ascii="Helvetica Neue" w:hAnsi="Helvetica Neue"/>
+                <w:sz w:val="18"/>
+                <w:szCs w:val="18"/>
+                <w:highlight w:val="yellow"/>
+              </w:rPr>
+              <w:lastRenderedPageBreak/>
+              <w:t xml:space="preserve">week 3 were smaller </w:t>
+            </w:r>
+            <w:r>
+              <w:rPr>
+                <w:rFonts w:ascii="Helvetica Neue" w:hAnsi="Helvetica Neue"/>
+                <w:sz w:val="18"/>
+                <w:szCs w:val="18"/>
+                <w:highlight w:val="yellow"/>
+              </w:rPr>
+              <w:t>than</w:t>
+            </w:r>
+            <w:r>
+              <w:rPr>
+                <w:rFonts w:ascii="Helvetica Neue" w:hAnsi="Helvetica Neue"/>
+                <w:sz w:val="18"/>
+                <w:szCs w:val="18"/>
+                <w:highlight w:val="yellow"/>
+              </w:rPr>
+              <w:t xml:space="preserve"> the gain in week 2</w:t>
+            </w:r>
+            <w:r>
+              <w:rPr>
+                <w:rFonts w:ascii="Helvetica Neue" w:hAnsi="Helvetica Neue"/>
+                <w:sz w:val="18"/>
+                <w:szCs w:val="18"/>
+              </w:rPr>
+              <w:t xml:space="preserve"> and not statistically significant.</w:t>
+            </w:r>
+          </w:p>
+          <w:p>
+            <w:pPr>
+              <w:rPr>
+                <w:rFonts w:ascii="Helvetica Neue" w:hAnsi="Helvetica Neue"/>
+                <w:sz w:val="18"/>
+                <w:szCs w:val="18"/>
+              </w:rPr>
+            </w:pPr>
+          </w:p>
+          <w:p>
+            <w:pPr>
+              <w:rPr>
+                <w:rFonts w:ascii="Helvetica Neue" w:hAnsi="Helvetica Neue"/>
+                <w:sz w:val="18"/>
+                <w:szCs w:val="18"/>
+              </w:rPr>
+            </w:pPr>
+            <w:r>
+              <w:rPr>
+                <w:rFonts w:ascii="Helvetica Neue" w:hAnsi="Helvetica Neue"/>
+                <w:sz w:val="18"/>
+                <w:szCs w:val="18"/>
+              </w:rPr>
+              <w:t>Some phonetic contexts showed greater improvements than others</w:t>
+            </w:r>
+            <w:r>
+              <w:rPr>
+                <w:rFonts w:ascii="Helvetica Neue" w:hAnsi="Helvetica Neue"/>
+                <w:sz w:val="18"/>
+                <w:szCs w:val="18"/>
+              </w:rPr>
+              <w:t xml:space="preserve"> (initial clusters, and intervocalic). Initial /r-l/ and final /r-l/ words showed smaller improvements. </w:t>
+            </w:r>
+          </w:p>
+        </w:tc>
+        <w:tc>
+          <w:tcPr>
+            <w:tcW w:w="2541" w:type="dxa"/>
+          </w:tcPr>
+          <w:p>
+            <w:pPr>
+              <w:rPr>
+                <w:rFonts w:ascii="Helvetica Neue" w:hAnsi="Helvetica Neue"/>
+                <w:sz w:val="18"/>
+                <w:szCs w:val="18"/>
+              </w:rPr>
+            </w:pPr>
+            <w:r>
+              <w:rPr>
+                <w:rFonts w:ascii="Helvetica Neue" w:hAnsi="Helvetica Neue"/>
+                <w:sz w:val="18"/>
+                <w:szCs w:val="18"/>
+              </w:rPr>
+              <w:lastRenderedPageBreak/>
+              <w:t xml:space="preserve">This study’s pre- and post-test were set up to demonstrate improvements in listener identification performance. </w:t>
+            </w:r>
+          </w:p>
+          <w:p>
+            <w:pPr>
+              <w:rPr>
+                <w:rFonts w:ascii="Helvetica Neue" w:hAnsi="Helvetica Neue"/>
+                <w:sz w:val="18"/>
+                <w:szCs w:val="18"/>
+              </w:rPr>
+            </w:pPr>
+          </w:p>
+          <w:p>
+            <w:pPr>
+              <w:rPr>
+                <w:rFonts w:ascii="Helvetica Neue" w:hAnsi="Helvetica Neue"/>
+                <w:sz w:val="18"/>
+                <w:szCs w:val="18"/>
+              </w:rPr>
+            </w:pPr>
+            <w:r>
+              <w:rPr>
+                <w:rFonts w:ascii="Helvetica Neue" w:hAnsi="Helvetica Neue"/>
+                <w:sz w:val="18"/>
+                <w:szCs w:val="18"/>
+              </w:rPr>
+              <w:t xml:space="preserve">There is </w:t>
+            </w:r>
+            <w:r>
+              <w:rPr>
+                <w:rFonts w:ascii="Helvetica Neue" w:hAnsi="Helvetica Neue"/>
+                <w:sz w:val="18"/>
+                <w:szCs w:val="18"/>
+                <w:highlight w:val="yellow"/>
+              </w:rPr>
+              <w:t xml:space="preserve">some analysis of week-to-week changes in listener accuracy </w:t>
+            </w:r>
+            <w:r>
+              <w:rPr>
+                <w:rFonts w:ascii="Helvetica Neue" w:hAnsi="Helvetica Neue"/>
+                <w:sz w:val="18"/>
+                <w:szCs w:val="18"/>
+                <w:highlight w:val="yellow"/>
+              </w:rPr>
+              <w:t>during training sessions</w:t>
+            </w:r>
+            <w:r>
+              <w:rPr>
+                <w:rFonts w:ascii="Helvetica Neue" w:hAnsi="Helvetica Neue"/>
+                <w:sz w:val="18"/>
+                <w:szCs w:val="18"/>
+              </w:rPr>
+              <w:t xml:space="preserve"> </w:t>
+            </w:r>
+            <w:r>
+              <w:rPr>
+                <w:rFonts w:ascii="Helvetica Neue" w:hAnsi="Helvetica Neue"/>
+                <w:sz w:val="18"/>
+                <w:szCs w:val="18"/>
+              </w:rPr>
+              <w:t xml:space="preserve">which is similar to our tracking of block-to-block changes. </w:t>
+            </w:r>
+            <w:r>
+              <w:rPr>
+                <w:rFonts w:ascii="Helvetica Neue" w:hAnsi="Helvetica Neue"/>
+                <w:sz w:val="18"/>
+                <w:szCs w:val="18"/>
+              </w:rPr>
+              <w:t>Although the time frame of this analysis is much longer and with many more trials in between each week, what could be relevant for us to cite is that the incremental gains diminished in the final week of training. One other difference is that talkers are changed after cycling through three sessions (272 trials x3) per talker.</w:t>
+            </w:r>
+            <w:r>
+              <w:rPr>
+                <w:rFonts w:ascii="Helvetica Neue" w:hAnsi="Helvetica Neue"/>
+                <w:sz w:val="18"/>
+                <w:szCs w:val="18"/>
+              </w:rPr>
+              <w:t xml:space="preserve"> </w:t>
+            </w:r>
           </w:p>
         </w:tc>
       </w:tr>
@@ -3412,21 +4792,21 @@
         </w:tc>
         <w:tc>
           <w:tcPr>
-            <w:tcW w:w="1396" w:type="dxa"/>
-          </w:tcPr>
-          <w:p>
-            <w:pPr>
-              <w:rPr>
-                <w:rFonts w:ascii="Helvetica Neue" w:hAnsi="Helvetica Neue"/>
-                <w:sz w:val="18"/>
-                <w:szCs w:val="18"/>
-              </w:rPr>
-            </w:pPr>
-          </w:p>
-        </w:tc>
-        <w:tc>
-          <w:tcPr>
-            <w:tcW w:w="2622" w:type="dxa"/>
+            <w:tcW w:w="1407" w:type="dxa"/>
+          </w:tcPr>
+          <w:p>
+            <w:pPr>
+              <w:rPr>
+                <w:rFonts w:ascii="Helvetica Neue" w:hAnsi="Helvetica Neue"/>
+                <w:sz w:val="18"/>
+                <w:szCs w:val="18"/>
+              </w:rPr>
+            </w:pPr>
+          </w:p>
+        </w:tc>
+        <w:tc>
+          <w:tcPr>
+            <w:tcW w:w="2541" w:type="dxa"/>
             <w:gridSpan w:val="2"/>
           </w:tcPr>
           <w:p>
@@ -3441,7 +4821,7 @@
         </w:tc>
         <w:tc>
           <w:tcPr>
-            <w:tcW w:w="2581" w:type="dxa"/>
+            <w:tcW w:w="2541" w:type="dxa"/>
           </w:tcPr>
           <w:p>
             <w:pPr>
@@ -3457,48 +4837,112 @@
       <w:tr>
         <w:tc>
           <w:tcPr>
-            <w:tcW w:w="9016" w:type="dxa"/>
-            <w:gridSpan w:val="6"/>
-          </w:tcPr>
-          <w:p>
-            <w:pPr>
-              <w:rPr>
-                <w:rFonts w:ascii="Helvetica Neue" w:hAnsi="Helvetica Neue"/>
-                <w:sz w:val="18"/>
-                <w:szCs w:val="18"/>
-              </w:rPr>
-            </w:pPr>
-            <w:r>
-              <w:rPr>
-                <w:rFonts w:ascii="Helvetica Neue" w:hAnsi="Helvetica Neue"/>
-                <w:sz w:val="18"/>
-                <w:szCs w:val="18"/>
-              </w:rPr>
-              <w:t>Reviewer 3</w:t>
-            </w:r>
+            <w:tcW w:w="1237" w:type="dxa"/>
+          </w:tcPr>
+          <w:p>
+            <w:pPr>
+              <w:rPr>
+                <w:rFonts w:ascii="Helvetica Neue" w:hAnsi="Helvetica Neue"/>
+                <w:sz w:val="18"/>
+                <w:szCs w:val="18"/>
+              </w:rPr>
+            </w:pPr>
+            <w:r>
+              <w:rPr>
+                <w:rFonts w:ascii="Helvetica Neue" w:hAnsi="Helvetica Neue"/>
+                <w:sz w:val="18"/>
+                <w:szCs w:val="18"/>
+              </w:rPr>
+              <w:t>Anderson 1982</w:t>
+            </w:r>
+          </w:p>
+        </w:tc>
+        <w:tc>
+          <w:tcPr>
+            <w:tcW w:w="1290" w:type="dxa"/>
+          </w:tcPr>
+          <w:p>
+            <w:pPr>
+              <w:rPr>
+                <w:rFonts w:ascii="Helvetica Neue" w:hAnsi="Helvetica Neue"/>
+                <w:sz w:val="18"/>
+                <w:szCs w:val="18"/>
+              </w:rPr>
+            </w:pPr>
+            <w:r>
+              <w:rPr>
+                <w:rFonts w:ascii="Helvetica Neue" w:hAnsi="Helvetica Neue"/>
+                <w:sz w:val="18"/>
+                <w:szCs w:val="18"/>
+              </w:rPr>
+              <w:t xml:space="preserve">Theory about the use and development of declarative and procedural knowledge. </w:t>
+            </w:r>
+          </w:p>
+        </w:tc>
+        <w:tc>
+          <w:tcPr>
+            <w:tcW w:w="1417" w:type="dxa"/>
+            <w:gridSpan w:val="2"/>
+          </w:tcPr>
+          <w:p>
+            <w:pPr>
+              <w:rPr>
+                <w:rFonts w:ascii="Helvetica Neue" w:hAnsi="Helvetica Neue"/>
+                <w:sz w:val="18"/>
+                <w:szCs w:val="18"/>
+              </w:rPr>
+            </w:pPr>
+          </w:p>
+        </w:tc>
+        <w:tc>
+          <w:tcPr>
+            <w:tcW w:w="2531" w:type="dxa"/>
+          </w:tcPr>
+          <w:p>
+            <w:pPr>
+              <w:rPr>
+                <w:rFonts w:ascii="Helvetica Neue" w:hAnsi="Helvetica Neue"/>
+                <w:sz w:val="18"/>
+                <w:szCs w:val="18"/>
+              </w:rPr>
+            </w:pPr>
+          </w:p>
+        </w:tc>
+        <w:tc>
+          <w:tcPr>
+            <w:tcW w:w="2541" w:type="dxa"/>
+          </w:tcPr>
+          <w:p>
+            <w:pPr>
+              <w:rPr>
+                <w:rFonts w:ascii="Helvetica Neue" w:hAnsi="Helvetica Neue"/>
+                <w:sz w:val="18"/>
+                <w:szCs w:val="18"/>
+              </w:rPr>
+            </w:pPr>
           </w:p>
         </w:tc>
       </w:tr>
       <w:tr>
         <w:tc>
           <w:tcPr>
-            <w:tcW w:w="1127" w:type="dxa"/>
-          </w:tcPr>
-          <w:p>
-            <w:pPr>
-              <w:rPr>
-                <w:rFonts w:ascii="Helvetica Neue" w:hAnsi="Helvetica Neue"/>
-                <w:sz w:val="18"/>
-                <w:szCs w:val="18"/>
-              </w:rPr>
-            </w:pPr>
-            <w:r>
-              <w:rPr>
-                <w:rFonts w:ascii="Helvetica Neue" w:hAnsi="Helvetica Neue"/>
-                <w:sz w:val="18"/>
-                <w:szCs w:val="18"/>
-              </w:rPr>
-              <w:t>Anderson 1982</w:t>
+            <w:tcW w:w="1237" w:type="dxa"/>
+          </w:tcPr>
+          <w:p>
+            <w:pPr>
+              <w:rPr>
+                <w:rFonts w:ascii="Helvetica Neue" w:hAnsi="Helvetica Neue"/>
+                <w:sz w:val="18"/>
+                <w:szCs w:val="18"/>
+              </w:rPr>
+            </w:pPr>
+            <w:r>
+              <w:rPr>
+                <w:rFonts w:ascii="Helvetica Neue" w:hAnsi="Helvetica Neue"/>
+                <w:sz w:val="18"/>
+                <w:szCs w:val="18"/>
+              </w:rPr>
+              <w:t>Gauthier et al., 2007</w:t>
             </w:r>
           </w:p>
         </w:tc>
@@ -3518,7 +4962,7 @@
         </w:tc>
         <w:tc>
           <w:tcPr>
-            <w:tcW w:w="1406" w:type="dxa"/>
+            <w:tcW w:w="1417" w:type="dxa"/>
             <w:gridSpan w:val="2"/>
           </w:tcPr>
           <w:p>
@@ -3533,21 +4977,21 @@
         </w:tc>
         <w:tc>
           <w:tcPr>
-            <w:tcW w:w="2612" w:type="dxa"/>
-          </w:tcPr>
-          <w:p>
-            <w:pPr>
-              <w:rPr>
-                <w:rFonts w:ascii="Helvetica Neue" w:hAnsi="Helvetica Neue"/>
-                <w:sz w:val="18"/>
-                <w:szCs w:val="18"/>
-              </w:rPr>
-            </w:pPr>
-          </w:p>
-        </w:tc>
-        <w:tc>
-          <w:tcPr>
-            <w:tcW w:w="2581" w:type="dxa"/>
+            <w:tcW w:w="2531" w:type="dxa"/>
+          </w:tcPr>
+          <w:p>
+            <w:pPr>
+              <w:rPr>
+                <w:rFonts w:ascii="Helvetica Neue" w:hAnsi="Helvetica Neue"/>
+                <w:sz w:val="18"/>
+                <w:szCs w:val="18"/>
+              </w:rPr>
+            </w:pPr>
+          </w:p>
+        </w:tc>
+        <w:tc>
+          <w:tcPr>
+            <w:tcW w:w="2541" w:type="dxa"/>
           </w:tcPr>
           <w:p>
             <w:pPr>
@@ -3563,23 +5007,23 @@
       <w:tr>
         <w:tc>
           <w:tcPr>
-            <w:tcW w:w="1127" w:type="dxa"/>
-          </w:tcPr>
-          <w:p>
-            <w:pPr>
-              <w:rPr>
-                <w:rFonts w:ascii="Helvetica Neue" w:hAnsi="Helvetica Neue"/>
-                <w:sz w:val="18"/>
-                <w:szCs w:val="18"/>
-              </w:rPr>
-            </w:pPr>
-            <w:r>
-              <w:rPr>
-                <w:rFonts w:ascii="Helvetica Neue" w:hAnsi="Helvetica Neue"/>
-                <w:sz w:val="18"/>
-                <w:szCs w:val="18"/>
-              </w:rPr>
-              <w:t>Gauthier et al., 2007</w:t>
+            <w:tcW w:w="1237" w:type="dxa"/>
+          </w:tcPr>
+          <w:p>
+            <w:pPr>
+              <w:rPr>
+                <w:rFonts w:ascii="Helvetica Neue" w:hAnsi="Helvetica Neue"/>
+                <w:sz w:val="18"/>
+                <w:szCs w:val="18"/>
+              </w:rPr>
+            </w:pPr>
+            <w:r>
+              <w:rPr>
+                <w:rFonts w:ascii="Helvetica Neue" w:hAnsi="Helvetica Neue"/>
+                <w:sz w:val="18"/>
+                <w:szCs w:val="18"/>
+              </w:rPr>
+              <w:t>Goudbeek et al., 2008</w:t>
             </w:r>
           </w:p>
         </w:tc>
@@ -3599,7 +5043,7 @@
         </w:tc>
         <w:tc>
           <w:tcPr>
-            <w:tcW w:w="1406" w:type="dxa"/>
+            <w:tcW w:w="1417" w:type="dxa"/>
             <w:gridSpan w:val="2"/>
           </w:tcPr>
           <w:p>
@@ -3614,21 +5058,21 @@
         </w:tc>
         <w:tc>
           <w:tcPr>
-            <w:tcW w:w="2612" w:type="dxa"/>
-          </w:tcPr>
-          <w:p>
-            <w:pPr>
-              <w:rPr>
-                <w:rFonts w:ascii="Helvetica Neue" w:hAnsi="Helvetica Neue"/>
-                <w:sz w:val="18"/>
-                <w:szCs w:val="18"/>
-              </w:rPr>
-            </w:pPr>
-          </w:p>
-        </w:tc>
-        <w:tc>
-          <w:tcPr>
-            <w:tcW w:w="2581" w:type="dxa"/>
+            <w:tcW w:w="2531" w:type="dxa"/>
+          </w:tcPr>
+          <w:p>
+            <w:pPr>
+              <w:rPr>
+                <w:rFonts w:ascii="Helvetica Neue" w:hAnsi="Helvetica Neue"/>
+                <w:sz w:val="18"/>
+                <w:szCs w:val="18"/>
+              </w:rPr>
+            </w:pPr>
+          </w:p>
+        </w:tc>
+        <w:tc>
+          <w:tcPr>
+            <w:tcW w:w="2541" w:type="dxa"/>
           </w:tcPr>
           <w:p>
             <w:pPr>
@@ -3644,23 +5088,23 @@
       <w:tr>
         <w:tc>
           <w:tcPr>
-            <w:tcW w:w="1127" w:type="dxa"/>
-          </w:tcPr>
-          <w:p>
-            <w:pPr>
-              <w:rPr>
-                <w:rFonts w:ascii="Helvetica Neue" w:hAnsi="Helvetica Neue"/>
-                <w:sz w:val="18"/>
-                <w:szCs w:val="18"/>
-              </w:rPr>
-            </w:pPr>
-            <w:r>
-              <w:rPr>
-                <w:rFonts w:ascii="Helvetica Neue" w:hAnsi="Helvetica Neue"/>
-                <w:sz w:val="18"/>
-                <w:szCs w:val="18"/>
-              </w:rPr>
-              <w:t>Goudbeek et al., 2008</w:t>
+            <w:tcW w:w="1237" w:type="dxa"/>
+          </w:tcPr>
+          <w:p>
+            <w:pPr>
+              <w:rPr>
+                <w:rFonts w:ascii="Helvetica Neue" w:hAnsi="Helvetica Neue"/>
+                <w:sz w:val="18"/>
+                <w:szCs w:val="18"/>
+              </w:rPr>
+            </w:pPr>
+            <w:r>
+              <w:rPr>
+                <w:rFonts w:ascii="Helvetica Neue" w:hAnsi="Helvetica Neue"/>
+                <w:sz w:val="18"/>
+                <w:szCs w:val="18"/>
+              </w:rPr>
+              <w:t>Goudbeek et al., 2009</w:t>
             </w:r>
           </w:p>
         </w:tc>
@@ -3680,7 +5124,7 @@
         </w:tc>
         <w:tc>
           <w:tcPr>
-            <w:tcW w:w="1406" w:type="dxa"/>
+            <w:tcW w:w="1417" w:type="dxa"/>
             <w:gridSpan w:val="2"/>
           </w:tcPr>
           <w:p>
@@ -3695,21 +5139,21 @@
         </w:tc>
         <w:tc>
           <w:tcPr>
-            <w:tcW w:w="2612" w:type="dxa"/>
-          </w:tcPr>
-          <w:p>
-            <w:pPr>
-              <w:rPr>
-                <w:rFonts w:ascii="Helvetica Neue" w:hAnsi="Helvetica Neue"/>
-                <w:sz w:val="18"/>
-                <w:szCs w:val="18"/>
-              </w:rPr>
-            </w:pPr>
-          </w:p>
-        </w:tc>
-        <w:tc>
-          <w:tcPr>
-            <w:tcW w:w="2581" w:type="dxa"/>
+            <w:tcW w:w="2531" w:type="dxa"/>
+          </w:tcPr>
+          <w:p>
+            <w:pPr>
+              <w:rPr>
+                <w:rFonts w:ascii="Helvetica Neue" w:hAnsi="Helvetica Neue"/>
+                <w:sz w:val="18"/>
+                <w:szCs w:val="18"/>
+              </w:rPr>
+            </w:pPr>
+          </w:p>
+        </w:tc>
+        <w:tc>
+          <w:tcPr>
+            <w:tcW w:w="2541" w:type="dxa"/>
           </w:tcPr>
           <w:p>
             <w:pPr>
@@ -3725,23 +5169,23 @@
       <w:tr>
         <w:tc>
           <w:tcPr>
-            <w:tcW w:w="1127" w:type="dxa"/>
-          </w:tcPr>
-          <w:p>
-            <w:pPr>
-              <w:rPr>
-                <w:rFonts w:ascii="Helvetica Neue" w:hAnsi="Helvetica Neue"/>
-                <w:sz w:val="18"/>
-                <w:szCs w:val="18"/>
-              </w:rPr>
-            </w:pPr>
-            <w:r>
-              <w:rPr>
-                <w:rFonts w:ascii="Helvetica Neue" w:hAnsi="Helvetica Neue"/>
-                <w:sz w:val="18"/>
-                <w:szCs w:val="18"/>
-              </w:rPr>
-              <w:t>Goudbeek et al., 2009</w:t>
+            <w:tcW w:w="1237" w:type="dxa"/>
+          </w:tcPr>
+          <w:p>
+            <w:pPr>
+              <w:rPr>
+                <w:rFonts w:ascii="Helvetica Neue" w:hAnsi="Helvetica Neue"/>
+                <w:sz w:val="18"/>
+                <w:szCs w:val="18"/>
+              </w:rPr>
+            </w:pPr>
+            <w:r>
+              <w:rPr>
+                <w:rFonts w:ascii="Helvetica Neue" w:hAnsi="Helvetica Neue"/>
+                <w:sz w:val="18"/>
+                <w:szCs w:val="18"/>
+              </w:rPr>
+              <w:t>Guenther &amp; Gjaja 1996</w:t>
             </w:r>
           </w:p>
         </w:tc>
@@ -3761,7 +5205,7 @@
         </w:tc>
         <w:tc>
           <w:tcPr>
-            <w:tcW w:w="1406" w:type="dxa"/>
+            <w:tcW w:w="1417" w:type="dxa"/>
             <w:gridSpan w:val="2"/>
           </w:tcPr>
           <w:p>
@@ -3776,21 +5220,21 @@
         </w:tc>
         <w:tc>
           <w:tcPr>
-            <w:tcW w:w="2612" w:type="dxa"/>
-          </w:tcPr>
-          <w:p>
-            <w:pPr>
-              <w:rPr>
-                <w:rFonts w:ascii="Helvetica Neue" w:hAnsi="Helvetica Neue"/>
-                <w:sz w:val="18"/>
-                <w:szCs w:val="18"/>
-              </w:rPr>
-            </w:pPr>
-          </w:p>
-        </w:tc>
-        <w:tc>
-          <w:tcPr>
-            <w:tcW w:w="2581" w:type="dxa"/>
+            <w:tcW w:w="2531" w:type="dxa"/>
+          </w:tcPr>
+          <w:p>
+            <w:pPr>
+              <w:rPr>
+                <w:rFonts w:ascii="Helvetica Neue" w:hAnsi="Helvetica Neue"/>
+                <w:sz w:val="18"/>
+                <w:szCs w:val="18"/>
+              </w:rPr>
+            </w:pPr>
+          </w:p>
+        </w:tc>
+        <w:tc>
+          <w:tcPr>
+            <w:tcW w:w="2541" w:type="dxa"/>
           </w:tcPr>
           <w:p>
             <w:pPr>
@@ -3806,23 +5250,23 @@
       <w:tr>
         <w:tc>
           <w:tcPr>
-            <w:tcW w:w="1127" w:type="dxa"/>
-          </w:tcPr>
-          <w:p>
-            <w:pPr>
-              <w:rPr>
-                <w:rFonts w:ascii="Helvetica Neue" w:hAnsi="Helvetica Neue"/>
-                <w:sz w:val="18"/>
-                <w:szCs w:val="18"/>
-              </w:rPr>
-            </w:pPr>
-            <w:r>
-              <w:rPr>
-                <w:rFonts w:ascii="Helvetica Neue" w:hAnsi="Helvetica Neue"/>
-                <w:sz w:val="18"/>
-                <w:szCs w:val="18"/>
-              </w:rPr>
-              <w:t>Guenther &amp; Gjaja 1996</w:t>
+            <w:tcW w:w="1237" w:type="dxa"/>
+          </w:tcPr>
+          <w:p>
+            <w:pPr>
+              <w:rPr>
+                <w:rFonts w:ascii="Helvetica Neue" w:hAnsi="Helvetica Neue"/>
+                <w:sz w:val="18"/>
+                <w:szCs w:val="18"/>
+              </w:rPr>
+            </w:pPr>
+            <w:r>
+              <w:rPr>
+                <w:rFonts w:ascii="Helvetica Neue" w:hAnsi="Helvetica Neue"/>
+                <w:sz w:val="18"/>
+                <w:szCs w:val="18"/>
+              </w:rPr>
+              <w:t>Heathcote et al., 2000</w:t>
             </w:r>
           </w:p>
         </w:tc>
@@ -3842,7 +5286,7 @@
         </w:tc>
         <w:tc>
           <w:tcPr>
-            <w:tcW w:w="1406" w:type="dxa"/>
+            <w:tcW w:w="1417" w:type="dxa"/>
             <w:gridSpan w:val="2"/>
           </w:tcPr>
           <w:p>
@@ -3857,21 +5301,21 @@
         </w:tc>
         <w:tc>
           <w:tcPr>
-            <w:tcW w:w="2612" w:type="dxa"/>
-          </w:tcPr>
-          <w:p>
-            <w:pPr>
-              <w:rPr>
-                <w:rFonts w:ascii="Helvetica Neue" w:hAnsi="Helvetica Neue"/>
-                <w:sz w:val="18"/>
-                <w:szCs w:val="18"/>
-              </w:rPr>
-            </w:pPr>
-          </w:p>
-        </w:tc>
-        <w:tc>
-          <w:tcPr>
-            <w:tcW w:w="2581" w:type="dxa"/>
+            <w:tcW w:w="2531" w:type="dxa"/>
+          </w:tcPr>
+          <w:p>
+            <w:pPr>
+              <w:rPr>
+                <w:rFonts w:ascii="Helvetica Neue" w:hAnsi="Helvetica Neue"/>
+                <w:sz w:val="18"/>
+                <w:szCs w:val="18"/>
+              </w:rPr>
+            </w:pPr>
+          </w:p>
+        </w:tc>
+        <w:tc>
+          <w:tcPr>
+            <w:tcW w:w="2541" w:type="dxa"/>
           </w:tcPr>
           <w:p>
             <w:pPr>
@@ -3887,23 +5331,23 @@
       <w:tr>
         <w:tc>
           <w:tcPr>
-            <w:tcW w:w="1127" w:type="dxa"/>
-          </w:tcPr>
-          <w:p>
-            <w:pPr>
-              <w:rPr>
-                <w:rFonts w:ascii="Helvetica Neue" w:hAnsi="Helvetica Neue"/>
-                <w:sz w:val="18"/>
-                <w:szCs w:val="18"/>
-              </w:rPr>
-            </w:pPr>
-            <w:r>
-              <w:rPr>
-                <w:rFonts w:ascii="Helvetica Neue" w:hAnsi="Helvetica Neue"/>
-                <w:sz w:val="18"/>
-                <w:szCs w:val="18"/>
-              </w:rPr>
-              <w:t>Heathcote et al., 2000</w:t>
+            <w:tcW w:w="1237" w:type="dxa"/>
+          </w:tcPr>
+          <w:p>
+            <w:pPr>
+              <w:rPr>
+                <w:rFonts w:ascii="Helvetica Neue" w:hAnsi="Helvetica Neue"/>
+                <w:sz w:val="18"/>
+                <w:szCs w:val="18"/>
+              </w:rPr>
+            </w:pPr>
+            <w:r>
+              <w:rPr>
+                <w:rFonts w:ascii="Helvetica Neue" w:hAnsi="Helvetica Neue"/>
+                <w:sz w:val="18"/>
+                <w:szCs w:val="18"/>
+              </w:rPr>
+              <w:t>Logan 1988</w:t>
             </w:r>
           </w:p>
         </w:tc>
@@ -3923,7 +5367,7 @@
         </w:tc>
         <w:tc>
           <w:tcPr>
-            <w:tcW w:w="1406" w:type="dxa"/>
+            <w:tcW w:w="1417" w:type="dxa"/>
             <w:gridSpan w:val="2"/>
           </w:tcPr>
           <w:p>
@@ -3938,21 +5382,21 @@
         </w:tc>
         <w:tc>
           <w:tcPr>
-            <w:tcW w:w="2612" w:type="dxa"/>
-          </w:tcPr>
-          <w:p>
-            <w:pPr>
-              <w:rPr>
-                <w:rFonts w:ascii="Helvetica Neue" w:hAnsi="Helvetica Neue"/>
-                <w:sz w:val="18"/>
-                <w:szCs w:val="18"/>
-              </w:rPr>
-            </w:pPr>
-          </w:p>
-        </w:tc>
-        <w:tc>
-          <w:tcPr>
-            <w:tcW w:w="2581" w:type="dxa"/>
+            <w:tcW w:w="2531" w:type="dxa"/>
+          </w:tcPr>
+          <w:p>
+            <w:pPr>
+              <w:rPr>
+                <w:rFonts w:ascii="Helvetica Neue" w:hAnsi="Helvetica Neue"/>
+                <w:sz w:val="18"/>
+                <w:szCs w:val="18"/>
+              </w:rPr>
+            </w:pPr>
+          </w:p>
+        </w:tc>
+        <w:tc>
+          <w:tcPr>
+            <w:tcW w:w="2541" w:type="dxa"/>
           </w:tcPr>
           <w:p>
             <w:pPr>
@@ -3968,23 +5412,23 @@
       <w:tr>
         <w:tc>
           <w:tcPr>
-            <w:tcW w:w="1127" w:type="dxa"/>
-          </w:tcPr>
-          <w:p>
-            <w:pPr>
-              <w:rPr>
-                <w:rFonts w:ascii="Helvetica Neue" w:hAnsi="Helvetica Neue"/>
-                <w:sz w:val="18"/>
-                <w:szCs w:val="18"/>
-              </w:rPr>
-            </w:pPr>
-            <w:r>
-              <w:rPr>
-                <w:rFonts w:ascii="Helvetica Neue" w:hAnsi="Helvetica Neue"/>
-                <w:sz w:val="18"/>
-                <w:szCs w:val="18"/>
-              </w:rPr>
-              <w:t>Logan 1988</w:t>
+            <w:tcW w:w="1237" w:type="dxa"/>
+          </w:tcPr>
+          <w:p>
+            <w:pPr>
+              <w:rPr>
+                <w:rFonts w:ascii="Helvetica Neue" w:hAnsi="Helvetica Neue"/>
+                <w:sz w:val="18"/>
+                <w:szCs w:val="18"/>
+              </w:rPr>
+            </w:pPr>
+            <w:r>
+              <w:rPr>
+                <w:rFonts w:ascii="Helvetica Neue" w:hAnsi="Helvetica Neue"/>
+                <w:sz w:val="18"/>
+                <w:szCs w:val="18"/>
+              </w:rPr>
+              <w:t xml:space="preserve">Maye  &amp; Gerken, 2000 </w:t>
             </w:r>
           </w:p>
         </w:tc>
@@ -4004,7 +5448,7 @@
         </w:tc>
         <w:tc>
           <w:tcPr>
-            <w:tcW w:w="1406" w:type="dxa"/>
+            <w:tcW w:w="1417" w:type="dxa"/>
             <w:gridSpan w:val="2"/>
           </w:tcPr>
           <w:p>
@@ -4019,21 +5463,21 @@
         </w:tc>
         <w:tc>
           <w:tcPr>
-            <w:tcW w:w="2612" w:type="dxa"/>
-          </w:tcPr>
-          <w:p>
-            <w:pPr>
-              <w:rPr>
-                <w:rFonts w:ascii="Helvetica Neue" w:hAnsi="Helvetica Neue"/>
-                <w:sz w:val="18"/>
-                <w:szCs w:val="18"/>
-              </w:rPr>
-            </w:pPr>
-          </w:p>
-        </w:tc>
-        <w:tc>
-          <w:tcPr>
-            <w:tcW w:w="2581" w:type="dxa"/>
+            <w:tcW w:w="2531" w:type="dxa"/>
+          </w:tcPr>
+          <w:p>
+            <w:pPr>
+              <w:rPr>
+                <w:rFonts w:ascii="Helvetica Neue" w:hAnsi="Helvetica Neue"/>
+                <w:sz w:val="18"/>
+                <w:szCs w:val="18"/>
+              </w:rPr>
+            </w:pPr>
+          </w:p>
+        </w:tc>
+        <w:tc>
+          <w:tcPr>
+            <w:tcW w:w="2541" w:type="dxa"/>
           </w:tcPr>
           <w:p>
             <w:pPr>
@@ -4049,23 +5493,23 @@
       <w:tr>
         <w:tc>
           <w:tcPr>
-            <w:tcW w:w="1127" w:type="dxa"/>
-          </w:tcPr>
-          <w:p>
-            <w:pPr>
-              <w:rPr>
-                <w:rFonts w:ascii="Helvetica Neue" w:hAnsi="Helvetica Neue"/>
-                <w:sz w:val="18"/>
-                <w:szCs w:val="18"/>
-              </w:rPr>
-            </w:pPr>
-            <w:r>
-              <w:rPr>
-                <w:rFonts w:ascii="Helvetica Neue" w:hAnsi="Helvetica Neue"/>
-                <w:sz w:val="18"/>
-                <w:szCs w:val="18"/>
-              </w:rPr>
-              <w:t xml:space="preserve">Maye  &amp; Gerken, 2000 </w:t>
+            <w:tcW w:w="1237" w:type="dxa"/>
+          </w:tcPr>
+          <w:p>
+            <w:pPr>
+              <w:rPr>
+                <w:rFonts w:ascii="Helvetica Neue" w:hAnsi="Helvetica Neue"/>
+                <w:sz w:val="18"/>
+                <w:szCs w:val="18"/>
+              </w:rPr>
+            </w:pPr>
+            <w:r>
+              <w:rPr>
+                <w:rFonts w:ascii="Helvetica Neue" w:hAnsi="Helvetica Neue"/>
+                <w:sz w:val="18"/>
+                <w:szCs w:val="18"/>
+              </w:rPr>
+              <w:t>Maye et al, 2003</w:t>
             </w:r>
           </w:p>
         </w:tc>
@@ -4085,7 +5529,7 @@
         </w:tc>
         <w:tc>
           <w:tcPr>
-            <w:tcW w:w="1406" w:type="dxa"/>
+            <w:tcW w:w="1417" w:type="dxa"/>
             <w:gridSpan w:val="2"/>
           </w:tcPr>
           <w:p>
@@ -4100,21 +5544,21 @@
         </w:tc>
         <w:tc>
           <w:tcPr>
-            <w:tcW w:w="2612" w:type="dxa"/>
-          </w:tcPr>
-          <w:p>
-            <w:pPr>
-              <w:rPr>
-                <w:rFonts w:ascii="Helvetica Neue" w:hAnsi="Helvetica Neue"/>
-                <w:sz w:val="18"/>
-                <w:szCs w:val="18"/>
-              </w:rPr>
-            </w:pPr>
-          </w:p>
-        </w:tc>
-        <w:tc>
-          <w:tcPr>
-            <w:tcW w:w="2581" w:type="dxa"/>
+            <w:tcW w:w="2531" w:type="dxa"/>
+          </w:tcPr>
+          <w:p>
+            <w:pPr>
+              <w:rPr>
+                <w:rFonts w:ascii="Helvetica Neue" w:hAnsi="Helvetica Neue"/>
+                <w:sz w:val="18"/>
+                <w:szCs w:val="18"/>
+              </w:rPr>
+            </w:pPr>
+          </w:p>
+        </w:tc>
+        <w:tc>
+          <w:tcPr>
+            <w:tcW w:w="2541" w:type="dxa"/>
           </w:tcPr>
           <w:p>
             <w:pPr>
@@ -4130,23 +5574,23 @@
       <w:tr>
         <w:tc>
           <w:tcPr>
-            <w:tcW w:w="1127" w:type="dxa"/>
-          </w:tcPr>
-          <w:p>
-            <w:pPr>
-              <w:rPr>
-                <w:rFonts w:ascii="Helvetica Neue" w:hAnsi="Helvetica Neue"/>
-                <w:sz w:val="18"/>
-                <w:szCs w:val="18"/>
-              </w:rPr>
-            </w:pPr>
-            <w:r>
-              <w:rPr>
-                <w:rFonts w:ascii="Helvetica Neue" w:hAnsi="Helvetica Neue"/>
-                <w:sz w:val="18"/>
-                <w:szCs w:val="18"/>
-              </w:rPr>
-              <w:t>Maye et al, 2003</w:t>
+            <w:tcW w:w="1237" w:type="dxa"/>
+          </w:tcPr>
+          <w:p>
+            <w:pPr>
+              <w:rPr>
+                <w:rFonts w:ascii="Helvetica Neue" w:hAnsi="Helvetica Neue"/>
+                <w:sz w:val="18"/>
+                <w:szCs w:val="18"/>
+              </w:rPr>
+            </w:pPr>
+            <w:r>
+              <w:rPr>
+                <w:rFonts w:ascii="Helvetica Neue" w:hAnsi="Helvetica Neue"/>
+                <w:sz w:val="18"/>
+                <w:szCs w:val="18"/>
+              </w:rPr>
+              <w:t>McMurray et al., 2009</w:t>
             </w:r>
           </w:p>
         </w:tc>
@@ -4166,7 +5610,7 @@
         </w:tc>
         <w:tc>
           <w:tcPr>
-            <w:tcW w:w="1406" w:type="dxa"/>
+            <w:tcW w:w="1417" w:type="dxa"/>
             <w:gridSpan w:val="2"/>
           </w:tcPr>
           <w:p>
@@ -4181,21 +5625,21 @@
         </w:tc>
         <w:tc>
           <w:tcPr>
-            <w:tcW w:w="2612" w:type="dxa"/>
-          </w:tcPr>
-          <w:p>
-            <w:pPr>
-              <w:rPr>
-                <w:rFonts w:ascii="Helvetica Neue" w:hAnsi="Helvetica Neue"/>
-                <w:sz w:val="18"/>
-                <w:szCs w:val="18"/>
-              </w:rPr>
-            </w:pPr>
-          </w:p>
-        </w:tc>
-        <w:tc>
-          <w:tcPr>
-            <w:tcW w:w="2581" w:type="dxa"/>
+            <w:tcW w:w="2531" w:type="dxa"/>
+          </w:tcPr>
+          <w:p>
+            <w:pPr>
+              <w:rPr>
+                <w:rFonts w:ascii="Helvetica Neue" w:hAnsi="Helvetica Neue"/>
+                <w:sz w:val="18"/>
+                <w:szCs w:val="18"/>
+              </w:rPr>
+            </w:pPr>
+          </w:p>
+        </w:tc>
+        <w:tc>
+          <w:tcPr>
+            <w:tcW w:w="2541" w:type="dxa"/>
           </w:tcPr>
           <w:p>
             <w:pPr>
@@ -4211,23 +5655,23 @@
       <w:tr>
         <w:tc>
           <w:tcPr>
-            <w:tcW w:w="1127" w:type="dxa"/>
-          </w:tcPr>
-          <w:p>
-            <w:pPr>
-              <w:rPr>
-                <w:rFonts w:ascii="Helvetica Neue" w:hAnsi="Helvetica Neue"/>
-                <w:sz w:val="18"/>
-                <w:szCs w:val="18"/>
-              </w:rPr>
-            </w:pPr>
-            <w:r>
-              <w:rPr>
-                <w:rFonts w:ascii="Helvetica Neue" w:hAnsi="Helvetica Neue"/>
-                <w:sz w:val="18"/>
-                <w:szCs w:val="18"/>
-              </w:rPr>
-              <w:t>McMurray et al., 2009</w:t>
+            <w:tcW w:w="1237" w:type="dxa"/>
+          </w:tcPr>
+          <w:p>
+            <w:pPr>
+              <w:rPr>
+                <w:rFonts w:ascii="Helvetica Neue" w:hAnsi="Helvetica Neue"/>
+                <w:sz w:val="18"/>
+                <w:szCs w:val="18"/>
+              </w:rPr>
+            </w:pPr>
+            <w:r>
+              <w:rPr>
+                <w:rFonts w:ascii="Helvetica Neue" w:hAnsi="Helvetica Neue"/>
+                <w:sz w:val="18"/>
+                <w:szCs w:val="18"/>
+              </w:rPr>
+              <w:t>McMurray et al., 2009b</w:t>
             </w:r>
           </w:p>
         </w:tc>
@@ -4247,7 +5691,7 @@
         </w:tc>
         <w:tc>
           <w:tcPr>
-            <w:tcW w:w="1406" w:type="dxa"/>
+            <w:tcW w:w="1417" w:type="dxa"/>
             <w:gridSpan w:val="2"/>
           </w:tcPr>
           <w:p>
@@ -4262,21 +5706,21 @@
         </w:tc>
         <w:tc>
           <w:tcPr>
-            <w:tcW w:w="2612" w:type="dxa"/>
-          </w:tcPr>
-          <w:p>
-            <w:pPr>
-              <w:rPr>
-                <w:rFonts w:ascii="Helvetica Neue" w:hAnsi="Helvetica Neue"/>
-                <w:sz w:val="18"/>
-                <w:szCs w:val="18"/>
-              </w:rPr>
-            </w:pPr>
-          </w:p>
-        </w:tc>
-        <w:tc>
-          <w:tcPr>
-            <w:tcW w:w="2581" w:type="dxa"/>
+            <w:tcW w:w="2531" w:type="dxa"/>
+          </w:tcPr>
+          <w:p>
+            <w:pPr>
+              <w:rPr>
+                <w:rFonts w:ascii="Helvetica Neue" w:hAnsi="Helvetica Neue"/>
+                <w:sz w:val="18"/>
+                <w:szCs w:val="18"/>
+              </w:rPr>
+            </w:pPr>
+          </w:p>
+        </w:tc>
+        <w:tc>
+          <w:tcPr>
+            <w:tcW w:w="2541" w:type="dxa"/>
           </w:tcPr>
           <w:p>
             <w:pPr>
@@ -4292,23 +5736,23 @@
       <w:tr>
         <w:tc>
           <w:tcPr>
-            <w:tcW w:w="1127" w:type="dxa"/>
-          </w:tcPr>
-          <w:p>
-            <w:pPr>
-              <w:rPr>
-                <w:rFonts w:ascii="Helvetica Neue" w:hAnsi="Helvetica Neue"/>
-                <w:sz w:val="18"/>
-                <w:szCs w:val="18"/>
-              </w:rPr>
-            </w:pPr>
-            <w:r>
-              <w:rPr>
-                <w:rFonts w:ascii="Helvetica Neue" w:hAnsi="Helvetica Neue"/>
-                <w:sz w:val="18"/>
-                <w:szCs w:val="18"/>
-              </w:rPr>
-              <w:t>McMurray et al., 2009b</w:t>
+            <w:tcW w:w="1237" w:type="dxa"/>
+          </w:tcPr>
+          <w:p>
+            <w:pPr>
+              <w:rPr>
+                <w:rFonts w:ascii="Helvetica Neue" w:hAnsi="Helvetica Neue"/>
+                <w:sz w:val="18"/>
+                <w:szCs w:val="18"/>
+              </w:rPr>
+            </w:pPr>
+            <w:r>
+              <w:rPr>
+                <w:rFonts w:ascii="Helvetica Neue" w:hAnsi="Helvetica Neue"/>
+                <w:sz w:val="18"/>
+                <w:szCs w:val="18"/>
+              </w:rPr>
+              <w:t>Newell &amp; Rosenbloom 1981</w:t>
             </w:r>
           </w:p>
         </w:tc>
@@ -4328,7 +5772,7 @@
         </w:tc>
         <w:tc>
           <w:tcPr>
-            <w:tcW w:w="1406" w:type="dxa"/>
+            <w:tcW w:w="1417" w:type="dxa"/>
             <w:gridSpan w:val="2"/>
           </w:tcPr>
           <w:p>
@@ -4343,21 +5787,21 @@
         </w:tc>
         <w:tc>
           <w:tcPr>
-            <w:tcW w:w="2612" w:type="dxa"/>
-          </w:tcPr>
-          <w:p>
-            <w:pPr>
-              <w:rPr>
-                <w:rFonts w:ascii="Helvetica Neue" w:hAnsi="Helvetica Neue"/>
-                <w:sz w:val="18"/>
-                <w:szCs w:val="18"/>
-              </w:rPr>
-            </w:pPr>
-          </w:p>
-        </w:tc>
-        <w:tc>
-          <w:tcPr>
-            <w:tcW w:w="2581" w:type="dxa"/>
+            <w:tcW w:w="2531" w:type="dxa"/>
+          </w:tcPr>
+          <w:p>
+            <w:pPr>
+              <w:rPr>
+                <w:rFonts w:ascii="Helvetica Neue" w:hAnsi="Helvetica Neue"/>
+                <w:sz w:val="18"/>
+                <w:szCs w:val="18"/>
+              </w:rPr>
+            </w:pPr>
+          </w:p>
+        </w:tc>
+        <w:tc>
+          <w:tcPr>
+            <w:tcW w:w="2541" w:type="dxa"/>
           </w:tcPr>
           <w:p>
             <w:pPr>
@@ -4373,23 +5817,23 @@
       <w:tr>
         <w:tc>
           <w:tcPr>
-            <w:tcW w:w="1127" w:type="dxa"/>
-          </w:tcPr>
-          <w:p>
-            <w:pPr>
-              <w:rPr>
-                <w:rFonts w:ascii="Helvetica Neue" w:hAnsi="Helvetica Neue"/>
-                <w:sz w:val="18"/>
-                <w:szCs w:val="18"/>
-              </w:rPr>
-            </w:pPr>
-            <w:r>
-              <w:rPr>
-                <w:rFonts w:ascii="Helvetica Neue" w:hAnsi="Helvetica Neue"/>
-                <w:sz w:val="18"/>
-                <w:szCs w:val="18"/>
-              </w:rPr>
-              <w:t>Newell &amp; Rosenbloom 1981</w:t>
+            <w:tcW w:w="1237" w:type="dxa"/>
+          </w:tcPr>
+          <w:p>
+            <w:pPr>
+              <w:rPr>
+                <w:rFonts w:ascii="Helvetica Neue" w:hAnsi="Helvetica Neue"/>
+                <w:sz w:val="18"/>
+                <w:szCs w:val="18"/>
+              </w:rPr>
+            </w:pPr>
+            <w:r>
+              <w:rPr>
+                <w:rFonts w:ascii="Helvetica Neue" w:hAnsi="Helvetica Neue"/>
+                <w:sz w:val="18"/>
+                <w:szCs w:val="18"/>
+              </w:rPr>
+              <w:t>Rescorla 1988</w:t>
             </w:r>
           </w:p>
         </w:tc>
@@ -4409,7 +5853,7 @@
         </w:tc>
         <w:tc>
           <w:tcPr>
-            <w:tcW w:w="1406" w:type="dxa"/>
+            <w:tcW w:w="1417" w:type="dxa"/>
             <w:gridSpan w:val="2"/>
           </w:tcPr>
           <w:p>
@@ -4424,21 +5868,21 @@
         </w:tc>
         <w:tc>
           <w:tcPr>
-            <w:tcW w:w="2612" w:type="dxa"/>
-          </w:tcPr>
-          <w:p>
-            <w:pPr>
-              <w:rPr>
-                <w:rFonts w:ascii="Helvetica Neue" w:hAnsi="Helvetica Neue"/>
-                <w:sz w:val="18"/>
-                <w:szCs w:val="18"/>
-              </w:rPr>
-            </w:pPr>
-          </w:p>
-        </w:tc>
-        <w:tc>
-          <w:tcPr>
-            <w:tcW w:w="2581" w:type="dxa"/>
+            <w:tcW w:w="2531" w:type="dxa"/>
+          </w:tcPr>
+          <w:p>
+            <w:pPr>
+              <w:rPr>
+                <w:rFonts w:ascii="Helvetica Neue" w:hAnsi="Helvetica Neue"/>
+                <w:sz w:val="18"/>
+                <w:szCs w:val="18"/>
+              </w:rPr>
+            </w:pPr>
+          </w:p>
+        </w:tc>
+        <w:tc>
+          <w:tcPr>
+            <w:tcW w:w="2541" w:type="dxa"/>
           </w:tcPr>
           <w:p>
             <w:pPr>
@@ -4454,24 +5898,23 @@
       <w:tr>
         <w:tc>
           <w:tcPr>
-            <w:tcW w:w="1127" w:type="dxa"/>
-          </w:tcPr>
-          <w:p>
-            <w:pPr>
-              <w:rPr>
-                <w:rFonts w:ascii="Helvetica Neue" w:hAnsi="Helvetica Neue"/>
-                <w:sz w:val="18"/>
-                <w:szCs w:val="18"/>
-              </w:rPr>
-            </w:pPr>
-            <w:r>
-              <w:rPr>
-                <w:rFonts w:ascii="Helvetica Neue" w:hAnsi="Helvetica Neue"/>
-                <w:sz w:val="18"/>
-                <w:szCs w:val="18"/>
-              </w:rPr>
-              <w:lastRenderedPageBreak/>
-              <w:t>Rescorla 1988</w:t>
+            <w:tcW w:w="1237" w:type="dxa"/>
+          </w:tcPr>
+          <w:p>
+            <w:pPr>
+              <w:rPr>
+                <w:rFonts w:ascii="Helvetica Neue" w:hAnsi="Helvetica Neue"/>
+                <w:sz w:val="18"/>
+                <w:szCs w:val="18"/>
+              </w:rPr>
+            </w:pPr>
+            <w:r>
+              <w:rPr>
+                <w:rFonts w:ascii="Helvetica Neue" w:hAnsi="Helvetica Neue"/>
+                <w:sz w:val="18"/>
+                <w:szCs w:val="18"/>
+              </w:rPr>
+              <w:t>Toscano &amp; McMurray 2010</w:t>
             </w:r>
           </w:p>
         </w:tc>
@@ -4491,7 +5934,7 @@
         </w:tc>
         <w:tc>
           <w:tcPr>
-            <w:tcW w:w="1406" w:type="dxa"/>
+            <w:tcW w:w="1417" w:type="dxa"/>
             <w:gridSpan w:val="2"/>
           </w:tcPr>
           <w:p>
@@ -4506,102 +5949,21 @@
         </w:tc>
         <w:tc>
           <w:tcPr>
-            <w:tcW w:w="2612" w:type="dxa"/>
-          </w:tcPr>
-          <w:p>
-            <w:pPr>
-              <w:rPr>
-                <w:rFonts w:ascii="Helvetica Neue" w:hAnsi="Helvetica Neue"/>
-                <w:sz w:val="18"/>
-                <w:szCs w:val="18"/>
-              </w:rPr>
-            </w:pPr>
-          </w:p>
-        </w:tc>
-        <w:tc>
-          <w:tcPr>
-            <w:tcW w:w="2581" w:type="dxa"/>
-          </w:tcPr>
-          <w:p>
-            <w:pPr>
-              <w:rPr>
-                <w:rFonts w:ascii="Helvetica Neue" w:hAnsi="Helvetica Neue"/>
-                <w:sz w:val="18"/>
-                <w:szCs w:val="18"/>
-              </w:rPr>
-            </w:pPr>
-          </w:p>
-        </w:tc>
-      </w:tr>
-      <w:tr>
-        <w:tc>
-          <w:tcPr>
-            <w:tcW w:w="1127" w:type="dxa"/>
-          </w:tcPr>
-          <w:p>
-            <w:pPr>
-              <w:rPr>
-                <w:rFonts w:ascii="Helvetica Neue" w:hAnsi="Helvetica Neue"/>
-                <w:sz w:val="18"/>
-                <w:szCs w:val="18"/>
-              </w:rPr>
-            </w:pPr>
-            <w:r>
-              <w:rPr>
-                <w:rFonts w:ascii="Helvetica Neue" w:hAnsi="Helvetica Neue"/>
-                <w:sz w:val="18"/>
-                <w:szCs w:val="18"/>
-              </w:rPr>
-              <w:t>Toscano &amp; McMurray 2010</w:t>
-            </w:r>
-          </w:p>
-        </w:tc>
-        <w:tc>
-          <w:tcPr>
-            <w:tcW w:w="1290" w:type="dxa"/>
-          </w:tcPr>
-          <w:p>
-            <w:pPr>
-              <w:rPr>
-                <w:rFonts w:ascii="Helvetica Neue" w:hAnsi="Helvetica Neue"/>
-                <w:sz w:val="18"/>
-                <w:szCs w:val="18"/>
-              </w:rPr>
-            </w:pPr>
-          </w:p>
-        </w:tc>
-        <w:tc>
-          <w:tcPr>
-            <w:tcW w:w="1406" w:type="dxa"/>
-            <w:gridSpan w:val="2"/>
-          </w:tcPr>
-          <w:p>
-            <w:pPr>
-              <w:rPr>
-                <w:rFonts w:ascii="Helvetica Neue" w:hAnsi="Helvetica Neue"/>
-                <w:sz w:val="18"/>
-                <w:szCs w:val="18"/>
-              </w:rPr>
-            </w:pPr>
-          </w:p>
-        </w:tc>
-        <w:tc>
-          <w:tcPr>
-            <w:tcW w:w="2612" w:type="dxa"/>
-          </w:tcPr>
-          <w:p>
-            <w:pPr>
-              <w:rPr>
-                <w:rFonts w:ascii="Helvetica Neue" w:hAnsi="Helvetica Neue"/>
-                <w:sz w:val="18"/>
-                <w:szCs w:val="18"/>
-              </w:rPr>
-            </w:pPr>
-          </w:p>
-        </w:tc>
-        <w:tc>
-          <w:tcPr>
-            <w:tcW w:w="2581" w:type="dxa"/>
+            <w:tcW w:w="2531" w:type="dxa"/>
+          </w:tcPr>
+          <w:p>
+            <w:pPr>
+              <w:rPr>
+                <w:rFonts w:ascii="Helvetica Neue" w:hAnsi="Helvetica Neue"/>
+                <w:sz w:val="18"/>
+                <w:szCs w:val="18"/>
+              </w:rPr>
+            </w:pPr>
+          </w:p>
+        </w:tc>
+        <w:tc>
+          <w:tcPr>
+            <w:tcW w:w="2541" w:type="dxa"/>
           </w:tcPr>
           <w:p>
             <w:pPr>

</xml_diff>

<commit_message>
tracking latest model fits
saved latest article descriptioon doc
</commit_message>
<xml_diff>
--- a/output/papers/Cognition-Round2/paper_comparison.docx
+++ b/output/papers/Cognition-Round2/paper_comparison.docx
@@ -3817,49 +3817,33 @@
                 <w:szCs w:val="18"/>
               </w:rPr>
               <w:lastRenderedPageBreak/>
-              <w:t>All experiments (test)</w:t>
-            </w:r>
-            <w:r>
-              <w:rPr>
-                <w:rFonts w:ascii="Helvetica Neue" w:hAnsi="Helvetica Neue"/>
-                <w:sz w:val="18"/>
-                <w:szCs w:val="18"/>
-              </w:rPr>
-              <w:t>: 48 critical items &amp; 96 fillers</w:t>
-            </w:r>
-          </w:p>
-          <w:p>
-            <w:pPr>
-              <w:rPr>
-                <w:rFonts w:ascii="Helvetica Neue" w:hAnsi="Helvetica Neue"/>
-                <w:sz w:val="18"/>
-                <w:szCs w:val="18"/>
-              </w:rPr>
-            </w:pPr>
-          </w:p>
-          <w:p>
-            <w:pPr>
-              <w:rPr>
-                <w:rFonts w:ascii="Helvetica Neue" w:hAnsi="Helvetica Neue"/>
-                <w:sz w:val="18"/>
-                <w:szCs w:val="18"/>
-              </w:rPr>
-            </w:pPr>
-            <w:r>
-              <w:rPr>
-                <w:rFonts w:ascii="Helvetica Neue" w:hAnsi="Helvetica Neue"/>
-                <w:sz w:val="18"/>
-                <w:szCs w:val="18"/>
-              </w:rPr>
-              <w:t>Experiment 2: 4 mins exposure to German accented Dutch</w:t>
-            </w:r>
-            <w:r>
-              <w:rPr>
-                <w:rFonts w:ascii="Helvetica Neue" w:hAnsi="Helvetica Neue"/>
-                <w:sz w:val="18"/>
-                <w:szCs w:val="18"/>
-              </w:rPr>
-              <w:t>.</w:t>
+              <w:t>All experiments (test): 48 critical items &amp; 96 fillers</w:t>
+            </w:r>
+          </w:p>
+          <w:p>
+            <w:pPr>
+              <w:rPr>
+                <w:rFonts w:ascii="Helvetica Neue" w:hAnsi="Helvetica Neue"/>
+                <w:sz w:val="18"/>
+                <w:szCs w:val="18"/>
+              </w:rPr>
+            </w:pPr>
+          </w:p>
+          <w:p>
+            <w:pPr>
+              <w:rPr>
+                <w:rFonts w:ascii="Helvetica Neue" w:hAnsi="Helvetica Neue"/>
+                <w:sz w:val="18"/>
+                <w:szCs w:val="18"/>
+              </w:rPr>
+            </w:pPr>
+            <w:r>
+              <w:rPr>
+                <w:rFonts w:ascii="Helvetica Neue" w:hAnsi="Helvetica Neue"/>
+                <w:sz w:val="18"/>
+                <w:szCs w:val="18"/>
+              </w:rPr>
+              <w:t>Experiment 2: 4 mins exposure to German accented Dutch.</w:t>
             </w:r>
           </w:p>
           <w:p>
@@ -6000,6 +5984,7 @@
                 <w:sz w:val="18"/>
                 <w:szCs w:val="18"/>
               </w:rPr>
+              <w:lastRenderedPageBreak/>
               <w:t>Eisner &amp; McQueen 2006</w:t>
             </w:r>
           </w:p>
@@ -6538,7 +6523,32 @@
                 <w:szCs w:val="18"/>
                 <w:highlight w:val="yellow"/>
               </w:rPr>
-              <w:t>196 trials</w:t>
+              <w:t>196 trials each</w:t>
+            </w:r>
+            <w:r>
+              <w:rPr>
+                <w:rFonts w:ascii="Helvetica Neue" w:hAnsi="Helvetica Neue"/>
+                <w:sz w:val="18"/>
+                <w:szCs w:val="18"/>
+              </w:rPr>
+              <w:t xml:space="preserve"> with test items located between the means of the 2 vowel categories</w:t>
+            </w:r>
+          </w:p>
+          <w:p>
+            <w:pPr>
+              <w:rPr>
+                <w:rFonts w:ascii="Helvetica Neue" w:hAnsi="Helvetica Neue"/>
+                <w:sz w:val="18"/>
+                <w:szCs w:val="18"/>
+              </w:rPr>
+            </w:pPr>
+            <w:r>
+              <w:rPr>
+                <w:rFonts w:ascii="Helvetica Neue" w:hAnsi="Helvetica Neue"/>
+                <w:sz w:val="18"/>
+                <w:szCs w:val="18"/>
+              </w:rPr>
+              <w:t xml:space="preserve">Exposure: </w:t>
             </w:r>
             <w:r>
               <w:rPr>
@@ -6547,40 +6557,6 @@
                 <w:szCs w:val="18"/>
                 <w:highlight w:val="yellow"/>
               </w:rPr>
-              <w:t xml:space="preserve"> each</w:t>
-            </w:r>
-            <w:r>
-              <w:rPr>
-                <w:rFonts w:ascii="Helvetica Neue" w:hAnsi="Helvetica Neue"/>
-                <w:sz w:val="18"/>
-                <w:szCs w:val="18"/>
-              </w:rPr>
-              <w:t xml:space="preserve"> with test items located between the means of the 2 vowel categories</w:t>
-            </w:r>
-          </w:p>
-          <w:p>
-            <w:pPr>
-              <w:rPr>
-                <w:rFonts w:ascii="Helvetica Neue" w:hAnsi="Helvetica Neue"/>
-                <w:sz w:val="18"/>
-                <w:szCs w:val="18"/>
-              </w:rPr>
-            </w:pPr>
-            <w:r>
-              <w:rPr>
-                <w:rFonts w:ascii="Helvetica Neue" w:hAnsi="Helvetica Neue"/>
-                <w:sz w:val="18"/>
-                <w:szCs w:val="18"/>
-              </w:rPr>
-              <w:t xml:space="preserve">Exposure: </w:t>
-            </w:r>
-            <w:r>
-              <w:rPr>
-                <w:rFonts w:ascii="Helvetica Neue" w:hAnsi="Helvetica Neue"/>
-                <w:sz w:val="18"/>
-                <w:szCs w:val="18"/>
-                <w:highlight w:val="yellow"/>
-              </w:rPr>
               <w:t xml:space="preserve">448 trials over 2 </w:t>
             </w:r>
             <w:r>
@@ -6589,31 +6565,7 @@
                 <w:sz w:val="18"/>
                 <w:szCs w:val="18"/>
               </w:rPr>
-              <w:t xml:space="preserve">blocks </w:t>
-            </w:r>
-            <w:r>
-              <w:rPr>
-                <w:rFonts w:ascii="Helvetica Neue" w:hAnsi="Helvetica Neue"/>
-                <w:sz w:val="18"/>
-                <w:szCs w:val="18"/>
-              </w:rPr>
-              <w:t xml:space="preserve">(224 trials per </w:t>
-            </w:r>
-            <w:r>
-              <w:rPr>
-                <w:rFonts w:ascii="Helvetica Neue" w:hAnsi="Helvetica Neue"/>
-                <w:sz w:val="18"/>
-                <w:szCs w:val="18"/>
-              </w:rPr>
-              <w:t>block</w:t>
-            </w:r>
-            <w:r>
-              <w:rPr>
-                <w:rFonts w:ascii="Helvetica Neue" w:hAnsi="Helvetica Neue"/>
-                <w:sz w:val="18"/>
-                <w:szCs w:val="18"/>
-              </w:rPr>
-              <w:t xml:space="preserve">) Short rest period given </w:t>
+              <w:t xml:space="preserve">blocks (224 trials per block) Short rest period given </w:t>
             </w:r>
             <w:r>
               <w:rPr>
@@ -8107,7 +8059,6 @@
                 <w:sz w:val="18"/>
                 <w:szCs w:val="18"/>
               </w:rPr>
-              <w:lastRenderedPageBreak/>
               <w:t>Guenther &amp; Gjaja 1996</w:t>
             </w:r>
           </w:p>
@@ -8551,6 +8502,59 @@
               <w:t>Proportion of correct discrimination during test phase.</w:t>
             </w:r>
           </w:p>
+          <w:p>
+            <w:pPr>
+              <w:rPr>
+                <w:rFonts w:ascii="Helvetica Neue" w:hAnsi="Helvetica Neue"/>
+                <w:sz w:val="18"/>
+                <w:szCs w:val="18"/>
+              </w:rPr>
+            </w:pPr>
+          </w:p>
+          <w:p>
+            <w:pPr>
+              <w:rPr>
+                <w:rFonts w:ascii="Helvetica Neue" w:hAnsi="Helvetica Neue"/>
+                <w:sz w:val="18"/>
+                <w:szCs w:val="18"/>
+              </w:rPr>
+            </w:pPr>
+            <w:r>
+              <w:rPr>
+                <w:rFonts w:ascii="Helvetica Neue" w:hAnsi="Helvetica Neue"/>
+                <w:sz w:val="18"/>
+                <w:szCs w:val="18"/>
+              </w:rPr>
+              <w:t xml:space="preserve">Participants respond “SAME” or “DIFFERENT” to pairs of /da-ta/ test stimuli. </w:t>
+            </w:r>
+          </w:p>
+          <w:p>
+            <w:pPr>
+              <w:rPr>
+                <w:rFonts w:ascii="Helvetica Neue" w:hAnsi="Helvetica Neue"/>
+                <w:sz w:val="18"/>
+                <w:szCs w:val="18"/>
+              </w:rPr>
+            </w:pPr>
+          </w:p>
+          <w:p>
+            <w:pPr>
+              <w:rPr>
+                <w:rFonts w:ascii="Helvetica Neue" w:hAnsi="Helvetica Neue"/>
+                <w:sz w:val="18"/>
+                <w:szCs w:val="18"/>
+              </w:rPr>
+            </w:pPr>
+            <w:r>
+              <w:rPr>
+                <w:rFonts w:ascii="Helvetica Neue" w:hAnsi="Helvetica Neue"/>
+                <w:sz w:val="18"/>
+                <w:szCs w:val="18"/>
+              </w:rPr>
+              <w:lastRenderedPageBreak/>
+              <w:t xml:space="preserve">Results are measured by the proportion of correct “DIFFERENT” responses. </w:t>
+            </w:r>
+          </w:p>
         </w:tc>
         <w:tc>
           <w:tcPr>
@@ -8564,6 +8568,67 @@
                 <w:szCs w:val="18"/>
               </w:rPr>
             </w:pPr>
+            <w:r>
+              <w:rPr>
+                <w:rFonts w:ascii="Helvetica Neue" w:hAnsi="Helvetica Neue"/>
+                <w:sz w:val="18"/>
+                <w:szCs w:val="18"/>
+              </w:rPr>
+              <w:lastRenderedPageBreak/>
+              <w:t>E-T</w:t>
+            </w:r>
+          </w:p>
+          <w:p>
+            <w:pPr>
+              <w:rPr>
+                <w:rFonts w:ascii="Helvetica Neue" w:hAnsi="Helvetica Neue"/>
+                <w:sz w:val="18"/>
+                <w:szCs w:val="18"/>
+              </w:rPr>
+            </w:pPr>
+          </w:p>
+          <w:p>
+            <w:pPr>
+              <w:rPr>
+                <w:rFonts w:ascii="Helvetica Neue" w:hAnsi="Helvetica Neue"/>
+                <w:sz w:val="18"/>
+                <w:szCs w:val="18"/>
+              </w:rPr>
+            </w:pPr>
+            <w:r>
+              <w:rPr>
+                <w:rFonts w:ascii="Helvetica Neue" w:hAnsi="Helvetica Neue"/>
+                <w:sz w:val="18"/>
+                <w:szCs w:val="18"/>
+              </w:rPr>
+              <w:t>Exposure: 384 trials (including fillers)</w:t>
+            </w:r>
+          </w:p>
+          <w:p>
+            <w:pPr>
+              <w:rPr>
+                <w:rFonts w:ascii="Helvetica Neue" w:hAnsi="Helvetica Neue"/>
+                <w:sz w:val="18"/>
+                <w:szCs w:val="18"/>
+              </w:rPr>
+            </w:pPr>
+          </w:p>
+          <w:p>
+            <w:pPr>
+              <w:rPr>
+                <w:rFonts w:ascii="Helvetica Neue" w:hAnsi="Helvetica Neue"/>
+                <w:sz w:val="18"/>
+                <w:szCs w:val="18"/>
+              </w:rPr>
+            </w:pPr>
+            <w:r>
+              <w:rPr>
+                <w:rFonts w:ascii="Helvetica Neue" w:hAnsi="Helvetica Neue"/>
+                <w:sz w:val="18"/>
+                <w:szCs w:val="18"/>
+              </w:rPr>
+              <w:t xml:space="preserve">Test: Did not report number of trials </w:t>
+            </w:r>
           </w:p>
         </w:tc>
         <w:tc>
@@ -8578,34 +8643,146 @@
                 <w:szCs w:val="18"/>
               </w:rPr>
             </w:pPr>
-          </w:p>
-        </w:tc>
-        <w:tc>
-          <w:tcPr>
-            <w:tcW w:w="0" w:type="auto"/>
-          </w:tcPr>
-          <w:p>
-            <w:pPr>
-              <w:rPr>
-                <w:rFonts w:ascii="Helvetica Neue" w:hAnsi="Helvetica Neue"/>
-                <w:sz w:val="18"/>
-                <w:szCs w:val="18"/>
-              </w:rPr>
-            </w:pPr>
-          </w:p>
-        </w:tc>
-        <w:tc>
-          <w:tcPr>
-            <w:tcW w:w="0" w:type="auto"/>
-          </w:tcPr>
-          <w:p>
-            <w:pPr>
-              <w:rPr>
-                <w:rFonts w:ascii="Helvetica Neue" w:hAnsi="Helvetica Neue"/>
-                <w:sz w:val="18"/>
-                <w:szCs w:val="18"/>
-              </w:rPr>
-            </w:pPr>
+            <w:r>
+              <w:rPr>
+                <w:rFonts w:ascii="Helvetica Neue" w:hAnsi="Helvetica Neue"/>
+                <w:sz w:val="18"/>
+                <w:szCs w:val="18"/>
+              </w:rPr>
+              <w:t xml:space="preserve">Pairs of /d-t/ syllables along an 8 step continuum. </w:t>
+            </w:r>
+          </w:p>
+          <w:p>
+            <w:pPr>
+              <w:rPr>
+                <w:rFonts w:ascii="Helvetica Neue" w:hAnsi="Helvetica Neue"/>
+                <w:sz w:val="18"/>
+                <w:szCs w:val="18"/>
+              </w:rPr>
+            </w:pPr>
+          </w:p>
+          <w:p>
+            <w:pPr>
+              <w:rPr>
+                <w:rFonts w:ascii="Helvetica Neue" w:hAnsi="Helvetica Neue"/>
+                <w:sz w:val="18"/>
+                <w:szCs w:val="18"/>
+              </w:rPr>
+            </w:pPr>
+            <w:r>
+              <w:rPr>
+                <w:rFonts w:ascii="Helvetica Neue" w:hAnsi="Helvetica Neue"/>
+                <w:sz w:val="18"/>
+                <w:szCs w:val="18"/>
+              </w:rPr>
+              <w:t xml:space="preserve">Participants given either bimodal or unimodal exposure to stimuli. </w:t>
+            </w:r>
+          </w:p>
+          <w:p>
+            <w:pPr>
+              <w:rPr>
+                <w:rFonts w:ascii="Helvetica Neue" w:hAnsi="Helvetica Neue"/>
+                <w:sz w:val="18"/>
+                <w:szCs w:val="18"/>
+              </w:rPr>
+            </w:pPr>
+          </w:p>
+          <w:p>
+            <w:pPr>
+              <w:rPr>
+                <w:rFonts w:ascii="Helvetica Neue" w:hAnsi="Helvetica Neue"/>
+                <w:sz w:val="18"/>
+                <w:szCs w:val="18"/>
+              </w:rPr>
+            </w:pPr>
+            <w:r>
+              <w:rPr>
+                <w:rFonts w:ascii="Helvetica Neue" w:hAnsi="Helvetica Neue"/>
+                <w:sz w:val="18"/>
+                <w:szCs w:val="18"/>
+              </w:rPr>
+              <w:t xml:space="preserve">Stimuli end points (step1 and step 8) heard only once by both </w:t>
+            </w:r>
+            <w:r>
+              <w:rPr>
+                <w:rFonts w:ascii="Helvetica Neue" w:hAnsi="Helvetica Neue"/>
+                <w:sz w:val="18"/>
+                <w:szCs w:val="18"/>
+              </w:rPr>
+              <w:lastRenderedPageBreak/>
+              <w:t xml:space="preserve">groups. These same stimuli were used as contrasting (different) test pairs.  </w:t>
+            </w:r>
+          </w:p>
+        </w:tc>
+        <w:tc>
+          <w:tcPr>
+            <w:tcW w:w="0" w:type="auto"/>
+          </w:tcPr>
+          <w:p>
+            <w:pPr>
+              <w:rPr>
+                <w:rFonts w:ascii="Helvetica Neue" w:hAnsi="Helvetica Neue"/>
+                <w:sz w:val="18"/>
+                <w:szCs w:val="18"/>
+              </w:rPr>
+            </w:pPr>
+            <w:r>
+              <w:rPr>
+                <w:rFonts w:ascii="Helvetica Neue" w:hAnsi="Helvetica Neue"/>
+                <w:sz w:val="18"/>
+                <w:szCs w:val="18"/>
+              </w:rPr>
+              <w:lastRenderedPageBreak/>
+              <w:t>Bimodally trained group expected to score better with a higher proportion of correct “DIFFERENT” responses than the unimodally trained group.</w:t>
+            </w:r>
+          </w:p>
+        </w:tc>
+        <w:tc>
+          <w:tcPr>
+            <w:tcW w:w="0" w:type="auto"/>
+          </w:tcPr>
+          <w:p>
+            <w:pPr>
+              <w:rPr>
+                <w:rFonts w:ascii="Helvetica Neue" w:hAnsi="Helvetica Neue"/>
+                <w:sz w:val="18"/>
+                <w:szCs w:val="18"/>
+              </w:rPr>
+            </w:pPr>
+            <w:r>
+              <w:rPr>
+                <w:rFonts w:ascii="Helvetica Neue" w:hAnsi="Helvetica Neue"/>
+                <w:sz w:val="18"/>
+                <w:szCs w:val="18"/>
+              </w:rPr>
+              <w:t xml:space="preserve">Early DL study that inspired a lot of L2 follow ups. Should be cited. </w:t>
+            </w:r>
+          </w:p>
+          <w:p>
+            <w:pPr>
+              <w:rPr>
+                <w:rFonts w:ascii="Helvetica Neue" w:hAnsi="Helvetica Neue"/>
+                <w:sz w:val="18"/>
+                <w:szCs w:val="18"/>
+              </w:rPr>
+            </w:pPr>
+          </w:p>
+          <w:p>
+            <w:pPr>
+              <w:rPr>
+                <w:rFonts w:ascii="Helvetica Neue" w:hAnsi="Helvetica Neue"/>
+                <w:sz w:val="18"/>
+                <w:szCs w:val="18"/>
+              </w:rPr>
+            </w:pPr>
+            <w:r>
+              <w:rPr>
+                <w:rFonts w:ascii="Helvetica Neue" w:hAnsi="Helvetica Neue"/>
+                <w:sz w:val="18"/>
+                <w:szCs w:val="18"/>
+              </w:rPr>
+              <w:t>Study designs have been improved and modified since (Clayards et al 2008 etc…)</w:t>
+            </w:r>
           </w:p>
         </w:tc>
       </w:tr>
@@ -9000,7 +9177,6 @@
                 <w:sz w:val="18"/>
                 <w:szCs w:val="18"/>
               </w:rPr>
-              <w:lastRenderedPageBreak/>
               <w:t>Newell &amp; Rosenbloom 1981</w:t>
             </w:r>
           </w:p>

</xml_diff>

<commit_message>
saved latest article descriptioon doc
</commit_message>
<xml_diff>
--- a/output/papers/Cognition-Round2/paper_comparison.docx
+++ b/output/papers/Cognition-Round2/paper_comparison.docx
@@ -3817,49 +3817,33 @@
                 <w:szCs w:val="18"/>
               </w:rPr>
               <w:lastRenderedPageBreak/>
-              <w:t>All experiments (test)</w:t>
-            </w:r>
-            <w:r>
-              <w:rPr>
-                <w:rFonts w:ascii="Helvetica Neue" w:hAnsi="Helvetica Neue"/>
-                <w:sz w:val="18"/>
-                <w:szCs w:val="18"/>
-              </w:rPr>
-              <w:t>: 48 critical items &amp; 96 fillers</w:t>
-            </w:r>
-          </w:p>
-          <w:p>
-            <w:pPr>
-              <w:rPr>
-                <w:rFonts w:ascii="Helvetica Neue" w:hAnsi="Helvetica Neue"/>
-                <w:sz w:val="18"/>
-                <w:szCs w:val="18"/>
-              </w:rPr>
-            </w:pPr>
-          </w:p>
-          <w:p>
-            <w:pPr>
-              <w:rPr>
-                <w:rFonts w:ascii="Helvetica Neue" w:hAnsi="Helvetica Neue"/>
-                <w:sz w:val="18"/>
-                <w:szCs w:val="18"/>
-              </w:rPr>
-            </w:pPr>
-            <w:r>
-              <w:rPr>
-                <w:rFonts w:ascii="Helvetica Neue" w:hAnsi="Helvetica Neue"/>
-                <w:sz w:val="18"/>
-                <w:szCs w:val="18"/>
-              </w:rPr>
-              <w:t>Experiment 2: 4 mins exposure to German accented Dutch</w:t>
-            </w:r>
-            <w:r>
-              <w:rPr>
-                <w:rFonts w:ascii="Helvetica Neue" w:hAnsi="Helvetica Neue"/>
-                <w:sz w:val="18"/>
-                <w:szCs w:val="18"/>
-              </w:rPr>
-              <w:t>.</w:t>
+              <w:t>All experiments (test): 48 critical items &amp; 96 fillers</w:t>
+            </w:r>
+          </w:p>
+          <w:p>
+            <w:pPr>
+              <w:rPr>
+                <w:rFonts w:ascii="Helvetica Neue" w:hAnsi="Helvetica Neue"/>
+                <w:sz w:val="18"/>
+                <w:szCs w:val="18"/>
+              </w:rPr>
+            </w:pPr>
+          </w:p>
+          <w:p>
+            <w:pPr>
+              <w:rPr>
+                <w:rFonts w:ascii="Helvetica Neue" w:hAnsi="Helvetica Neue"/>
+                <w:sz w:val="18"/>
+                <w:szCs w:val="18"/>
+              </w:rPr>
+            </w:pPr>
+            <w:r>
+              <w:rPr>
+                <w:rFonts w:ascii="Helvetica Neue" w:hAnsi="Helvetica Neue"/>
+                <w:sz w:val="18"/>
+                <w:szCs w:val="18"/>
+              </w:rPr>
+              <w:t>Experiment 2: 4 mins exposure to German accented Dutch.</w:t>
             </w:r>
           </w:p>
           <w:p>
@@ -6000,6 +5984,7 @@
                 <w:sz w:val="18"/>
                 <w:szCs w:val="18"/>
               </w:rPr>
+              <w:lastRenderedPageBreak/>
               <w:t>Eisner &amp; McQueen 2006</w:t>
             </w:r>
           </w:p>
@@ -6538,7 +6523,32 @@
                 <w:szCs w:val="18"/>
                 <w:highlight w:val="yellow"/>
               </w:rPr>
-              <w:t>196 trials</w:t>
+              <w:t>196 trials each</w:t>
+            </w:r>
+            <w:r>
+              <w:rPr>
+                <w:rFonts w:ascii="Helvetica Neue" w:hAnsi="Helvetica Neue"/>
+                <w:sz w:val="18"/>
+                <w:szCs w:val="18"/>
+              </w:rPr>
+              <w:t xml:space="preserve"> with test items located between the means of the 2 vowel categories</w:t>
+            </w:r>
+          </w:p>
+          <w:p>
+            <w:pPr>
+              <w:rPr>
+                <w:rFonts w:ascii="Helvetica Neue" w:hAnsi="Helvetica Neue"/>
+                <w:sz w:val="18"/>
+                <w:szCs w:val="18"/>
+              </w:rPr>
+            </w:pPr>
+            <w:r>
+              <w:rPr>
+                <w:rFonts w:ascii="Helvetica Neue" w:hAnsi="Helvetica Neue"/>
+                <w:sz w:val="18"/>
+                <w:szCs w:val="18"/>
+              </w:rPr>
+              <w:t xml:space="preserve">Exposure: </w:t>
             </w:r>
             <w:r>
               <w:rPr>
@@ -6547,40 +6557,6 @@
                 <w:szCs w:val="18"/>
                 <w:highlight w:val="yellow"/>
               </w:rPr>
-              <w:t xml:space="preserve"> each</w:t>
-            </w:r>
-            <w:r>
-              <w:rPr>
-                <w:rFonts w:ascii="Helvetica Neue" w:hAnsi="Helvetica Neue"/>
-                <w:sz w:val="18"/>
-                <w:szCs w:val="18"/>
-              </w:rPr>
-              <w:t xml:space="preserve"> with test items located between the means of the 2 vowel categories</w:t>
-            </w:r>
-          </w:p>
-          <w:p>
-            <w:pPr>
-              <w:rPr>
-                <w:rFonts w:ascii="Helvetica Neue" w:hAnsi="Helvetica Neue"/>
-                <w:sz w:val="18"/>
-                <w:szCs w:val="18"/>
-              </w:rPr>
-            </w:pPr>
-            <w:r>
-              <w:rPr>
-                <w:rFonts w:ascii="Helvetica Neue" w:hAnsi="Helvetica Neue"/>
-                <w:sz w:val="18"/>
-                <w:szCs w:val="18"/>
-              </w:rPr>
-              <w:t xml:space="preserve">Exposure: </w:t>
-            </w:r>
-            <w:r>
-              <w:rPr>
-                <w:rFonts w:ascii="Helvetica Neue" w:hAnsi="Helvetica Neue"/>
-                <w:sz w:val="18"/>
-                <w:szCs w:val="18"/>
-                <w:highlight w:val="yellow"/>
-              </w:rPr>
               <w:t xml:space="preserve">448 trials over 2 </w:t>
             </w:r>
             <w:r>
@@ -6589,31 +6565,7 @@
                 <w:sz w:val="18"/>
                 <w:szCs w:val="18"/>
               </w:rPr>
-              <w:t xml:space="preserve">blocks </w:t>
-            </w:r>
-            <w:r>
-              <w:rPr>
-                <w:rFonts w:ascii="Helvetica Neue" w:hAnsi="Helvetica Neue"/>
-                <w:sz w:val="18"/>
-                <w:szCs w:val="18"/>
-              </w:rPr>
-              <w:t xml:space="preserve">(224 trials per </w:t>
-            </w:r>
-            <w:r>
-              <w:rPr>
-                <w:rFonts w:ascii="Helvetica Neue" w:hAnsi="Helvetica Neue"/>
-                <w:sz w:val="18"/>
-                <w:szCs w:val="18"/>
-              </w:rPr>
-              <w:t>block</w:t>
-            </w:r>
-            <w:r>
-              <w:rPr>
-                <w:rFonts w:ascii="Helvetica Neue" w:hAnsi="Helvetica Neue"/>
-                <w:sz w:val="18"/>
-                <w:szCs w:val="18"/>
-              </w:rPr>
-              <w:t xml:space="preserve">) Short rest period given </w:t>
+              <w:t xml:space="preserve">blocks (224 trials per block) Short rest period given </w:t>
             </w:r>
             <w:r>
               <w:rPr>
@@ -8107,7 +8059,6 @@
                 <w:sz w:val="18"/>
                 <w:szCs w:val="18"/>
               </w:rPr>
-              <w:lastRenderedPageBreak/>
               <w:t>Guenther &amp; Gjaja 1996</w:t>
             </w:r>
           </w:p>
@@ -8551,6 +8502,59 @@
               <w:t>Proportion of correct discrimination during test phase.</w:t>
             </w:r>
           </w:p>
+          <w:p>
+            <w:pPr>
+              <w:rPr>
+                <w:rFonts w:ascii="Helvetica Neue" w:hAnsi="Helvetica Neue"/>
+                <w:sz w:val="18"/>
+                <w:szCs w:val="18"/>
+              </w:rPr>
+            </w:pPr>
+          </w:p>
+          <w:p>
+            <w:pPr>
+              <w:rPr>
+                <w:rFonts w:ascii="Helvetica Neue" w:hAnsi="Helvetica Neue"/>
+                <w:sz w:val="18"/>
+                <w:szCs w:val="18"/>
+              </w:rPr>
+            </w:pPr>
+            <w:r>
+              <w:rPr>
+                <w:rFonts w:ascii="Helvetica Neue" w:hAnsi="Helvetica Neue"/>
+                <w:sz w:val="18"/>
+                <w:szCs w:val="18"/>
+              </w:rPr>
+              <w:t xml:space="preserve">Participants respond “SAME” or “DIFFERENT” to pairs of /da-ta/ test stimuli. </w:t>
+            </w:r>
+          </w:p>
+          <w:p>
+            <w:pPr>
+              <w:rPr>
+                <w:rFonts w:ascii="Helvetica Neue" w:hAnsi="Helvetica Neue"/>
+                <w:sz w:val="18"/>
+                <w:szCs w:val="18"/>
+              </w:rPr>
+            </w:pPr>
+          </w:p>
+          <w:p>
+            <w:pPr>
+              <w:rPr>
+                <w:rFonts w:ascii="Helvetica Neue" w:hAnsi="Helvetica Neue"/>
+                <w:sz w:val="18"/>
+                <w:szCs w:val="18"/>
+              </w:rPr>
+            </w:pPr>
+            <w:r>
+              <w:rPr>
+                <w:rFonts w:ascii="Helvetica Neue" w:hAnsi="Helvetica Neue"/>
+                <w:sz w:val="18"/>
+                <w:szCs w:val="18"/>
+              </w:rPr>
+              <w:lastRenderedPageBreak/>
+              <w:t xml:space="preserve">Results are measured by the proportion of correct “DIFFERENT” responses. </w:t>
+            </w:r>
+          </w:p>
         </w:tc>
         <w:tc>
           <w:tcPr>
@@ -8564,6 +8568,67 @@
                 <w:szCs w:val="18"/>
               </w:rPr>
             </w:pPr>
+            <w:r>
+              <w:rPr>
+                <w:rFonts w:ascii="Helvetica Neue" w:hAnsi="Helvetica Neue"/>
+                <w:sz w:val="18"/>
+                <w:szCs w:val="18"/>
+              </w:rPr>
+              <w:lastRenderedPageBreak/>
+              <w:t>E-T</w:t>
+            </w:r>
+          </w:p>
+          <w:p>
+            <w:pPr>
+              <w:rPr>
+                <w:rFonts w:ascii="Helvetica Neue" w:hAnsi="Helvetica Neue"/>
+                <w:sz w:val="18"/>
+                <w:szCs w:val="18"/>
+              </w:rPr>
+            </w:pPr>
+          </w:p>
+          <w:p>
+            <w:pPr>
+              <w:rPr>
+                <w:rFonts w:ascii="Helvetica Neue" w:hAnsi="Helvetica Neue"/>
+                <w:sz w:val="18"/>
+                <w:szCs w:val="18"/>
+              </w:rPr>
+            </w:pPr>
+            <w:r>
+              <w:rPr>
+                <w:rFonts w:ascii="Helvetica Neue" w:hAnsi="Helvetica Neue"/>
+                <w:sz w:val="18"/>
+                <w:szCs w:val="18"/>
+              </w:rPr>
+              <w:t>Exposure: 384 trials (including fillers)</w:t>
+            </w:r>
+          </w:p>
+          <w:p>
+            <w:pPr>
+              <w:rPr>
+                <w:rFonts w:ascii="Helvetica Neue" w:hAnsi="Helvetica Neue"/>
+                <w:sz w:val="18"/>
+                <w:szCs w:val="18"/>
+              </w:rPr>
+            </w:pPr>
+          </w:p>
+          <w:p>
+            <w:pPr>
+              <w:rPr>
+                <w:rFonts w:ascii="Helvetica Neue" w:hAnsi="Helvetica Neue"/>
+                <w:sz w:val="18"/>
+                <w:szCs w:val="18"/>
+              </w:rPr>
+            </w:pPr>
+            <w:r>
+              <w:rPr>
+                <w:rFonts w:ascii="Helvetica Neue" w:hAnsi="Helvetica Neue"/>
+                <w:sz w:val="18"/>
+                <w:szCs w:val="18"/>
+              </w:rPr>
+              <w:t xml:space="preserve">Test: Did not report number of trials </w:t>
+            </w:r>
           </w:p>
         </w:tc>
         <w:tc>
@@ -8578,34 +8643,146 @@
                 <w:szCs w:val="18"/>
               </w:rPr>
             </w:pPr>
-          </w:p>
-        </w:tc>
-        <w:tc>
-          <w:tcPr>
-            <w:tcW w:w="0" w:type="auto"/>
-          </w:tcPr>
-          <w:p>
-            <w:pPr>
-              <w:rPr>
-                <w:rFonts w:ascii="Helvetica Neue" w:hAnsi="Helvetica Neue"/>
-                <w:sz w:val="18"/>
-                <w:szCs w:val="18"/>
-              </w:rPr>
-            </w:pPr>
-          </w:p>
-        </w:tc>
-        <w:tc>
-          <w:tcPr>
-            <w:tcW w:w="0" w:type="auto"/>
-          </w:tcPr>
-          <w:p>
-            <w:pPr>
-              <w:rPr>
-                <w:rFonts w:ascii="Helvetica Neue" w:hAnsi="Helvetica Neue"/>
-                <w:sz w:val="18"/>
-                <w:szCs w:val="18"/>
-              </w:rPr>
-            </w:pPr>
+            <w:r>
+              <w:rPr>
+                <w:rFonts w:ascii="Helvetica Neue" w:hAnsi="Helvetica Neue"/>
+                <w:sz w:val="18"/>
+                <w:szCs w:val="18"/>
+              </w:rPr>
+              <w:t xml:space="preserve">Pairs of /d-t/ syllables along an 8 step continuum. </w:t>
+            </w:r>
+          </w:p>
+          <w:p>
+            <w:pPr>
+              <w:rPr>
+                <w:rFonts w:ascii="Helvetica Neue" w:hAnsi="Helvetica Neue"/>
+                <w:sz w:val="18"/>
+                <w:szCs w:val="18"/>
+              </w:rPr>
+            </w:pPr>
+          </w:p>
+          <w:p>
+            <w:pPr>
+              <w:rPr>
+                <w:rFonts w:ascii="Helvetica Neue" w:hAnsi="Helvetica Neue"/>
+                <w:sz w:val="18"/>
+                <w:szCs w:val="18"/>
+              </w:rPr>
+            </w:pPr>
+            <w:r>
+              <w:rPr>
+                <w:rFonts w:ascii="Helvetica Neue" w:hAnsi="Helvetica Neue"/>
+                <w:sz w:val="18"/>
+                <w:szCs w:val="18"/>
+              </w:rPr>
+              <w:t xml:space="preserve">Participants given either bimodal or unimodal exposure to stimuli. </w:t>
+            </w:r>
+          </w:p>
+          <w:p>
+            <w:pPr>
+              <w:rPr>
+                <w:rFonts w:ascii="Helvetica Neue" w:hAnsi="Helvetica Neue"/>
+                <w:sz w:val="18"/>
+                <w:szCs w:val="18"/>
+              </w:rPr>
+            </w:pPr>
+          </w:p>
+          <w:p>
+            <w:pPr>
+              <w:rPr>
+                <w:rFonts w:ascii="Helvetica Neue" w:hAnsi="Helvetica Neue"/>
+                <w:sz w:val="18"/>
+                <w:szCs w:val="18"/>
+              </w:rPr>
+            </w:pPr>
+            <w:r>
+              <w:rPr>
+                <w:rFonts w:ascii="Helvetica Neue" w:hAnsi="Helvetica Neue"/>
+                <w:sz w:val="18"/>
+                <w:szCs w:val="18"/>
+              </w:rPr>
+              <w:t xml:space="preserve">Stimuli end points (step1 and step 8) heard only once by both </w:t>
+            </w:r>
+            <w:r>
+              <w:rPr>
+                <w:rFonts w:ascii="Helvetica Neue" w:hAnsi="Helvetica Neue"/>
+                <w:sz w:val="18"/>
+                <w:szCs w:val="18"/>
+              </w:rPr>
+              <w:lastRenderedPageBreak/>
+              <w:t xml:space="preserve">groups. These same stimuli were used as contrasting (different) test pairs.  </w:t>
+            </w:r>
+          </w:p>
+        </w:tc>
+        <w:tc>
+          <w:tcPr>
+            <w:tcW w:w="0" w:type="auto"/>
+          </w:tcPr>
+          <w:p>
+            <w:pPr>
+              <w:rPr>
+                <w:rFonts w:ascii="Helvetica Neue" w:hAnsi="Helvetica Neue"/>
+                <w:sz w:val="18"/>
+                <w:szCs w:val="18"/>
+              </w:rPr>
+            </w:pPr>
+            <w:r>
+              <w:rPr>
+                <w:rFonts w:ascii="Helvetica Neue" w:hAnsi="Helvetica Neue"/>
+                <w:sz w:val="18"/>
+                <w:szCs w:val="18"/>
+              </w:rPr>
+              <w:lastRenderedPageBreak/>
+              <w:t>Bimodally trained group expected to score better with a higher proportion of correct “DIFFERENT” responses than the unimodally trained group.</w:t>
+            </w:r>
+          </w:p>
+        </w:tc>
+        <w:tc>
+          <w:tcPr>
+            <w:tcW w:w="0" w:type="auto"/>
+          </w:tcPr>
+          <w:p>
+            <w:pPr>
+              <w:rPr>
+                <w:rFonts w:ascii="Helvetica Neue" w:hAnsi="Helvetica Neue"/>
+                <w:sz w:val="18"/>
+                <w:szCs w:val="18"/>
+              </w:rPr>
+            </w:pPr>
+            <w:r>
+              <w:rPr>
+                <w:rFonts w:ascii="Helvetica Neue" w:hAnsi="Helvetica Neue"/>
+                <w:sz w:val="18"/>
+                <w:szCs w:val="18"/>
+              </w:rPr>
+              <w:t xml:space="preserve">Early DL study that inspired a lot of L2 follow ups. Should be cited. </w:t>
+            </w:r>
+          </w:p>
+          <w:p>
+            <w:pPr>
+              <w:rPr>
+                <w:rFonts w:ascii="Helvetica Neue" w:hAnsi="Helvetica Neue"/>
+                <w:sz w:val="18"/>
+                <w:szCs w:val="18"/>
+              </w:rPr>
+            </w:pPr>
+          </w:p>
+          <w:p>
+            <w:pPr>
+              <w:rPr>
+                <w:rFonts w:ascii="Helvetica Neue" w:hAnsi="Helvetica Neue"/>
+                <w:sz w:val="18"/>
+                <w:szCs w:val="18"/>
+              </w:rPr>
+            </w:pPr>
+            <w:r>
+              <w:rPr>
+                <w:rFonts w:ascii="Helvetica Neue" w:hAnsi="Helvetica Neue"/>
+                <w:sz w:val="18"/>
+                <w:szCs w:val="18"/>
+              </w:rPr>
+              <w:t>Study designs have been improved and modified since (Clayards et al 2008 etc…)</w:t>
+            </w:r>
           </w:p>
         </w:tc>
       </w:tr>
@@ -9000,7 +9177,6 @@
                 <w:sz w:val="18"/>
                 <w:szCs w:val="18"/>
               </w:rPr>
-              <w:lastRenderedPageBreak/>
               <w:t>Newell &amp; Rosenbloom 1981</w:t>
             </w:r>
           </w:p>

</xml_diff>